<commit_message>
updated requirements and test cases further
</commit_message>
<xml_diff>
--- a/TestCases.docx
+++ b/TestCases.docx
@@ -9,11 +9,11 @@
         <w:tblLook w:val="04A0" w:firstRow="1" w:lastRow="0" w:firstColumn="1" w:lastColumn="0" w:noHBand="0" w:noVBand="1"/>
       </w:tblPr>
       <w:tblGrid>
-        <w:gridCol w:w="1847"/>
+        <w:gridCol w:w="1694"/>
         <w:gridCol w:w="2074"/>
         <w:gridCol w:w="3174"/>
-        <w:gridCol w:w="1357"/>
-        <w:gridCol w:w="898"/>
+        <w:gridCol w:w="1534"/>
+        <w:gridCol w:w="874"/>
       </w:tblGrid>
       <w:tr>
         <w:trPr>
@@ -365,6 +365,14 @@
               </w:rPr>
               <w:t>#19</w:t>
             </w:r>
+            <w:r>
+              <w:rPr>
+                <w:rFonts w:ascii="Times New Roman" w:hAnsi="Times New Roman" w:cs="Times New Roman"/>
+                <w:sz w:val="24"/>
+                <w:szCs w:val="24"/>
+              </w:rPr>
+              <w:t>, #20</w:t>
+            </w:r>
           </w:p>
         </w:tc>
       </w:tr>
@@ -596,7 +604,7 @@
                 <w:sz w:val="24"/>
                 <w:szCs w:val="24"/>
               </w:rPr>
-              <w:t>#41</w:t>
+              <w:t>#39</w:t>
             </w:r>
           </w:p>
         </w:tc>
@@ -704,7 +712,7 @@
                 <w:sz w:val="24"/>
                 <w:szCs w:val="24"/>
               </w:rPr>
-              <w:t>#42</w:t>
+              <w:t>#40</w:t>
             </w:r>
           </w:p>
         </w:tc>
@@ -812,7 +820,7 @@
                 <w:sz w:val="24"/>
                 <w:szCs w:val="24"/>
               </w:rPr>
-              <w:t>#43</w:t>
+              <w:t>#41</w:t>
             </w:r>
           </w:p>
         </w:tc>
@@ -920,7 +928,7 @@
                 <w:sz w:val="24"/>
                 <w:szCs w:val="24"/>
               </w:rPr>
-              <w:t>#44</w:t>
+              <w:t>#42</w:t>
             </w:r>
           </w:p>
         </w:tc>
@@ -1028,7 +1036,7 @@
                 <w:sz w:val="24"/>
                 <w:szCs w:val="24"/>
               </w:rPr>
-              <w:t>#45</w:t>
+              <w:t>#43</w:t>
             </w:r>
           </w:p>
         </w:tc>
@@ -1136,7 +1144,7 @@
                 <w:sz w:val="24"/>
                 <w:szCs w:val="24"/>
               </w:rPr>
-              <w:t>#46</w:t>
+              <w:t>#44</w:t>
             </w:r>
           </w:p>
         </w:tc>
@@ -1244,7 +1252,7 @@
                 <w:sz w:val="24"/>
                 <w:szCs w:val="24"/>
               </w:rPr>
-              <w:t>#47</w:t>
+              <w:t>#45</w:t>
             </w:r>
           </w:p>
         </w:tc>
@@ -1352,7 +1360,7 @@
                 <w:sz w:val="24"/>
                 <w:szCs w:val="24"/>
               </w:rPr>
-              <w:t>#48</w:t>
+              <w:t>#46</w:t>
             </w:r>
           </w:p>
         </w:tc>
@@ -1460,7 +1468,7 @@
                 <w:sz w:val="24"/>
                 <w:szCs w:val="24"/>
               </w:rPr>
-              <w:t>#49</w:t>
+              <w:t>#47</w:t>
             </w:r>
           </w:p>
         </w:tc>
@@ -1568,7 +1576,7 @@
                 <w:sz w:val="24"/>
                 <w:szCs w:val="24"/>
               </w:rPr>
-              <w:t>#50</w:t>
+              <w:t>#48</w:t>
             </w:r>
           </w:p>
         </w:tc>
@@ -3035,6 +3043,7 @@
                 <w:sz w:val="24"/>
                 <w:szCs w:val="24"/>
               </w:rPr>
+              <w:lastRenderedPageBreak/>
               <w:t>Run game and check game state message</w:t>
             </w:r>
           </w:p>
@@ -3150,7 +3159,6 @@
                 <w:sz w:val="24"/>
                 <w:szCs w:val="24"/>
               </w:rPr>
-              <w:lastRenderedPageBreak/>
               <w:t>Run game and check amount of chips</w:t>
             </w:r>
           </w:p>
@@ -3211,6 +3219,14 @@
                 <w:szCs w:val="24"/>
               </w:rPr>
             </w:pPr>
+            <w:r>
+              <w:rPr>
+                <w:rFonts w:ascii="Times New Roman" w:hAnsi="Times New Roman" w:cs="Times New Roman"/>
+                <w:sz w:val="24"/>
+                <w:szCs w:val="24"/>
+              </w:rPr>
+              <w:t>The player can only bet a maximum of $99 after the initial ante meaning they started with $100</w:t>
+            </w:r>
           </w:p>
         </w:tc>
         <w:tc>
@@ -3252,64 +3268,1593 @@
                 <w:szCs w:val="24"/>
               </w:rPr>
             </w:pPr>
+            <w:r>
+              <w:rPr>
+                <w:rFonts w:ascii="Times New Roman" w:hAnsi="Times New Roman" w:cs="Times New Roman"/>
+                <w:sz w:val="24"/>
+                <w:szCs w:val="24"/>
+              </w:rPr>
+              <w:t>Run game and check if cards are dealt</w:t>
+            </w:r>
+          </w:p>
+        </w:tc>
+        <w:tc>
+          <w:tcPr>
+            <w:tcW w:w="2074" w:type="dxa"/>
+          </w:tcPr>
+          <w:p>
+            <w:pPr>
+              <w:rPr>
+                <w:rFonts w:ascii="Times New Roman" w:hAnsi="Times New Roman" w:cs="Times New Roman"/>
+                <w:sz w:val="24"/>
+                <w:szCs w:val="24"/>
+              </w:rPr>
+            </w:pPr>
+            <w:r>
+              <w:rPr>
+                <w:rFonts w:ascii="Times New Roman" w:hAnsi="Times New Roman" w:cs="Times New Roman"/>
+                <w:sz w:val="24"/>
+                <w:szCs w:val="24"/>
+              </w:rPr>
+              <w:t>Test if the dealer deals 5 cards to the player</w:t>
+            </w:r>
+          </w:p>
+        </w:tc>
+        <w:tc>
+          <w:tcPr>
+            <w:tcW w:w="3174" w:type="dxa"/>
+          </w:tcPr>
+          <w:p>
+            <w:pPr>
+              <w:rPr>
+                <w:rFonts w:ascii="Times New Roman" w:hAnsi="Times New Roman" w:cs="Times New Roman"/>
+                <w:sz w:val="24"/>
+                <w:szCs w:val="24"/>
+              </w:rPr>
+            </w:pPr>
+            <w:r>
+              <w:rPr>
+                <w:rFonts w:ascii="Times New Roman" w:hAnsi="Times New Roman" w:cs="Times New Roman"/>
+                <w:sz w:val="24"/>
+                <w:szCs w:val="24"/>
+              </w:rPr>
+              <w:t>There should be 5 card images on the player’s screen</w:t>
+            </w:r>
+          </w:p>
+        </w:tc>
+        <w:tc>
+          <w:tcPr>
+            <w:tcW w:w="0" w:type="auto"/>
+          </w:tcPr>
+          <w:p>
+            <w:pPr>
+              <w:rPr>
+                <w:rFonts w:ascii="Times New Roman" w:hAnsi="Times New Roman" w:cs="Times New Roman"/>
+                <w:sz w:val="24"/>
+                <w:szCs w:val="24"/>
+              </w:rPr>
+            </w:pPr>
+            <w:r>
+              <w:rPr>
+                <w:rFonts w:ascii="Times New Roman" w:hAnsi="Times New Roman" w:cs="Times New Roman"/>
+                <w:sz w:val="24"/>
+                <w:szCs w:val="24"/>
+              </w:rPr>
+              <w:t>There are 5 cards on the player’s screen</w:t>
+            </w:r>
+          </w:p>
+        </w:tc>
+        <w:tc>
+          <w:tcPr>
+            <w:tcW w:w="0" w:type="auto"/>
+          </w:tcPr>
+          <w:p>
+            <w:pPr>
+              <w:rPr>
+                <w:rFonts w:ascii="Times New Roman" w:hAnsi="Times New Roman" w:cs="Times New Roman"/>
+                <w:sz w:val="24"/>
+                <w:szCs w:val="24"/>
+              </w:rPr>
+            </w:pPr>
+            <w:r>
+              <w:rPr>
+                <w:rFonts w:ascii="Times New Roman" w:hAnsi="Times New Roman" w:cs="Times New Roman"/>
+                <w:sz w:val="24"/>
+                <w:szCs w:val="24"/>
+              </w:rPr>
+              <w:t>#24</w:t>
+            </w:r>
+          </w:p>
+        </w:tc>
+      </w:tr>
+      <w:tr>
+        <w:trPr>
+          <w:trHeight w:val="792"/>
+        </w:trPr>
+        <w:tc>
+          <w:tcPr>
+            <w:tcW w:w="0" w:type="auto"/>
+          </w:tcPr>
+          <w:p>
+            <w:pPr>
+              <w:rPr>
+                <w:rFonts w:ascii="Times New Roman" w:hAnsi="Times New Roman" w:cs="Times New Roman"/>
+                <w:sz w:val="24"/>
+                <w:szCs w:val="24"/>
+              </w:rPr>
+            </w:pPr>
+            <w:r>
+              <w:rPr>
+                <w:rFonts w:ascii="Times New Roman" w:hAnsi="Times New Roman" w:cs="Times New Roman"/>
+                <w:sz w:val="24"/>
+                <w:szCs w:val="24"/>
+              </w:rPr>
+              <w:t>Run game and check ante order</w:t>
+            </w:r>
+          </w:p>
+        </w:tc>
+        <w:tc>
+          <w:tcPr>
+            <w:tcW w:w="2074" w:type="dxa"/>
+          </w:tcPr>
+          <w:p>
+            <w:pPr>
+              <w:rPr>
+                <w:rFonts w:ascii="Times New Roman" w:hAnsi="Times New Roman" w:cs="Times New Roman"/>
+                <w:sz w:val="24"/>
+                <w:szCs w:val="24"/>
+              </w:rPr>
+            </w:pPr>
+            <w:r>
+              <w:rPr>
+                <w:rFonts w:ascii="Times New Roman" w:hAnsi="Times New Roman" w:cs="Times New Roman"/>
+                <w:sz w:val="24"/>
+                <w:szCs w:val="24"/>
+              </w:rPr>
+              <w:t>Test if the game allows the players to ante properly</w:t>
+            </w:r>
+          </w:p>
+        </w:tc>
+        <w:tc>
+          <w:tcPr>
+            <w:tcW w:w="3174" w:type="dxa"/>
+          </w:tcPr>
+          <w:p>
+            <w:pPr>
+              <w:rPr>
+                <w:rFonts w:ascii="Times New Roman" w:hAnsi="Times New Roman" w:cs="Times New Roman"/>
+                <w:sz w:val="24"/>
+                <w:szCs w:val="24"/>
+              </w:rPr>
+            </w:pPr>
+            <w:r>
+              <w:rPr>
+                <w:rFonts w:ascii="Times New Roman" w:hAnsi="Times New Roman" w:cs="Times New Roman"/>
+                <w:sz w:val="24"/>
+                <w:szCs w:val="24"/>
+              </w:rPr>
+              <w:t>The players should be able to ante in the order they joined the game</w:t>
+            </w:r>
+          </w:p>
+        </w:tc>
+        <w:tc>
+          <w:tcPr>
+            <w:tcW w:w="0" w:type="auto"/>
+          </w:tcPr>
+          <w:p>
+            <w:pPr>
+              <w:rPr>
+                <w:rFonts w:ascii="Times New Roman" w:hAnsi="Times New Roman" w:cs="Times New Roman"/>
+                <w:sz w:val="24"/>
+                <w:szCs w:val="24"/>
+              </w:rPr>
+            </w:pPr>
+            <w:r>
+              <w:rPr>
+                <w:rFonts w:ascii="Times New Roman" w:hAnsi="Times New Roman" w:cs="Times New Roman"/>
+                <w:sz w:val="24"/>
+                <w:szCs w:val="24"/>
+              </w:rPr>
+              <w:t>The players ante in the order they join the game</w:t>
+            </w:r>
+          </w:p>
+        </w:tc>
+        <w:tc>
+          <w:tcPr>
+            <w:tcW w:w="0" w:type="auto"/>
+          </w:tcPr>
+          <w:p>
+            <w:pPr>
+              <w:rPr>
+                <w:rFonts w:ascii="Times New Roman" w:hAnsi="Times New Roman" w:cs="Times New Roman"/>
+                <w:sz w:val="24"/>
+                <w:szCs w:val="24"/>
+              </w:rPr>
+            </w:pPr>
+            <w:r>
+              <w:rPr>
+                <w:rFonts w:ascii="Times New Roman" w:hAnsi="Times New Roman" w:cs="Times New Roman"/>
+                <w:sz w:val="24"/>
+                <w:szCs w:val="24"/>
+              </w:rPr>
+              <w:t>#21</w:t>
+            </w:r>
+          </w:p>
+        </w:tc>
+      </w:tr>
+      <w:tr>
+        <w:trPr>
+          <w:trHeight w:val="792"/>
+        </w:trPr>
+        <w:tc>
+          <w:tcPr>
+            <w:tcW w:w="0" w:type="auto"/>
+          </w:tcPr>
+          <w:p>
+            <w:pPr>
+              <w:rPr>
+                <w:rFonts w:ascii="Times New Roman" w:hAnsi="Times New Roman" w:cs="Times New Roman"/>
+                <w:sz w:val="24"/>
+                <w:szCs w:val="24"/>
+              </w:rPr>
+            </w:pPr>
+            <w:r>
+              <w:rPr>
+                <w:rFonts w:ascii="Times New Roman" w:hAnsi="Times New Roman" w:cs="Times New Roman"/>
+                <w:sz w:val="24"/>
+                <w:szCs w:val="24"/>
+              </w:rPr>
+              <w:t>Run game</w:t>
+            </w:r>
+            <w:r>
+              <w:rPr>
+                <w:rFonts w:ascii="Times New Roman" w:hAnsi="Times New Roman" w:cs="Times New Roman"/>
+                <w:sz w:val="24"/>
+                <w:szCs w:val="24"/>
+              </w:rPr>
+              <w:t>, enter a value,</w:t>
+            </w:r>
+            <w:r>
+              <w:rPr>
+                <w:rFonts w:ascii="Times New Roman" w:hAnsi="Times New Roman" w:cs="Times New Roman"/>
+                <w:sz w:val="24"/>
+                <w:szCs w:val="24"/>
+              </w:rPr>
+              <w:t xml:space="preserve"> and press ante</w:t>
+            </w:r>
+          </w:p>
+        </w:tc>
+        <w:tc>
+          <w:tcPr>
+            <w:tcW w:w="2074" w:type="dxa"/>
+          </w:tcPr>
+          <w:p>
+            <w:pPr>
+              <w:rPr>
+                <w:rFonts w:ascii="Times New Roman" w:hAnsi="Times New Roman" w:cs="Times New Roman"/>
+                <w:sz w:val="24"/>
+                <w:szCs w:val="24"/>
+              </w:rPr>
+            </w:pPr>
+            <w:r>
+              <w:rPr>
+                <w:rFonts w:ascii="Times New Roman" w:hAnsi="Times New Roman" w:cs="Times New Roman"/>
+                <w:sz w:val="24"/>
+                <w:szCs w:val="24"/>
+              </w:rPr>
+              <w:t xml:space="preserve">Test if game </w:t>
+            </w:r>
+            <w:r>
+              <w:rPr>
+                <w:rFonts w:ascii="Times New Roman" w:hAnsi="Times New Roman" w:cs="Times New Roman"/>
+                <w:sz w:val="24"/>
+                <w:szCs w:val="24"/>
+              </w:rPr>
+              <w:t xml:space="preserve">sets ante to $1 </w:t>
+            </w:r>
+          </w:p>
+        </w:tc>
+        <w:tc>
+          <w:tcPr>
+            <w:tcW w:w="3174" w:type="dxa"/>
+          </w:tcPr>
+          <w:p>
+            <w:pPr>
+              <w:rPr>
+                <w:rFonts w:ascii="Times New Roman" w:hAnsi="Times New Roman" w:cs="Times New Roman"/>
+                <w:sz w:val="24"/>
+                <w:szCs w:val="24"/>
+              </w:rPr>
+            </w:pPr>
+            <w:r>
+              <w:rPr>
+                <w:rFonts w:ascii="Times New Roman" w:hAnsi="Times New Roman" w:cs="Times New Roman"/>
+                <w:sz w:val="24"/>
+                <w:szCs w:val="24"/>
+              </w:rPr>
+              <w:t>The ante from a player should be taken as $1</w:t>
+            </w:r>
+          </w:p>
+        </w:tc>
+        <w:tc>
+          <w:tcPr>
+            <w:tcW w:w="0" w:type="auto"/>
+          </w:tcPr>
+          <w:p>
+            <w:pPr>
+              <w:rPr>
+                <w:rFonts w:ascii="Times New Roman" w:hAnsi="Times New Roman" w:cs="Times New Roman"/>
+                <w:sz w:val="24"/>
+                <w:szCs w:val="24"/>
+              </w:rPr>
+            </w:pPr>
+            <w:r>
+              <w:rPr>
+                <w:rFonts w:ascii="Times New Roman" w:hAnsi="Times New Roman" w:cs="Times New Roman"/>
+                <w:sz w:val="24"/>
+                <w:szCs w:val="24"/>
+              </w:rPr>
+              <w:t>The game takes the ante as $1 regardless of the value input</w:t>
+            </w:r>
+          </w:p>
+        </w:tc>
+        <w:tc>
+          <w:tcPr>
+            <w:tcW w:w="0" w:type="auto"/>
+          </w:tcPr>
+          <w:p>
+            <w:pPr>
+              <w:rPr>
+                <w:rFonts w:ascii="Times New Roman" w:hAnsi="Times New Roman" w:cs="Times New Roman"/>
+                <w:sz w:val="24"/>
+                <w:szCs w:val="24"/>
+              </w:rPr>
+            </w:pPr>
+            <w:r>
+              <w:rPr>
+                <w:rFonts w:ascii="Times New Roman" w:hAnsi="Times New Roman" w:cs="Times New Roman"/>
+                <w:sz w:val="24"/>
+                <w:szCs w:val="24"/>
+              </w:rPr>
+              <w:t>#22</w:t>
+            </w:r>
+          </w:p>
+        </w:tc>
+      </w:tr>
+      <w:tr>
+        <w:trPr>
+          <w:trHeight w:val="792"/>
+        </w:trPr>
+        <w:tc>
+          <w:tcPr>
+            <w:tcW w:w="0" w:type="auto"/>
+          </w:tcPr>
+          <w:p>
+            <w:pPr>
+              <w:rPr>
+                <w:rFonts w:ascii="Times New Roman" w:hAnsi="Times New Roman" w:cs="Times New Roman"/>
+                <w:sz w:val="24"/>
+                <w:szCs w:val="24"/>
+              </w:rPr>
+            </w:pPr>
+            <w:r>
+              <w:rPr>
+                <w:rFonts w:ascii="Times New Roman" w:hAnsi="Times New Roman" w:cs="Times New Roman"/>
+                <w:sz w:val="24"/>
+                <w:szCs w:val="24"/>
+              </w:rPr>
+              <w:t>Run game and see options available after cards are dealt</w:t>
+            </w:r>
+          </w:p>
+        </w:tc>
+        <w:tc>
+          <w:tcPr>
+            <w:tcW w:w="2074" w:type="dxa"/>
+          </w:tcPr>
+          <w:p>
+            <w:pPr>
+              <w:rPr>
+                <w:rFonts w:ascii="Times New Roman" w:hAnsi="Times New Roman" w:cs="Times New Roman"/>
+                <w:sz w:val="24"/>
+                <w:szCs w:val="24"/>
+              </w:rPr>
+            </w:pPr>
+            <w:r>
+              <w:rPr>
+                <w:rFonts w:ascii="Times New Roman" w:hAnsi="Times New Roman" w:cs="Times New Roman"/>
+                <w:sz w:val="24"/>
+                <w:szCs w:val="24"/>
+              </w:rPr>
+              <w:t>Test if the game allows the players to choose the correct options after the cards are dealt</w:t>
+            </w:r>
+          </w:p>
+        </w:tc>
+        <w:tc>
+          <w:tcPr>
+            <w:tcW w:w="3174" w:type="dxa"/>
+          </w:tcPr>
+          <w:p>
+            <w:pPr>
+              <w:rPr>
+                <w:rFonts w:ascii="Times New Roman" w:hAnsi="Times New Roman" w:cs="Times New Roman"/>
+                <w:sz w:val="24"/>
+                <w:szCs w:val="24"/>
+              </w:rPr>
+            </w:pPr>
+            <w:r>
+              <w:rPr>
+                <w:rFonts w:ascii="Times New Roman" w:hAnsi="Times New Roman" w:cs="Times New Roman"/>
+                <w:sz w:val="24"/>
+                <w:szCs w:val="24"/>
+              </w:rPr>
+              <w:t>The fold, check, and bet options should be available</w:t>
+            </w:r>
+          </w:p>
+        </w:tc>
+        <w:tc>
+          <w:tcPr>
+            <w:tcW w:w="0" w:type="auto"/>
+          </w:tcPr>
+          <w:p>
+            <w:pPr>
+              <w:rPr>
+                <w:rFonts w:ascii="Times New Roman" w:hAnsi="Times New Roman" w:cs="Times New Roman"/>
+                <w:sz w:val="24"/>
+                <w:szCs w:val="24"/>
+              </w:rPr>
+            </w:pPr>
+            <w:r>
+              <w:rPr>
+                <w:rFonts w:ascii="Times New Roman" w:hAnsi="Times New Roman" w:cs="Times New Roman"/>
+                <w:sz w:val="24"/>
+                <w:szCs w:val="24"/>
+              </w:rPr>
+              <w:t>The fold, check, and bet options are available</w:t>
+            </w:r>
+          </w:p>
+        </w:tc>
+        <w:tc>
+          <w:tcPr>
+            <w:tcW w:w="0" w:type="auto"/>
+          </w:tcPr>
+          <w:p>
+            <w:pPr>
+              <w:rPr>
+                <w:rFonts w:ascii="Times New Roman" w:hAnsi="Times New Roman" w:cs="Times New Roman"/>
+                <w:sz w:val="24"/>
+                <w:szCs w:val="24"/>
+              </w:rPr>
+            </w:pPr>
+            <w:r>
+              <w:rPr>
+                <w:rFonts w:ascii="Times New Roman" w:hAnsi="Times New Roman" w:cs="Times New Roman"/>
+                <w:sz w:val="24"/>
+                <w:szCs w:val="24"/>
+              </w:rPr>
+              <w:t>#28</w:t>
+            </w:r>
+          </w:p>
+        </w:tc>
+      </w:tr>
+      <w:tr>
+        <w:trPr>
+          <w:trHeight w:val="792"/>
+        </w:trPr>
+        <w:tc>
+          <w:tcPr>
+            <w:tcW w:w="0" w:type="auto"/>
+          </w:tcPr>
+          <w:p>
+            <w:pPr>
+              <w:rPr>
+                <w:rFonts w:ascii="Times New Roman" w:hAnsi="Times New Roman" w:cs="Times New Roman"/>
+                <w:sz w:val="24"/>
+                <w:szCs w:val="24"/>
+              </w:rPr>
+            </w:pPr>
+            <w:r>
+              <w:rPr>
+                <w:rFonts w:ascii="Times New Roman" w:hAnsi="Times New Roman" w:cs="Times New Roman"/>
+                <w:sz w:val="24"/>
+                <w:szCs w:val="24"/>
+              </w:rPr>
+              <w:t xml:space="preserve">Run game and see if check is available after </w:t>
+            </w:r>
+            <w:r>
+              <w:rPr>
+                <w:rFonts w:ascii="Times New Roman" w:hAnsi="Times New Roman" w:cs="Times New Roman"/>
+                <w:sz w:val="24"/>
+                <w:szCs w:val="24"/>
+              </w:rPr>
+              <w:t xml:space="preserve">a player has </w:t>
+            </w:r>
+            <w:r>
+              <w:rPr>
+                <w:rFonts w:ascii="Times New Roman" w:hAnsi="Times New Roman" w:cs="Times New Roman"/>
+                <w:sz w:val="24"/>
+                <w:szCs w:val="24"/>
+              </w:rPr>
+              <w:t>bet</w:t>
+            </w:r>
+          </w:p>
+        </w:tc>
+        <w:tc>
+          <w:tcPr>
+            <w:tcW w:w="2074" w:type="dxa"/>
+          </w:tcPr>
+          <w:p>
+            <w:pPr>
+              <w:rPr>
+                <w:rFonts w:ascii="Times New Roman" w:hAnsi="Times New Roman" w:cs="Times New Roman"/>
+                <w:sz w:val="24"/>
+                <w:szCs w:val="24"/>
+              </w:rPr>
+            </w:pPr>
+            <w:r>
+              <w:rPr>
+                <w:rFonts w:ascii="Times New Roman" w:hAnsi="Times New Roman" w:cs="Times New Roman"/>
+                <w:sz w:val="24"/>
+                <w:szCs w:val="24"/>
+              </w:rPr>
+              <w:t>Test if game allows a player to check after another player has bet</w:t>
+            </w:r>
+          </w:p>
+        </w:tc>
+        <w:tc>
+          <w:tcPr>
+            <w:tcW w:w="3174" w:type="dxa"/>
+          </w:tcPr>
+          <w:p>
+            <w:pPr>
+              <w:rPr>
+                <w:rFonts w:ascii="Times New Roman" w:hAnsi="Times New Roman" w:cs="Times New Roman"/>
+                <w:sz w:val="24"/>
+                <w:szCs w:val="24"/>
+              </w:rPr>
+            </w:pPr>
+            <w:r>
+              <w:rPr>
+                <w:rFonts w:ascii="Times New Roman" w:hAnsi="Times New Roman" w:cs="Times New Roman"/>
+                <w:sz w:val="24"/>
+                <w:szCs w:val="24"/>
+              </w:rPr>
+              <w:t>The check button should be unavailable if another player has bet</w:t>
+            </w:r>
+          </w:p>
+        </w:tc>
+        <w:tc>
+          <w:tcPr>
+            <w:tcW w:w="0" w:type="auto"/>
+          </w:tcPr>
+          <w:p>
+            <w:pPr>
+              <w:rPr>
+                <w:rFonts w:ascii="Times New Roman" w:hAnsi="Times New Roman" w:cs="Times New Roman"/>
+                <w:sz w:val="24"/>
+                <w:szCs w:val="24"/>
+              </w:rPr>
+            </w:pPr>
+            <w:r>
+              <w:rPr>
+                <w:rFonts w:ascii="Times New Roman" w:hAnsi="Times New Roman" w:cs="Times New Roman"/>
+                <w:sz w:val="24"/>
+                <w:szCs w:val="24"/>
+              </w:rPr>
+              <w:t>The check button is available if another player has bet (defect)</w:t>
+            </w:r>
+          </w:p>
+        </w:tc>
+        <w:tc>
+          <w:tcPr>
+            <w:tcW w:w="0" w:type="auto"/>
+          </w:tcPr>
+          <w:p>
+            <w:pPr>
+              <w:rPr>
+                <w:rFonts w:ascii="Times New Roman" w:hAnsi="Times New Roman" w:cs="Times New Roman"/>
+                <w:sz w:val="24"/>
+                <w:szCs w:val="24"/>
+              </w:rPr>
+            </w:pPr>
+            <w:r>
+              <w:rPr>
+                <w:rFonts w:ascii="Times New Roman" w:hAnsi="Times New Roman" w:cs="Times New Roman"/>
+                <w:sz w:val="24"/>
+                <w:szCs w:val="24"/>
+              </w:rPr>
+              <w:t>#29</w:t>
+            </w:r>
+          </w:p>
+        </w:tc>
+      </w:tr>
+      <w:tr>
+        <w:trPr>
+          <w:trHeight w:val="792"/>
+        </w:trPr>
+        <w:tc>
+          <w:tcPr>
+            <w:tcW w:w="0" w:type="auto"/>
+          </w:tcPr>
+          <w:p>
+            <w:pPr>
+              <w:rPr>
+                <w:rFonts w:ascii="Times New Roman" w:hAnsi="Times New Roman" w:cs="Times New Roman"/>
+                <w:sz w:val="24"/>
+                <w:szCs w:val="24"/>
+              </w:rPr>
+            </w:pPr>
+            <w:r>
+              <w:rPr>
+                <w:rFonts w:ascii="Times New Roman" w:hAnsi="Times New Roman" w:cs="Times New Roman"/>
+                <w:sz w:val="24"/>
+                <w:szCs w:val="24"/>
+              </w:rPr>
+              <w:t>Run game and check</w:t>
+            </w:r>
+          </w:p>
+        </w:tc>
+        <w:tc>
+          <w:tcPr>
+            <w:tcW w:w="2074" w:type="dxa"/>
+          </w:tcPr>
+          <w:p>
+            <w:pPr>
+              <w:rPr>
+                <w:rFonts w:ascii="Times New Roman" w:hAnsi="Times New Roman" w:cs="Times New Roman"/>
+                <w:sz w:val="24"/>
+                <w:szCs w:val="24"/>
+              </w:rPr>
+            </w:pPr>
+            <w:r>
+              <w:rPr>
+                <w:rFonts w:ascii="Times New Roman" w:hAnsi="Times New Roman" w:cs="Times New Roman"/>
+                <w:sz w:val="24"/>
+                <w:szCs w:val="24"/>
+              </w:rPr>
+              <w:t>Test if check works as intended</w:t>
+            </w:r>
+          </w:p>
+        </w:tc>
+        <w:tc>
+          <w:tcPr>
+            <w:tcW w:w="3174" w:type="dxa"/>
+          </w:tcPr>
+          <w:p>
+            <w:pPr>
+              <w:rPr>
+                <w:rFonts w:ascii="Times New Roman" w:hAnsi="Times New Roman" w:cs="Times New Roman"/>
+                <w:sz w:val="24"/>
+                <w:szCs w:val="24"/>
+              </w:rPr>
+            </w:pPr>
+            <w:r>
+              <w:rPr>
+                <w:rFonts w:ascii="Times New Roman" w:hAnsi="Times New Roman" w:cs="Times New Roman"/>
+                <w:sz w:val="24"/>
+                <w:szCs w:val="24"/>
+              </w:rPr>
+              <w:t>Check should allow the player to keep their hand and make no bet</w:t>
+            </w:r>
+          </w:p>
+        </w:tc>
+        <w:tc>
+          <w:tcPr>
+            <w:tcW w:w="0" w:type="auto"/>
+          </w:tcPr>
+          <w:p>
+            <w:pPr>
+              <w:rPr>
+                <w:rFonts w:ascii="Times New Roman" w:hAnsi="Times New Roman" w:cs="Times New Roman"/>
+                <w:sz w:val="24"/>
+                <w:szCs w:val="24"/>
+              </w:rPr>
+            </w:pPr>
+          </w:p>
+        </w:tc>
+        <w:tc>
+          <w:tcPr>
+            <w:tcW w:w="0" w:type="auto"/>
+          </w:tcPr>
+          <w:p>
+            <w:pPr>
+              <w:rPr>
+                <w:rFonts w:ascii="Times New Roman" w:hAnsi="Times New Roman" w:cs="Times New Roman"/>
+                <w:sz w:val="24"/>
+                <w:szCs w:val="24"/>
+              </w:rPr>
+            </w:pPr>
+            <w:r>
+              <w:rPr>
+                <w:rFonts w:ascii="Times New Roman" w:hAnsi="Times New Roman" w:cs="Times New Roman"/>
+                <w:sz w:val="24"/>
+                <w:szCs w:val="24"/>
+              </w:rPr>
+              <w:t>#30</w:t>
+            </w:r>
+          </w:p>
+        </w:tc>
+      </w:tr>
+      <w:tr>
+        <w:trPr>
+          <w:trHeight w:val="792"/>
+        </w:trPr>
+        <w:tc>
+          <w:tcPr>
+            <w:tcW w:w="0" w:type="auto"/>
+          </w:tcPr>
+          <w:p>
+            <w:pPr>
+              <w:rPr>
+                <w:rFonts w:ascii="Times New Roman" w:hAnsi="Times New Roman" w:cs="Times New Roman"/>
+                <w:sz w:val="24"/>
+                <w:szCs w:val="24"/>
+              </w:rPr>
+            </w:pPr>
+            <w:r>
+              <w:rPr>
+                <w:rFonts w:ascii="Times New Roman" w:hAnsi="Times New Roman" w:cs="Times New Roman"/>
+                <w:sz w:val="24"/>
+                <w:szCs w:val="24"/>
+              </w:rPr>
+              <w:t>Run game and bet</w:t>
+            </w:r>
+          </w:p>
+        </w:tc>
+        <w:tc>
+          <w:tcPr>
+            <w:tcW w:w="2074" w:type="dxa"/>
+          </w:tcPr>
+          <w:p>
+            <w:pPr>
+              <w:rPr>
+                <w:rFonts w:ascii="Times New Roman" w:hAnsi="Times New Roman" w:cs="Times New Roman"/>
+                <w:sz w:val="24"/>
+                <w:szCs w:val="24"/>
+              </w:rPr>
+            </w:pPr>
+            <w:r>
+              <w:rPr>
+                <w:rFonts w:ascii="Times New Roman" w:hAnsi="Times New Roman" w:cs="Times New Roman"/>
+                <w:sz w:val="24"/>
+                <w:szCs w:val="24"/>
+              </w:rPr>
+              <w:t>Test if bet works as intended</w:t>
+            </w:r>
+          </w:p>
+        </w:tc>
+        <w:tc>
+          <w:tcPr>
+            <w:tcW w:w="3174" w:type="dxa"/>
+          </w:tcPr>
+          <w:p>
+            <w:pPr>
+              <w:rPr>
+                <w:rFonts w:ascii="Times New Roman" w:hAnsi="Times New Roman" w:cs="Times New Roman"/>
+                <w:sz w:val="24"/>
+                <w:szCs w:val="24"/>
+              </w:rPr>
+            </w:pPr>
+            <w:r>
+              <w:rPr>
+                <w:rFonts w:ascii="Times New Roman" w:hAnsi="Times New Roman" w:cs="Times New Roman"/>
+                <w:sz w:val="24"/>
+                <w:szCs w:val="24"/>
+              </w:rPr>
+              <w:t>Bet should be an amount that a player wagers</w:t>
+            </w:r>
+          </w:p>
+        </w:tc>
+        <w:tc>
+          <w:tcPr>
+            <w:tcW w:w="0" w:type="auto"/>
+          </w:tcPr>
+          <w:p>
+            <w:pPr>
+              <w:rPr>
+                <w:rFonts w:ascii="Times New Roman" w:hAnsi="Times New Roman" w:cs="Times New Roman"/>
+                <w:sz w:val="24"/>
+                <w:szCs w:val="24"/>
+              </w:rPr>
+            </w:pPr>
+          </w:p>
+        </w:tc>
+        <w:tc>
+          <w:tcPr>
+            <w:tcW w:w="0" w:type="auto"/>
+          </w:tcPr>
+          <w:p>
+            <w:pPr>
+              <w:rPr>
+                <w:rFonts w:ascii="Times New Roman" w:hAnsi="Times New Roman" w:cs="Times New Roman"/>
+                <w:sz w:val="24"/>
+                <w:szCs w:val="24"/>
+              </w:rPr>
+            </w:pPr>
+            <w:r>
+              <w:rPr>
+                <w:rFonts w:ascii="Times New Roman" w:hAnsi="Times New Roman" w:cs="Times New Roman"/>
+                <w:sz w:val="24"/>
+                <w:szCs w:val="24"/>
+              </w:rPr>
+              <w:t>#31</w:t>
+            </w:r>
+          </w:p>
+        </w:tc>
+      </w:tr>
+      <w:tr>
+        <w:trPr>
+          <w:trHeight w:val="792"/>
+        </w:trPr>
+        <w:tc>
+          <w:tcPr>
+            <w:tcW w:w="0" w:type="auto"/>
+          </w:tcPr>
+          <w:p>
+            <w:pPr>
+              <w:rPr>
+                <w:rFonts w:ascii="Times New Roman" w:hAnsi="Times New Roman" w:cs="Times New Roman"/>
+                <w:sz w:val="24"/>
+                <w:szCs w:val="24"/>
+              </w:rPr>
+            </w:pPr>
+            <w:r>
+              <w:rPr>
+                <w:rFonts w:ascii="Times New Roman" w:hAnsi="Times New Roman" w:cs="Times New Roman"/>
+                <w:sz w:val="24"/>
+                <w:szCs w:val="24"/>
+              </w:rPr>
+              <w:t>Run game and fold</w:t>
+            </w:r>
+          </w:p>
+        </w:tc>
+        <w:tc>
+          <w:tcPr>
+            <w:tcW w:w="2074" w:type="dxa"/>
+          </w:tcPr>
+          <w:p>
+            <w:pPr>
+              <w:rPr>
+                <w:rFonts w:ascii="Times New Roman" w:hAnsi="Times New Roman" w:cs="Times New Roman"/>
+                <w:sz w:val="24"/>
+                <w:szCs w:val="24"/>
+              </w:rPr>
+            </w:pPr>
+            <w:r>
+              <w:rPr>
+                <w:rFonts w:ascii="Times New Roman" w:hAnsi="Times New Roman" w:cs="Times New Roman"/>
+                <w:sz w:val="24"/>
+                <w:szCs w:val="24"/>
+              </w:rPr>
+              <w:t>Test if fold works as intended</w:t>
+            </w:r>
+          </w:p>
+        </w:tc>
+        <w:tc>
+          <w:tcPr>
+            <w:tcW w:w="3174" w:type="dxa"/>
+          </w:tcPr>
+          <w:p>
+            <w:pPr>
+              <w:rPr>
+                <w:rFonts w:ascii="Times New Roman" w:hAnsi="Times New Roman" w:cs="Times New Roman"/>
+                <w:sz w:val="24"/>
+                <w:szCs w:val="24"/>
+              </w:rPr>
+            </w:pPr>
+            <w:r>
+              <w:rPr>
+                <w:rFonts w:ascii="Times New Roman" w:hAnsi="Times New Roman" w:cs="Times New Roman"/>
+                <w:sz w:val="24"/>
+                <w:szCs w:val="24"/>
+              </w:rPr>
+              <w:t>Fold should discard cards and forfeit the game</w:t>
+            </w:r>
+          </w:p>
+        </w:tc>
+        <w:tc>
+          <w:tcPr>
+            <w:tcW w:w="0" w:type="auto"/>
+          </w:tcPr>
+          <w:p>
+            <w:pPr>
+              <w:rPr>
+                <w:rFonts w:ascii="Times New Roman" w:hAnsi="Times New Roman" w:cs="Times New Roman"/>
+                <w:sz w:val="24"/>
+                <w:szCs w:val="24"/>
+              </w:rPr>
+            </w:pPr>
+          </w:p>
+        </w:tc>
+        <w:tc>
+          <w:tcPr>
+            <w:tcW w:w="0" w:type="auto"/>
+          </w:tcPr>
+          <w:p>
+            <w:pPr>
+              <w:rPr>
+                <w:rFonts w:ascii="Times New Roman" w:hAnsi="Times New Roman" w:cs="Times New Roman"/>
+                <w:sz w:val="24"/>
+                <w:szCs w:val="24"/>
+              </w:rPr>
+            </w:pPr>
+            <w:r>
+              <w:rPr>
+                <w:rFonts w:ascii="Times New Roman" w:hAnsi="Times New Roman" w:cs="Times New Roman"/>
+                <w:sz w:val="24"/>
+                <w:szCs w:val="24"/>
+              </w:rPr>
+              <w:t>#32</w:t>
+            </w:r>
+          </w:p>
+        </w:tc>
+      </w:tr>
+      <w:tr>
+        <w:trPr>
+          <w:trHeight w:val="792"/>
+        </w:trPr>
+        <w:tc>
+          <w:tcPr>
+            <w:tcW w:w="0" w:type="auto"/>
+          </w:tcPr>
+          <w:p>
+            <w:pPr>
+              <w:rPr>
+                <w:rFonts w:ascii="Times New Roman" w:hAnsi="Times New Roman" w:cs="Times New Roman"/>
+                <w:sz w:val="24"/>
+                <w:szCs w:val="24"/>
+              </w:rPr>
+            </w:pPr>
+            <w:r>
+              <w:rPr>
+                <w:rFonts w:ascii="Times New Roman" w:hAnsi="Times New Roman" w:cs="Times New Roman"/>
+                <w:sz w:val="24"/>
+                <w:szCs w:val="24"/>
+              </w:rPr>
+              <w:lastRenderedPageBreak/>
+              <w:t xml:space="preserve">Run game and see if exchange cards </w:t>
+            </w:r>
+            <w:r>
+              <w:rPr>
+                <w:rFonts w:ascii="Times New Roman" w:hAnsi="Times New Roman" w:cs="Times New Roman"/>
+                <w:sz w:val="24"/>
+                <w:szCs w:val="24"/>
+              </w:rPr>
+              <w:t xml:space="preserve">and stand </w:t>
+            </w:r>
+            <w:r>
+              <w:rPr>
+                <w:rFonts w:ascii="Times New Roman" w:hAnsi="Times New Roman" w:cs="Times New Roman"/>
+                <w:sz w:val="24"/>
+                <w:szCs w:val="24"/>
+              </w:rPr>
+              <w:t>is available after the first betting round is over</w:t>
+            </w:r>
+          </w:p>
+        </w:tc>
+        <w:tc>
+          <w:tcPr>
+            <w:tcW w:w="2074" w:type="dxa"/>
+          </w:tcPr>
+          <w:p>
+            <w:pPr>
+              <w:rPr>
+                <w:rFonts w:ascii="Times New Roman" w:hAnsi="Times New Roman" w:cs="Times New Roman"/>
+                <w:sz w:val="24"/>
+                <w:szCs w:val="24"/>
+              </w:rPr>
+            </w:pPr>
+            <w:r>
+              <w:rPr>
+                <w:rFonts w:ascii="Times New Roman" w:hAnsi="Times New Roman" w:cs="Times New Roman"/>
+                <w:sz w:val="24"/>
+                <w:szCs w:val="24"/>
+              </w:rPr>
+              <w:t xml:space="preserve">Test if exchange cards and stand both work as </w:t>
+            </w:r>
+            <w:r>
+              <w:rPr>
+                <w:rFonts w:ascii="Times New Roman" w:hAnsi="Times New Roman" w:cs="Times New Roman"/>
+                <w:sz w:val="24"/>
+                <w:szCs w:val="24"/>
+              </w:rPr>
+              <w:t xml:space="preserve">and when </w:t>
+            </w:r>
+            <w:r>
+              <w:rPr>
+                <w:rFonts w:ascii="Times New Roman" w:hAnsi="Times New Roman" w:cs="Times New Roman"/>
+                <w:sz w:val="24"/>
+                <w:szCs w:val="24"/>
+              </w:rPr>
+              <w:t>intended</w:t>
+            </w:r>
+          </w:p>
+        </w:tc>
+        <w:tc>
+          <w:tcPr>
+            <w:tcW w:w="3174" w:type="dxa"/>
+          </w:tcPr>
+          <w:p>
+            <w:pPr>
+              <w:rPr>
+                <w:rFonts w:ascii="Times New Roman" w:hAnsi="Times New Roman" w:cs="Times New Roman"/>
+                <w:sz w:val="24"/>
+                <w:szCs w:val="24"/>
+              </w:rPr>
+            </w:pPr>
+            <w:r>
+              <w:rPr>
+                <w:rFonts w:ascii="Times New Roman" w:hAnsi="Times New Roman" w:cs="Times New Roman"/>
+                <w:sz w:val="24"/>
+                <w:szCs w:val="24"/>
+              </w:rPr>
+              <w:t>Exchange cards: should be available after first betting round, and should display new cards based on the number input</w:t>
+            </w:r>
+          </w:p>
+          <w:p>
+            <w:pPr>
+              <w:rPr>
+                <w:rFonts w:ascii="Times New Roman" w:hAnsi="Times New Roman" w:cs="Times New Roman"/>
+                <w:sz w:val="24"/>
+                <w:szCs w:val="24"/>
+              </w:rPr>
+            </w:pPr>
+            <w:r>
+              <w:rPr>
+                <w:rFonts w:ascii="Times New Roman" w:hAnsi="Times New Roman" w:cs="Times New Roman"/>
+                <w:sz w:val="24"/>
+                <w:szCs w:val="24"/>
+              </w:rPr>
+              <w:t xml:space="preserve">Stand: </w:t>
+            </w:r>
+            <w:r>
+              <w:rPr>
+                <w:rFonts w:ascii="Times New Roman" w:hAnsi="Times New Roman" w:cs="Times New Roman"/>
+                <w:sz w:val="24"/>
+                <w:szCs w:val="24"/>
+              </w:rPr>
+              <w:t>should be available after first betting round</w:t>
+            </w:r>
+            <w:r>
+              <w:rPr>
+                <w:rFonts w:ascii="Times New Roman" w:hAnsi="Times New Roman" w:cs="Times New Roman"/>
+                <w:sz w:val="24"/>
+                <w:szCs w:val="24"/>
+              </w:rPr>
+              <w:t>, and should keep all cards</w:t>
+            </w:r>
+          </w:p>
+        </w:tc>
+        <w:tc>
+          <w:tcPr>
+            <w:tcW w:w="0" w:type="auto"/>
+          </w:tcPr>
+          <w:p>
+            <w:pPr>
+              <w:rPr>
+                <w:rFonts w:ascii="Times New Roman" w:hAnsi="Times New Roman" w:cs="Times New Roman"/>
+                <w:sz w:val="24"/>
+                <w:szCs w:val="24"/>
+              </w:rPr>
+            </w:pPr>
+          </w:p>
+        </w:tc>
+        <w:tc>
+          <w:tcPr>
+            <w:tcW w:w="0" w:type="auto"/>
+          </w:tcPr>
+          <w:p>
+            <w:pPr>
+              <w:rPr>
+                <w:rFonts w:ascii="Times New Roman" w:hAnsi="Times New Roman" w:cs="Times New Roman"/>
+                <w:sz w:val="24"/>
+                <w:szCs w:val="24"/>
+              </w:rPr>
+            </w:pPr>
+            <w:r>
+              <w:rPr>
+                <w:rFonts w:ascii="Times New Roman" w:hAnsi="Times New Roman" w:cs="Times New Roman"/>
+                <w:sz w:val="24"/>
+                <w:szCs w:val="24"/>
+              </w:rPr>
+              <w:t>#33</w:t>
+            </w:r>
+          </w:p>
+        </w:tc>
+      </w:tr>
+      <w:tr>
+        <w:trPr>
+          <w:trHeight w:val="792"/>
+        </w:trPr>
+        <w:tc>
+          <w:tcPr>
+            <w:tcW w:w="0" w:type="auto"/>
+          </w:tcPr>
+          <w:p>
+            <w:pPr>
+              <w:rPr>
+                <w:rFonts w:ascii="Times New Roman" w:hAnsi="Times New Roman" w:cs="Times New Roman"/>
+                <w:sz w:val="24"/>
+                <w:szCs w:val="24"/>
+              </w:rPr>
+            </w:pPr>
+            <w:r>
+              <w:rPr>
+                <w:rFonts w:ascii="Times New Roman" w:hAnsi="Times New Roman" w:cs="Times New Roman"/>
+                <w:sz w:val="24"/>
+                <w:szCs w:val="24"/>
+              </w:rPr>
+              <w:t xml:space="preserve">Run game and use stand when it’s </w:t>
+            </w:r>
+            <w:r>
+              <w:rPr>
+                <w:rFonts w:ascii="Times New Roman" w:hAnsi="Times New Roman" w:cs="Times New Roman"/>
+                <w:sz w:val="24"/>
+                <w:szCs w:val="24"/>
+              </w:rPr>
+              <w:t>available</w:t>
+            </w:r>
+          </w:p>
+        </w:tc>
+        <w:tc>
+          <w:tcPr>
+            <w:tcW w:w="2074" w:type="dxa"/>
+          </w:tcPr>
+          <w:p>
+            <w:pPr>
+              <w:rPr>
+                <w:rFonts w:ascii="Times New Roman" w:hAnsi="Times New Roman" w:cs="Times New Roman"/>
+                <w:sz w:val="24"/>
+                <w:szCs w:val="24"/>
+              </w:rPr>
+            </w:pPr>
+            <w:r>
+              <w:rPr>
+                <w:rFonts w:ascii="Times New Roman" w:hAnsi="Times New Roman" w:cs="Times New Roman"/>
+                <w:sz w:val="24"/>
+                <w:szCs w:val="24"/>
+              </w:rPr>
+              <w:t>Test</w:t>
+            </w:r>
+            <w:r>
+              <w:rPr>
+                <w:rFonts w:ascii="Times New Roman" w:hAnsi="Times New Roman" w:cs="Times New Roman"/>
+                <w:sz w:val="24"/>
+                <w:szCs w:val="24"/>
+              </w:rPr>
+              <w:t xml:space="preserve"> if stand works as intended</w:t>
+            </w:r>
+          </w:p>
+        </w:tc>
+        <w:tc>
+          <w:tcPr>
+            <w:tcW w:w="3174" w:type="dxa"/>
+          </w:tcPr>
+          <w:p>
+            <w:pPr>
+              <w:rPr>
+                <w:rFonts w:ascii="Times New Roman" w:hAnsi="Times New Roman" w:cs="Times New Roman"/>
+                <w:sz w:val="24"/>
+                <w:szCs w:val="24"/>
+              </w:rPr>
+            </w:pPr>
+            <w:r>
+              <w:rPr>
+                <w:rFonts w:ascii="Times New Roman" w:hAnsi="Times New Roman" w:cs="Times New Roman"/>
+                <w:sz w:val="24"/>
+                <w:szCs w:val="24"/>
+              </w:rPr>
+              <w:t>Stand should keep all cards</w:t>
+            </w:r>
+          </w:p>
+        </w:tc>
+        <w:tc>
+          <w:tcPr>
+            <w:tcW w:w="0" w:type="auto"/>
+          </w:tcPr>
+          <w:p>
+            <w:pPr>
+              <w:rPr>
+                <w:rFonts w:ascii="Times New Roman" w:hAnsi="Times New Roman" w:cs="Times New Roman"/>
+                <w:sz w:val="24"/>
+                <w:szCs w:val="24"/>
+              </w:rPr>
+            </w:pPr>
+          </w:p>
+        </w:tc>
+        <w:tc>
+          <w:tcPr>
+            <w:tcW w:w="0" w:type="auto"/>
+          </w:tcPr>
+          <w:p>
+            <w:pPr>
+              <w:rPr>
+                <w:rFonts w:ascii="Times New Roman" w:hAnsi="Times New Roman" w:cs="Times New Roman"/>
+                <w:sz w:val="24"/>
+                <w:szCs w:val="24"/>
+              </w:rPr>
+            </w:pPr>
+            <w:r>
+              <w:rPr>
+                <w:rFonts w:ascii="Times New Roman" w:hAnsi="Times New Roman" w:cs="Times New Roman"/>
+                <w:sz w:val="24"/>
+                <w:szCs w:val="24"/>
+              </w:rPr>
+              <w:t>#34</w:t>
+            </w:r>
+          </w:p>
+        </w:tc>
+      </w:tr>
+      <w:tr>
+        <w:trPr>
+          <w:trHeight w:val="792"/>
+        </w:trPr>
+        <w:tc>
+          <w:tcPr>
+            <w:tcW w:w="0" w:type="auto"/>
+          </w:tcPr>
+          <w:p>
+            <w:pPr>
+              <w:rPr>
+                <w:rFonts w:ascii="Times New Roman" w:hAnsi="Times New Roman" w:cs="Times New Roman"/>
+                <w:sz w:val="24"/>
+                <w:szCs w:val="24"/>
+              </w:rPr>
+            </w:pPr>
+            <w:r>
+              <w:rPr>
+                <w:rFonts w:ascii="Times New Roman" w:hAnsi="Times New Roman" w:cs="Times New Roman"/>
+                <w:sz w:val="24"/>
+                <w:szCs w:val="24"/>
+              </w:rPr>
+              <w:t>Run game and check behavior after all players are allowed to exchange cards or stand</w:t>
+            </w:r>
+          </w:p>
+        </w:tc>
+        <w:tc>
+          <w:tcPr>
+            <w:tcW w:w="2074" w:type="dxa"/>
+          </w:tcPr>
+          <w:p>
+            <w:pPr>
+              <w:rPr>
+                <w:rFonts w:ascii="Times New Roman" w:hAnsi="Times New Roman" w:cs="Times New Roman"/>
+                <w:sz w:val="24"/>
+                <w:szCs w:val="24"/>
+              </w:rPr>
+            </w:pPr>
+            <w:r>
+              <w:rPr>
+                <w:rFonts w:ascii="Times New Roman" w:hAnsi="Times New Roman" w:cs="Times New Roman"/>
+                <w:sz w:val="24"/>
+                <w:szCs w:val="24"/>
+              </w:rPr>
+              <w:t>Test if the game works after a round of exchange c</w:t>
+            </w:r>
+            <w:r>
+              <w:rPr>
+                <w:rFonts w:ascii="Times New Roman" w:hAnsi="Times New Roman" w:cs="Times New Roman"/>
+                <w:sz w:val="24"/>
+                <w:szCs w:val="24"/>
+              </w:rPr>
+              <w:t>ards/</w:t>
+            </w:r>
+            <w:r>
+              <w:rPr>
+                <w:rFonts w:ascii="Times New Roman" w:hAnsi="Times New Roman" w:cs="Times New Roman"/>
+                <w:sz w:val="24"/>
+                <w:szCs w:val="24"/>
+              </w:rPr>
+              <w:t>stand</w:t>
+            </w:r>
+          </w:p>
+        </w:tc>
+        <w:tc>
+          <w:tcPr>
+            <w:tcW w:w="3174" w:type="dxa"/>
+          </w:tcPr>
+          <w:p>
+            <w:pPr>
+              <w:rPr>
+                <w:rFonts w:ascii="Times New Roman" w:hAnsi="Times New Roman" w:cs="Times New Roman"/>
+                <w:sz w:val="24"/>
+                <w:szCs w:val="24"/>
+              </w:rPr>
+            </w:pPr>
+            <w:r>
+              <w:rPr>
+                <w:rFonts w:ascii="Times New Roman" w:hAnsi="Times New Roman" w:cs="Times New Roman"/>
+                <w:sz w:val="24"/>
+                <w:szCs w:val="24"/>
+              </w:rPr>
+              <w:t>Another betting round should be played after a round of exchange cards/stand</w:t>
+            </w:r>
+          </w:p>
+        </w:tc>
+        <w:tc>
+          <w:tcPr>
+            <w:tcW w:w="0" w:type="auto"/>
+          </w:tcPr>
+          <w:p>
+            <w:pPr>
+              <w:rPr>
+                <w:rFonts w:ascii="Times New Roman" w:hAnsi="Times New Roman" w:cs="Times New Roman"/>
+                <w:sz w:val="24"/>
+                <w:szCs w:val="24"/>
+              </w:rPr>
+            </w:pPr>
+          </w:p>
+        </w:tc>
+        <w:tc>
+          <w:tcPr>
+            <w:tcW w:w="0" w:type="auto"/>
+          </w:tcPr>
+          <w:p>
+            <w:pPr>
+              <w:rPr>
+                <w:rFonts w:ascii="Times New Roman" w:hAnsi="Times New Roman" w:cs="Times New Roman"/>
+                <w:sz w:val="24"/>
+                <w:szCs w:val="24"/>
+              </w:rPr>
+            </w:pPr>
+            <w:r>
+              <w:rPr>
+                <w:rFonts w:ascii="Times New Roman" w:hAnsi="Times New Roman" w:cs="Times New Roman"/>
+                <w:sz w:val="24"/>
+                <w:szCs w:val="24"/>
+              </w:rPr>
+              <w:t>#35</w:t>
+            </w:r>
+          </w:p>
+        </w:tc>
+      </w:tr>
+      <w:tr>
+        <w:trPr>
+          <w:trHeight w:val="792"/>
+        </w:trPr>
+        <w:tc>
+          <w:tcPr>
+            <w:tcW w:w="0" w:type="auto"/>
+          </w:tcPr>
+          <w:p>
+            <w:pPr>
+              <w:rPr>
+                <w:rFonts w:ascii="Times New Roman" w:hAnsi="Times New Roman" w:cs="Times New Roman"/>
+                <w:sz w:val="24"/>
+                <w:szCs w:val="24"/>
+              </w:rPr>
+            </w:pPr>
+          </w:p>
+        </w:tc>
+        <w:tc>
+          <w:tcPr>
+            <w:tcW w:w="2074" w:type="dxa"/>
+          </w:tcPr>
+          <w:p>
+            <w:pPr>
+              <w:rPr>
+                <w:rFonts w:ascii="Times New Roman" w:hAnsi="Times New Roman" w:cs="Times New Roman"/>
+                <w:sz w:val="24"/>
+                <w:szCs w:val="24"/>
+              </w:rPr>
+            </w:pPr>
+          </w:p>
+        </w:tc>
+        <w:tc>
+          <w:tcPr>
+            <w:tcW w:w="3174" w:type="dxa"/>
+          </w:tcPr>
+          <w:p>
+            <w:pPr>
+              <w:rPr>
+                <w:rFonts w:ascii="Times New Roman" w:hAnsi="Times New Roman" w:cs="Times New Roman"/>
+                <w:sz w:val="24"/>
+                <w:szCs w:val="24"/>
+              </w:rPr>
+            </w:pPr>
+          </w:p>
+        </w:tc>
+        <w:tc>
+          <w:tcPr>
+            <w:tcW w:w="0" w:type="auto"/>
+          </w:tcPr>
+          <w:p>
+            <w:pPr>
+              <w:rPr>
+                <w:rFonts w:ascii="Times New Roman" w:hAnsi="Times New Roman" w:cs="Times New Roman"/>
+                <w:sz w:val="24"/>
+                <w:szCs w:val="24"/>
+              </w:rPr>
+            </w:pPr>
+          </w:p>
+        </w:tc>
+        <w:tc>
+          <w:tcPr>
+            <w:tcW w:w="0" w:type="auto"/>
+          </w:tcPr>
+          <w:p>
+            <w:pPr>
+              <w:rPr>
+                <w:rFonts w:ascii="Times New Roman" w:hAnsi="Times New Roman" w:cs="Times New Roman"/>
+                <w:sz w:val="24"/>
+                <w:szCs w:val="24"/>
+              </w:rPr>
+            </w:pPr>
+            <w:r>
+              <w:rPr>
+                <w:rFonts w:ascii="Times New Roman" w:hAnsi="Times New Roman" w:cs="Times New Roman"/>
+                <w:sz w:val="24"/>
+                <w:szCs w:val="24"/>
+              </w:rPr>
+              <w:t>#36</w:t>
+            </w:r>
+          </w:p>
+        </w:tc>
+      </w:tr>
+      <w:tr>
+        <w:trPr>
+          <w:trHeight w:val="792"/>
+        </w:trPr>
+        <w:tc>
+          <w:tcPr>
+            <w:tcW w:w="0" w:type="auto"/>
+          </w:tcPr>
+          <w:p>
+            <w:pPr>
+              <w:rPr>
+                <w:rFonts w:ascii="Times New Roman" w:hAnsi="Times New Roman" w:cs="Times New Roman"/>
+                <w:sz w:val="24"/>
+                <w:szCs w:val="24"/>
+              </w:rPr>
+            </w:pPr>
+          </w:p>
+        </w:tc>
+        <w:tc>
+          <w:tcPr>
+            <w:tcW w:w="2074" w:type="dxa"/>
+          </w:tcPr>
+          <w:p>
+            <w:pPr>
+              <w:rPr>
+                <w:rFonts w:ascii="Times New Roman" w:hAnsi="Times New Roman" w:cs="Times New Roman"/>
+                <w:sz w:val="24"/>
+                <w:szCs w:val="24"/>
+              </w:rPr>
+            </w:pPr>
+          </w:p>
+        </w:tc>
+        <w:tc>
+          <w:tcPr>
+            <w:tcW w:w="3174" w:type="dxa"/>
+          </w:tcPr>
+          <w:p>
+            <w:pPr>
+              <w:rPr>
+                <w:rFonts w:ascii="Times New Roman" w:hAnsi="Times New Roman" w:cs="Times New Roman"/>
+                <w:sz w:val="24"/>
+                <w:szCs w:val="24"/>
+              </w:rPr>
+            </w:pPr>
+          </w:p>
+        </w:tc>
+        <w:tc>
+          <w:tcPr>
+            <w:tcW w:w="0" w:type="auto"/>
+          </w:tcPr>
+          <w:p>
+            <w:pPr>
+              <w:rPr>
+                <w:rFonts w:ascii="Times New Roman" w:hAnsi="Times New Roman" w:cs="Times New Roman"/>
+                <w:sz w:val="24"/>
+                <w:szCs w:val="24"/>
+              </w:rPr>
+            </w:pPr>
+          </w:p>
+        </w:tc>
+        <w:tc>
+          <w:tcPr>
+            <w:tcW w:w="0" w:type="auto"/>
+          </w:tcPr>
+          <w:p>
+            <w:pPr>
+              <w:rPr>
+                <w:rFonts w:ascii="Times New Roman" w:hAnsi="Times New Roman" w:cs="Times New Roman"/>
+                <w:sz w:val="24"/>
+                <w:szCs w:val="24"/>
+              </w:rPr>
+            </w:pPr>
+            <w:r>
+              <w:rPr>
+                <w:rFonts w:ascii="Times New Roman" w:hAnsi="Times New Roman" w:cs="Times New Roman"/>
+                <w:sz w:val="24"/>
+                <w:szCs w:val="24"/>
+              </w:rPr>
+              <w:t>#37</w:t>
+            </w:r>
+          </w:p>
+        </w:tc>
+      </w:tr>
+      <w:tr>
+        <w:trPr>
+          <w:trHeight w:val="792"/>
+        </w:trPr>
+        <w:tc>
+          <w:tcPr>
+            <w:tcW w:w="0" w:type="auto"/>
+          </w:tcPr>
+          <w:p>
+            <w:pPr>
+              <w:rPr>
+                <w:rFonts w:ascii="Times New Roman" w:hAnsi="Times New Roman" w:cs="Times New Roman"/>
+                <w:sz w:val="24"/>
+                <w:szCs w:val="24"/>
+              </w:rPr>
+            </w:pPr>
+          </w:p>
+        </w:tc>
+        <w:tc>
+          <w:tcPr>
+            <w:tcW w:w="2074" w:type="dxa"/>
+          </w:tcPr>
+          <w:p>
+            <w:pPr>
+              <w:rPr>
+                <w:rFonts w:ascii="Times New Roman" w:hAnsi="Times New Roman" w:cs="Times New Roman"/>
+                <w:sz w:val="24"/>
+                <w:szCs w:val="24"/>
+              </w:rPr>
+            </w:pPr>
+          </w:p>
+        </w:tc>
+        <w:tc>
+          <w:tcPr>
+            <w:tcW w:w="3174" w:type="dxa"/>
+          </w:tcPr>
+          <w:p>
+            <w:pPr>
+              <w:rPr>
+                <w:rFonts w:ascii="Times New Roman" w:hAnsi="Times New Roman" w:cs="Times New Roman"/>
+                <w:sz w:val="24"/>
+                <w:szCs w:val="24"/>
+              </w:rPr>
+            </w:pPr>
+          </w:p>
+        </w:tc>
+        <w:tc>
+          <w:tcPr>
+            <w:tcW w:w="0" w:type="auto"/>
+          </w:tcPr>
+          <w:p>
+            <w:pPr>
+              <w:rPr>
+                <w:rFonts w:ascii="Times New Roman" w:hAnsi="Times New Roman" w:cs="Times New Roman"/>
+                <w:sz w:val="24"/>
+                <w:szCs w:val="24"/>
+              </w:rPr>
+            </w:pPr>
+          </w:p>
+        </w:tc>
+        <w:tc>
+          <w:tcPr>
+            <w:tcW w:w="0" w:type="auto"/>
+          </w:tcPr>
+          <w:p>
+            <w:pPr>
+              <w:rPr>
+                <w:rFonts w:ascii="Times New Roman" w:hAnsi="Times New Roman" w:cs="Times New Roman"/>
+                <w:sz w:val="24"/>
+                <w:szCs w:val="24"/>
+              </w:rPr>
+            </w:pPr>
+            <w:r>
+              <w:rPr>
+                <w:rFonts w:ascii="Times New Roman" w:hAnsi="Times New Roman" w:cs="Times New Roman"/>
+                <w:sz w:val="24"/>
+                <w:szCs w:val="24"/>
+              </w:rPr>
+              <w:t>#38</w:t>
+            </w:r>
             <w:bookmarkStart w:id="0" w:name="_GoBack"/>
             <w:bookmarkEnd w:id="0"/>
-          </w:p>
-        </w:tc>
-        <w:tc>
-          <w:tcPr>
-            <w:tcW w:w="2074" w:type="dxa"/>
-          </w:tcPr>
-          <w:p>
-            <w:pPr>
-              <w:rPr>
-                <w:rFonts w:ascii="Times New Roman" w:hAnsi="Times New Roman" w:cs="Times New Roman"/>
-                <w:sz w:val="24"/>
-                <w:szCs w:val="24"/>
-              </w:rPr>
-            </w:pPr>
-          </w:p>
-        </w:tc>
-        <w:tc>
-          <w:tcPr>
-            <w:tcW w:w="3174" w:type="dxa"/>
-          </w:tcPr>
-          <w:p>
-            <w:pPr>
-              <w:rPr>
-                <w:rFonts w:ascii="Times New Roman" w:hAnsi="Times New Roman" w:cs="Times New Roman"/>
-                <w:sz w:val="24"/>
-                <w:szCs w:val="24"/>
-              </w:rPr>
-            </w:pPr>
-          </w:p>
-        </w:tc>
-        <w:tc>
-          <w:tcPr>
-            <w:tcW w:w="0" w:type="auto"/>
-          </w:tcPr>
-          <w:p>
-            <w:pPr>
-              <w:rPr>
-                <w:rFonts w:ascii="Times New Roman" w:hAnsi="Times New Roman" w:cs="Times New Roman"/>
-                <w:sz w:val="24"/>
-                <w:szCs w:val="24"/>
-              </w:rPr>
-            </w:pPr>
-          </w:p>
-        </w:tc>
-        <w:tc>
-          <w:tcPr>
-            <w:tcW w:w="0" w:type="auto"/>
-          </w:tcPr>
-          <w:p>
-            <w:pPr>
-              <w:rPr>
-                <w:rFonts w:ascii="Times New Roman" w:hAnsi="Times New Roman" w:cs="Times New Roman"/>
-                <w:sz w:val="24"/>
-                <w:szCs w:val="24"/>
-              </w:rPr>
-            </w:pPr>
           </w:p>
         </w:tc>
       </w:tr>

</xml_diff>

<commit_message>
finished requirements and testcases
</commit_message>
<xml_diff>
--- a/TestCases.docx
+++ b/TestCases.docx
@@ -1,18 +1,19 @@
 
 <file path=word/document.xml><?xml version="1.0" encoding="utf-8"?>
-<w:document xmlns:wpc="http://schemas.microsoft.com/office/word/2010/wordprocessingCanvas" xmlns:cx="http://schemas.microsoft.com/office/drawing/2014/chartex" xmlns:cx1="http://schemas.microsoft.com/office/drawing/2015/9/8/chartex" xmlns:cx2="http://schemas.microsoft.com/office/drawing/2015/10/21/chartex" xmlns:cx3="http://schemas.microsoft.com/office/drawing/2016/5/9/chartex" xmlns:cx4="http://schemas.microsoft.com/office/drawing/2016/5/10/chartex" xmlns:cx5="http://schemas.microsoft.com/office/drawing/2016/5/11/chartex" xmlns:cx6="http://schemas.microsoft.com/office/drawing/2016/5/12/chartex" xmlns:cx7="http://schemas.microsoft.com/office/drawing/2016/5/13/chartex" xmlns:cx8="http://schemas.microsoft.com/office/drawing/2016/5/14/chartex" xmlns:mc="http://schemas.openxmlformats.org/markup-compatibility/2006" xmlns:aink="http://schemas.microsoft.com/office/drawing/2016/ink" xmlns:am3d="http://schemas.microsoft.com/office/drawing/2017/model3d" xmlns:o="urn:schemas-microsoft-com:office:office" xmlns:r="http://schemas.openxmlformats.org/officeDocument/2006/relationships" xmlns:m="http://schemas.openxmlformats.org/officeDocument/2006/math" xmlns:v="urn:schemas-microsoft-com:vml" xmlns:wp14="http://schemas.microsoft.com/office/word/2010/wordprocessingDrawing" xmlns:wp="http://schemas.openxmlformats.org/drawingml/2006/wordprocessingDrawing" xmlns:w10="urn:schemas-microsoft-com:office:word" xmlns:w="http://schemas.openxmlformats.org/wordprocessingml/2006/main" xmlns:w14="http://schemas.microsoft.com/office/word/2010/wordml" xmlns:w15="http://schemas.microsoft.com/office/word/2012/wordml" xmlns:w16cex="http://schemas.microsoft.com/office/word/2018/wordml/cex" xmlns:w16cid="http://schemas.microsoft.com/office/word/2016/wordml/cid" xmlns:w16="http://schemas.microsoft.com/office/word/2018/wordml" xmlns:w16se="http://schemas.microsoft.com/office/word/2015/wordml/symex" xmlns:wpg="http://schemas.microsoft.com/office/word/2010/wordprocessingGroup" xmlns:wpi="http://schemas.microsoft.com/office/word/2010/wordprocessingInk" xmlns:wne="http://schemas.microsoft.com/office/word/2006/wordml" xmlns:wps="http://schemas.microsoft.com/office/word/2010/wordprocessingShape" mc:Ignorable="w14 w15 w16se w16cid w16 w16cex wp14">
+<w:document xmlns:wpc="http://schemas.microsoft.com/office/word/2010/wordprocessingCanvas" xmlns:cx="http://schemas.microsoft.com/office/drawing/2014/chartex" xmlns:cx1="http://schemas.microsoft.com/office/drawing/2015/9/8/chartex" xmlns:mc="http://schemas.openxmlformats.org/markup-compatibility/2006" xmlns:o="urn:schemas-microsoft-com:office:office" xmlns:r="http://schemas.openxmlformats.org/officeDocument/2006/relationships" xmlns:m="http://schemas.openxmlformats.org/officeDocument/2006/math" xmlns:v="urn:schemas-microsoft-com:vml" xmlns:wp14="http://schemas.microsoft.com/office/word/2010/wordprocessingDrawing" xmlns:wp="http://schemas.openxmlformats.org/drawingml/2006/wordprocessingDrawing" xmlns:w10="urn:schemas-microsoft-com:office:word" xmlns:w="http://schemas.openxmlformats.org/wordprocessingml/2006/main" xmlns:w14="http://schemas.microsoft.com/office/word/2010/wordml" xmlns:w15="http://schemas.microsoft.com/office/word/2012/wordml" xmlns:w16se="http://schemas.microsoft.com/office/word/2015/wordml/symex" xmlns:wpg="http://schemas.microsoft.com/office/word/2010/wordprocessingGroup" xmlns:wpi="http://schemas.microsoft.com/office/word/2010/wordprocessingInk" xmlns:wne="http://schemas.microsoft.com/office/word/2006/wordml" xmlns:wps="http://schemas.microsoft.com/office/word/2010/wordprocessingShape" mc:Ignorable="w14 w15 w16se wp14">
   <w:body>
     <w:tbl>
       <w:tblPr>
         <w:tblStyle w:val="TableGrid"/>
-        <w:tblW w:w="9332" w:type="dxa"/>
+        <w:tblW w:w="9350" w:type="dxa"/>
         <w:tblLook w:val="04A0" w:firstRow="1" w:lastRow="0" w:firstColumn="1" w:lastColumn="0" w:noHBand="0" w:noVBand="1"/>
       </w:tblPr>
       <w:tblGrid>
-        <w:gridCol w:w="2695"/>
+        <w:gridCol w:w="1652"/>
         <w:gridCol w:w="2074"/>
         <w:gridCol w:w="3174"/>
-        <w:gridCol w:w="1389"/>
+        <w:gridCol w:w="1578"/>
+        <w:gridCol w:w="872"/>
       </w:tblGrid>
       <w:tr>
         <w:trPr>
@@ -106,6 +107,28 @@
             </w:r>
           </w:p>
         </w:tc>
+        <w:tc>
+          <w:tcPr>
+            <w:tcW w:w="0" w:type="auto"/>
+          </w:tcPr>
+          <w:p>
+            <w:pPr>
+              <w:rPr>
+                <w:rFonts w:ascii="Times New Roman" w:hAnsi="Times New Roman" w:cs="Times New Roman"/>
+                <w:sz w:val="24"/>
+                <w:szCs w:val="24"/>
+              </w:rPr>
+            </w:pPr>
+            <w:r>
+              <w:rPr>
+                <w:rFonts w:ascii="Times New Roman" w:hAnsi="Times New Roman" w:cs="Times New Roman"/>
+                <w:sz w:val="24"/>
+                <w:szCs w:val="24"/>
+              </w:rPr>
+              <w:t>REQ Tested</w:t>
+            </w:r>
+          </w:p>
+        </w:tc>
       </w:tr>
       <w:tr>
         <w:trPr>
@@ -173,45 +196,59 @@
                 <w:sz w:val="24"/>
                 <w:szCs w:val="24"/>
               </w:rPr>
-              <w:t xml:space="preserve">String representations of 52 cards: 4 suits of </w:t>
-            </w:r>
-            <w:r>
-              <w:rPr>
-                <w:rFonts w:ascii="Times New Roman" w:hAnsi="Times New Roman" w:cs="Times New Roman"/>
-                <w:sz w:val="24"/>
-                <w:szCs w:val="24"/>
-              </w:rPr>
-              <w:t>from 13 to 1</w:t>
-            </w:r>
-          </w:p>
-        </w:tc>
-        <w:tc>
-          <w:tcPr>
-            <w:tcW w:w="0" w:type="auto"/>
-          </w:tcPr>
-          <w:p>
-            <w:pPr>
-              <w:rPr>
-                <w:rFonts w:ascii="Times New Roman" w:hAnsi="Times New Roman" w:cs="Times New Roman"/>
-                <w:sz w:val="24"/>
-                <w:szCs w:val="24"/>
-              </w:rPr>
-            </w:pPr>
-            <w:r>
-              <w:rPr>
-                <w:rFonts w:ascii="Times New Roman" w:hAnsi="Times New Roman" w:cs="Times New Roman"/>
-                <w:sz w:val="24"/>
-                <w:szCs w:val="24"/>
-              </w:rPr>
-              <w:t xml:space="preserve">See </w:t>
-            </w:r>
-            <w:r>
-              <w:rPr>
-                <w:rFonts w:ascii="Times New Roman" w:hAnsi="Times New Roman" w:cs="Times New Roman"/>
-                <w:sz w:val="24"/>
-                <w:szCs w:val="24"/>
-              </w:rPr>
-              <w:t>Test 1</w:t>
+              <w:t>String representations of 52 cards: 4 suits of from 13 to 1</w:t>
+            </w:r>
+          </w:p>
+        </w:tc>
+        <w:tc>
+          <w:tcPr>
+            <w:tcW w:w="0" w:type="auto"/>
+          </w:tcPr>
+          <w:p>
+            <w:pPr>
+              <w:rPr>
+                <w:rFonts w:ascii="Times New Roman" w:hAnsi="Times New Roman" w:cs="Times New Roman"/>
+                <w:sz w:val="24"/>
+                <w:szCs w:val="24"/>
+              </w:rPr>
+            </w:pPr>
+            <w:r>
+              <w:rPr>
+                <w:rFonts w:ascii="Times New Roman" w:hAnsi="Times New Roman" w:cs="Times New Roman"/>
+                <w:sz w:val="24"/>
+                <w:szCs w:val="24"/>
+              </w:rPr>
+              <w:t>See Test 1</w:t>
+            </w:r>
+          </w:p>
+        </w:tc>
+        <w:tc>
+          <w:tcPr>
+            <w:tcW w:w="0" w:type="auto"/>
+          </w:tcPr>
+          <w:p>
+            <w:pPr>
+              <w:rPr>
+                <w:rFonts w:ascii="Times New Roman" w:hAnsi="Times New Roman" w:cs="Times New Roman"/>
+                <w:sz w:val="24"/>
+                <w:szCs w:val="24"/>
+              </w:rPr>
+            </w:pPr>
+            <w:r>
+              <w:rPr>
+                <w:rFonts w:ascii="Times New Roman" w:hAnsi="Times New Roman" w:cs="Times New Roman"/>
+                <w:sz w:val="24"/>
+                <w:szCs w:val="24"/>
+              </w:rPr>
+              <w:t>#14</w:t>
+            </w:r>
+            <w:r>
+              <w:rPr>
+                <w:rFonts w:ascii="Times New Roman" w:hAnsi="Times New Roman" w:cs="Times New Roman"/>
+                <w:sz w:val="24"/>
+                <w:szCs w:val="24"/>
+              </w:rPr>
+              <w:t>, #15</w:t>
             </w:r>
           </w:p>
         </w:tc>
@@ -308,6 +345,36 @@
             </w:r>
           </w:p>
         </w:tc>
+        <w:tc>
+          <w:tcPr>
+            <w:tcW w:w="0" w:type="auto"/>
+          </w:tcPr>
+          <w:p>
+            <w:pPr>
+              <w:rPr>
+                <w:rFonts w:ascii="Times New Roman" w:hAnsi="Times New Roman" w:cs="Times New Roman"/>
+                <w:sz w:val="24"/>
+                <w:szCs w:val="24"/>
+              </w:rPr>
+            </w:pPr>
+            <w:r>
+              <w:rPr>
+                <w:rFonts w:ascii="Times New Roman" w:hAnsi="Times New Roman" w:cs="Times New Roman"/>
+                <w:sz w:val="24"/>
+                <w:szCs w:val="24"/>
+              </w:rPr>
+              <w:t>#19</w:t>
+            </w:r>
+            <w:r>
+              <w:rPr>
+                <w:rFonts w:ascii="Times New Roman" w:hAnsi="Times New Roman" w:cs="Times New Roman"/>
+                <w:sz w:val="24"/>
+                <w:szCs w:val="24"/>
+              </w:rPr>
+              <w:t>, #20</w:t>
+            </w:r>
+          </w:p>
+        </w:tc>
       </w:tr>
       <w:tr>
         <w:trPr>
@@ -410,6 +477,20 @@
             </w:r>
           </w:p>
         </w:tc>
+        <w:tc>
+          <w:tcPr>
+            <w:tcW w:w="0" w:type="auto"/>
+          </w:tcPr>
+          <w:p>
+            <w:pPr>
+              <w:rPr>
+                <w:rFonts w:ascii="Times New Roman" w:hAnsi="Times New Roman" w:cs="Times New Roman"/>
+                <w:sz w:val="24"/>
+                <w:szCs w:val="24"/>
+              </w:rPr>
+            </w:pPr>
+          </w:p>
+        </w:tc>
       </w:tr>
       <w:tr>
         <w:trPr>
@@ -505,6 +586,28 @@
             </w:r>
           </w:p>
         </w:tc>
+        <w:tc>
+          <w:tcPr>
+            <w:tcW w:w="0" w:type="auto"/>
+          </w:tcPr>
+          <w:p>
+            <w:pPr>
+              <w:rPr>
+                <w:rFonts w:ascii="Times New Roman" w:hAnsi="Times New Roman" w:cs="Times New Roman"/>
+                <w:sz w:val="24"/>
+                <w:szCs w:val="24"/>
+              </w:rPr>
+            </w:pPr>
+            <w:r>
+              <w:rPr>
+                <w:rFonts w:ascii="Times New Roman" w:hAnsi="Times New Roman" w:cs="Times New Roman"/>
+                <w:sz w:val="24"/>
+                <w:szCs w:val="24"/>
+              </w:rPr>
+              <w:t>#37</w:t>
+            </w:r>
+          </w:p>
+        </w:tc>
       </w:tr>
       <w:tr>
         <w:trPr>
@@ -591,6 +694,28 @@
             </w:r>
           </w:p>
         </w:tc>
+        <w:tc>
+          <w:tcPr>
+            <w:tcW w:w="0" w:type="auto"/>
+          </w:tcPr>
+          <w:p>
+            <w:pPr>
+              <w:rPr>
+                <w:rFonts w:ascii="Times New Roman" w:hAnsi="Times New Roman" w:cs="Times New Roman"/>
+                <w:sz w:val="24"/>
+                <w:szCs w:val="24"/>
+              </w:rPr>
+            </w:pPr>
+            <w:r>
+              <w:rPr>
+                <w:rFonts w:ascii="Times New Roman" w:hAnsi="Times New Roman" w:cs="Times New Roman"/>
+                <w:sz w:val="24"/>
+                <w:szCs w:val="24"/>
+              </w:rPr>
+              <w:t>#38</w:t>
+            </w:r>
+          </w:p>
+        </w:tc>
       </w:tr>
       <w:tr>
         <w:trPr>
@@ -677,6 +802,28 @@
             </w:r>
           </w:p>
         </w:tc>
+        <w:tc>
+          <w:tcPr>
+            <w:tcW w:w="0" w:type="auto"/>
+          </w:tcPr>
+          <w:p>
+            <w:pPr>
+              <w:rPr>
+                <w:rFonts w:ascii="Times New Roman" w:hAnsi="Times New Roman" w:cs="Times New Roman"/>
+                <w:sz w:val="24"/>
+                <w:szCs w:val="24"/>
+              </w:rPr>
+            </w:pPr>
+            <w:r>
+              <w:rPr>
+                <w:rFonts w:ascii="Times New Roman" w:hAnsi="Times New Roman" w:cs="Times New Roman"/>
+                <w:sz w:val="24"/>
+                <w:szCs w:val="24"/>
+              </w:rPr>
+              <w:t>#39</w:t>
+            </w:r>
+          </w:p>
+        </w:tc>
       </w:tr>
       <w:tr>
         <w:trPr>
@@ -763,6 +910,28 @@
             </w:r>
           </w:p>
         </w:tc>
+        <w:tc>
+          <w:tcPr>
+            <w:tcW w:w="0" w:type="auto"/>
+          </w:tcPr>
+          <w:p>
+            <w:pPr>
+              <w:rPr>
+                <w:rFonts w:ascii="Times New Roman" w:hAnsi="Times New Roman" w:cs="Times New Roman"/>
+                <w:sz w:val="24"/>
+                <w:szCs w:val="24"/>
+              </w:rPr>
+            </w:pPr>
+            <w:r>
+              <w:rPr>
+                <w:rFonts w:ascii="Times New Roman" w:hAnsi="Times New Roman" w:cs="Times New Roman"/>
+                <w:sz w:val="24"/>
+                <w:szCs w:val="24"/>
+              </w:rPr>
+              <w:t>#40</w:t>
+            </w:r>
+          </w:p>
+        </w:tc>
       </w:tr>
       <w:tr>
         <w:trPr>
@@ -849,6 +1018,28 @@
             </w:r>
           </w:p>
         </w:tc>
+        <w:tc>
+          <w:tcPr>
+            <w:tcW w:w="0" w:type="auto"/>
+          </w:tcPr>
+          <w:p>
+            <w:pPr>
+              <w:rPr>
+                <w:rFonts w:ascii="Times New Roman" w:hAnsi="Times New Roman" w:cs="Times New Roman"/>
+                <w:sz w:val="24"/>
+                <w:szCs w:val="24"/>
+              </w:rPr>
+            </w:pPr>
+            <w:r>
+              <w:rPr>
+                <w:rFonts w:ascii="Times New Roman" w:hAnsi="Times New Roman" w:cs="Times New Roman"/>
+                <w:sz w:val="24"/>
+                <w:szCs w:val="24"/>
+              </w:rPr>
+              <w:t>#41</w:t>
+            </w:r>
+          </w:p>
+        </w:tc>
       </w:tr>
       <w:tr>
         <w:trPr>
@@ -935,6 +1126,28 @@
             </w:r>
           </w:p>
         </w:tc>
+        <w:tc>
+          <w:tcPr>
+            <w:tcW w:w="0" w:type="auto"/>
+          </w:tcPr>
+          <w:p>
+            <w:pPr>
+              <w:rPr>
+                <w:rFonts w:ascii="Times New Roman" w:hAnsi="Times New Roman" w:cs="Times New Roman"/>
+                <w:sz w:val="24"/>
+                <w:szCs w:val="24"/>
+              </w:rPr>
+            </w:pPr>
+            <w:r>
+              <w:rPr>
+                <w:rFonts w:ascii="Times New Roman" w:hAnsi="Times New Roman" w:cs="Times New Roman"/>
+                <w:sz w:val="24"/>
+                <w:szCs w:val="24"/>
+              </w:rPr>
+              <w:t>#42</w:t>
+            </w:r>
+          </w:p>
+        </w:tc>
       </w:tr>
       <w:tr>
         <w:trPr>
@@ -1021,6 +1234,28 @@
             </w:r>
           </w:p>
         </w:tc>
+        <w:tc>
+          <w:tcPr>
+            <w:tcW w:w="0" w:type="auto"/>
+          </w:tcPr>
+          <w:p>
+            <w:pPr>
+              <w:rPr>
+                <w:rFonts w:ascii="Times New Roman" w:hAnsi="Times New Roman" w:cs="Times New Roman"/>
+                <w:sz w:val="24"/>
+                <w:szCs w:val="24"/>
+              </w:rPr>
+            </w:pPr>
+            <w:r>
+              <w:rPr>
+                <w:rFonts w:ascii="Times New Roman" w:hAnsi="Times New Roman" w:cs="Times New Roman"/>
+                <w:sz w:val="24"/>
+                <w:szCs w:val="24"/>
+              </w:rPr>
+              <w:t>#43</w:t>
+            </w:r>
+          </w:p>
+        </w:tc>
       </w:tr>
       <w:tr>
         <w:trPr>
@@ -1107,6 +1342,28 @@
             </w:r>
           </w:p>
         </w:tc>
+        <w:tc>
+          <w:tcPr>
+            <w:tcW w:w="0" w:type="auto"/>
+          </w:tcPr>
+          <w:p>
+            <w:pPr>
+              <w:rPr>
+                <w:rFonts w:ascii="Times New Roman" w:hAnsi="Times New Roman" w:cs="Times New Roman"/>
+                <w:sz w:val="24"/>
+                <w:szCs w:val="24"/>
+              </w:rPr>
+            </w:pPr>
+            <w:r>
+              <w:rPr>
+                <w:rFonts w:ascii="Times New Roman" w:hAnsi="Times New Roman" w:cs="Times New Roman"/>
+                <w:sz w:val="24"/>
+                <w:szCs w:val="24"/>
+              </w:rPr>
+              <w:t>#44</w:t>
+            </w:r>
+          </w:p>
+        </w:tc>
       </w:tr>
       <w:tr>
         <w:trPr>
@@ -1193,6 +1450,28 @@
             </w:r>
           </w:p>
         </w:tc>
+        <w:tc>
+          <w:tcPr>
+            <w:tcW w:w="0" w:type="auto"/>
+          </w:tcPr>
+          <w:p>
+            <w:pPr>
+              <w:rPr>
+                <w:rFonts w:ascii="Times New Roman" w:hAnsi="Times New Roman" w:cs="Times New Roman"/>
+                <w:sz w:val="24"/>
+                <w:szCs w:val="24"/>
+              </w:rPr>
+            </w:pPr>
+            <w:r>
+              <w:rPr>
+                <w:rFonts w:ascii="Times New Roman" w:hAnsi="Times New Roman" w:cs="Times New Roman"/>
+                <w:sz w:val="24"/>
+                <w:szCs w:val="24"/>
+              </w:rPr>
+              <w:t>#45</w:t>
+            </w:r>
+          </w:p>
+        </w:tc>
       </w:tr>
       <w:tr>
         <w:trPr>
@@ -1279,6 +1558,28 @@
             </w:r>
           </w:p>
         </w:tc>
+        <w:tc>
+          <w:tcPr>
+            <w:tcW w:w="0" w:type="auto"/>
+          </w:tcPr>
+          <w:p>
+            <w:pPr>
+              <w:rPr>
+                <w:rFonts w:ascii="Times New Roman" w:hAnsi="Times New Roman" w:cs="Times New Roman"/>
+                <w:sz w:val="24"/>
+                <w:szCs w:val="24"/>
+              </w:rPr>
+            </w:pPr>
+            <w:r>
+              <w:rPr>
+                <w:rFonts w:ascii="Times New Roman" w:hAnsi="Times New Roman" w:cs="Times New Roman"/>
+                <w:sz w:val="24"/>
+                <w:szCs w:val="24"/>
+              </w:rPr>
+              <w:t>#46</w:t>
+            </w:r>
+          </w:p>
+        </w:tc>
       </w:tr>
       <w:tr>
         <w:trPr>
@@ -1347,33 +1648,84 @@
                 <w:sz w:val="24"/>
                 <w:szCs w:val="24"/>
               </w:rPr>
-              <w:t xml:space="preserve">Hand: </w:t>
-            </w:r>
-            <w:r>
-              <w:rPr>
-                <w:rFonts w:ascii="Times New Roman" w:hAnsi="Times New Roman" w:cs="Times New Roman"/>
-                <w:sz w:val="24"/>
-                <w:szCs w:val="24"/>
-              </w:rPr>
-              <w:t>13S 13H 13D 13C 12S</w:t>
-            </w:r>
-          </w:p>
-          <w:p>
-            <w:pPr>
-              <w:rPr>
-                <w:rFonts w:ascii="Times New Roman" w:hAnsi="Times New Roman" w:cs="Times New Roman"/>
-                <w:sz w:val="24"/>
-                <w:szCs w:val="24"/>
-              </w:rPr>
-            </w:pPr>
-            <w:r>
-              <w:rPr>
-                <w:rFonts w:ascii="Times New Roman" w:hAnsi="Times New Roman" w:cs="Times New Roman"/>
-                <w:sz w:val="24"/>
-                <w:szCs w:val="24"/>
-              </w:rPr>
-              <w:t xml:space="preserve">Value: </w:t>
-            </w:r>
+              <w:t>Hand: 13S 13H 13D 13C 12S</w:t>
+            </w:r>
+          </w:p>
+          <w:p>
+            <w:pPr>
+              <w:rPr>
+                <w:rFonts w:ascii="Times New Roman" w:hAnsi="Times New Roman" w:cs="Times New Roman"/>
+                <w:sz w:val="24"/>
+                <w:szCs w:val="24"/>
+              </w:rPr>
+            </w:pPr>
+            <w:r>
+              <w:rPr>
+                <w:rFonts w:ascii="Times New Roman" w:hAnsi="Times New Roman" w:cs="Times New Roman"/>
+                <w:sz w:val="24"/>
+                <w:szCs w:val="24"/>
+              </w:rPr>
+              <w:t>Value: 3</w:t>
+            </w:r>
+          </w:p>
+          <w:p>
+            <w:pPr>
+              <w:jc w:val="both"/>
+              <w:rPr>
+                <w:rFonts w:ascii="Times New Roman" w:hAnsi="Times New Roman" w:cs="Times New Roman"/>
+                <w:sz w:val="24"/>
+                <w:szCs w:val="24"/>
+              </w:rPr>
+            </w:pPr>
+            <w:r>
+              <w:rPr>
+                <w:rFonts w:ascii="Times New Roman" w:hAnsi="Times New Roman" w:cs="Times New Roman"/>
+                <w:sz w:val="24"/>
+                <w:szCs w:val="24"/>
+              </w:rPr>
+              <w:t>Hand: 13S 13H 13D 12S 12H</w:t>
+            </w:r>
+          </w:p>
+          <w:p>
+            <w:pPr>
+              <w:jc w:val="both"/>
+              <w:rPr>
+                <w:rFonts w:ascii="Times New Roman" w:hAnsi="Times New Roman" w:cs="Times New Roman"/>
+                <w:sz w:val="24"/>
+                <w:szCs w:val="24"/>
+              </w:rPr>
+            </w:pPr>
+            <w:r>
+              <w:rPr>
+                <w:rFonts w:ascii="Times New Roman" w:hAnsi="Times New Roman" w:cs="Times New Roman"/>
+                <w:sz w:val="24"/>
+                <w:szCs w:val="24"/>
+              </w:rPr>
+              <w:t>Value: 4</w:t>
+            </w:r>
+          </w:p>
+          <w:p>
+            <w:pPr>
+              <w:rPr>
+                <w:rFonts w:ascii="Times New Roman" w:hAnsi="Times New Roman" w:cs="Times New Roman"/>
+                <w:sz w:val="24"/>
+                <w:szCs w:val="24"/>
+              </w:rPr>
+            </w:pPr>
+          </w:p>
+        </w:tc>
+        <w:tc>
+          <w:tcPr>
+            <w:tcW w:w="0" w:type="auto"/>
+          </w:tcPr>
+          <w:p>
+            <w:pPr>
+              <w:rPr>
+                <w:rFonts w:ascii="Times New Roman" w:hAnsi="Times New Roman" w:cs="Times New Roman"/>
+                <w:sz w:val="24"/>
+                <w:szCs w:val="24"/>
+              </w:rPr>
+            </w:pPr>
             <w:r>
               <w:rPr>
                 <w:rFonts w:ascii="Times New Roman" w:hAnsi="Times New Roman" w:cs="Times New Roman"/>
@@ -1385,47 +1737,12 @@
           </w:p>
           <w:p>
             <w:pPr>
-              <w:jc w:val="both"/>
-              <w:rPr>
-                <w:rFonts w:ascii="Times New Roman" w:hAnsi="Times New Roman" w:cs="Times New Roman"/>
-                <w:sz w:val="24"/>
-                <w:szCs w:val="24"/>
-              </w:rPr>
-            </w:pPr>
-            <w:r>
-              <w:rPr>
-                <w:rFonts w:ascii="Times New Roman" w:hAnsi="Times New Roman" w:cs="Times New Roman"/>
-                <w:sz w:val="24"/>
-                <w:szCs w:val="24"/>
-              </w:rPr>
-              <w:t>Hand: 13S 13H 13D 12S</w:t>
-            </w:r>
-            <w:r>
-              <w:rPr>
-                <w:rFonts w:ascii="Times New Roman" w:hAnsi="Times New Roman" w:cs="Times New Roman"/>
-                <w:sz w:val="24"/>
-                <w:szCs w:val="24"/>
-              </w:rPr>
-              <w:t xml:space="preserve"> 12H</w:t>
-            </w:r>
-          </w:p>
-          <w:p>
-            <w:pPr>
-              <w:jc w:val="both"/>
-              <w:rPr>
-                <w:rFonts w:ascii="Times New Roman" w:hAnsi="Times New Roman" w:cs="Times New Roman"/>
-                <w:sz w:val="24"/>
-                <w:szCs w:val="24"/>
-              </w:rPr>
-            </w:pPr>
-            <w:r>
-              <w:rPr>
-                <w:rFonts w:ascii="Times New Roman" w:hAnsi="Times New Roman" w:cs="Times New Roman"/>
-                <w:sz w:val="24"/>
-                <w:szCs w:val="24"/>
-              </w:rPr>
-              <w:t xml:space="preserve">Value: </w:t>
-            </w:r>
+              <w:rPr>
+                <w:rFonts w:ascii="Times New Roman" w:hAnsi="Times New Roman" w:cs="Times New Roman"/>
+                <w:sz w:val="24"/>
+                <w:szCs w:val="24"/>
+              </w:rPr>
+            </w:pPr>
             <w:r>
               <w:rPr>
                 <w:rFonts w:ascii="Times New Roman" w:hAnsi="Times New Roman" w:cs="Times New Roman"/>
@@ -1435,53 +1752,19 @@
               <w:t>4</w:t>
             </w:r>
           </w:p>
-          <w:p>
-            <w:pPr>
-              <w:rPr>
-                <w:rFonts w:ascii="Times New Roman" w:hAnsi="Times New Roman" w:cs="Times New Roman"/>
-                <w:sz w:val="24"/>
-                <w:szCs w:val="24"/>
-              </w:rPr>
-            </w:pPr>
-          </w:p>
-        </w:tc>
-        <w:tc>
-          <w:tcPr>
-            <w:tcW w:w="0" w:type="auto"/>
-          </w:tcPr>
-          <w:p>
-            <w:pPr>
-              <w:rPr>
-                <w:rFonts w:ascii="Times New Roman" w:hAnsi="Times New Roman" w:cs="Times New Roman"/>
-                <w:sz w:val="24"/>
-                <w:szCs w:val="24"/>
-              </w:rPr>
-            </w:pPr>
-            <w:r>
-              <w:rPr>
-                <w:rFonts w:ascii="Times New Roman" w:hAnsi="Times New Roman" w:cs="Times New Roman"/>
-                <w:sz w:val="24"/>
-                <w:szCs w:val="24"/>
-              </w:rPr>
-              <w:t>3</w:t>
-            </w:r>
-          </w:p>
-          <w:p>
-            <w:pPr>
-              <w:rPr>
-                <w:rFonts w:ascii="Times New Roman" w:hAnsi="Times New Roman" w:cs="Times New Roman"/>
-                <w:sz w:val="24"/>
-                <w:szCs w:val="24"/>
-              </w:rPr>
-            </w:pPr>
-            <w:r>
-              <w:rPr>
-                <w:rFonts w:ascii="Times New Roman" w:hAnsi="Times New Roman" w:cs="Times New Roman"/>
-                <w:sz w:val="24"/>
-                <w:szCs w:val="24"/>
-              </w:rPr>
-              <w:t>4</w:t>
-            </w:r>
+        </w:tc>
+        <w:tc>
+          <w:tcPr>
+            <w:tcW w:w="0" w:type="auto"/>
+          </w:tcPr>
+          <w:p>
+            <w:pPr>
+              <w:rPr>
+                <w:rFonts w:ascii="Times New Roman" w:hAnsi="Times New Roman" w:cs="Times New Roman"/>
+                <w:sz w:val="24"/>
+                <w:szCs w:val="24"/>
+              </w:rPr>
+            </w:pPr>
           </w:p>
         </w:tc>
       </w:tr>
@@ -1507,23 +1790,7 @@
                 <w:sz w:val="24"/>
                 <w:szCs w:val="24"/>
               </w:rPr>
-              <w:t xml:space="preserve">Create one red, green, and </w:t>
-            </w:r>
-            <w:r>
-              <w:rPr>
-                <w:rFonts w:ascii="Times New Roman" w:hAnsi="Times New Roman" w:cs="Times New Roman"/>
-                <w:sz w:val="24"/>
-                <w:szCs w:val="24"/>
-              </w:rPr>
-              <w:t>blue-chip</w:t>
-            </w:r>
-            <w:r>
-              <w:rPr>
-                <w:rFonts w:ascii="Times New Roman" w:hAnsi="Times New Roman" w:cs="Times New Roman"/>
-                <w:sz w:val="24"/>
-                <w:szCs w:val="24"/>
-              </w:rPr>
-              <w:t xml:space="preserve"> values</w:t>
+              <w:t>Create one red, green, and blue-chip values</w:t>
             </w:r>
           </w:p>
         </w:tc>
@@ -1584,15 +1851,7 @@
                 <w:sz w:val="24"/>
                 <w:szCs w:val="24"/>
               </w:rPr>
-              <w:t xml:space="preserve">Values: </w:t>
-            </w:r>
-            <w:r>
-              <w:rPr>
-                <w:rFonts w:ascii="Times New Roman" w:hAnsi="Times New Roman" w:cs="Times New Roman"/>
-                <w:sz w:val="24"/>
-                <w:szCs w:val="24"/>
-              </w:rPr>
-              <w:t>25, 5, 1</w:t>
+              <w:t>Values: 25, 5, 1</w:t>
             </w:r>
           </w:p>
         </w:tc>
@@ -1649,6 +1908,28 @@
                 <w:szCs w:val="24"/>
               </w:rPr>
               <w:t>1</w:t>
+            </w:r>
+          </w:p>
+        </w:tc>
+        <w:tc>
+          <w:tcPr>
+            <w:tcW w:w="0" w:type="auto"/>
+          </w:tcPr>
+          <w:p>
+            <w:pPr>
+              <w:rPr>
+                <w:rFonts w:ascii="Times New Roman" w:hAnsi="Times New Roman" w:cs="Times New Roman"/>
+                <w:sz w:val="24"/>
+                <w:szCs w:val="24"/>
+              </w:rPr>
+            </w:pPr>
+            <w:r>
+              <w:rPr>
+                <w:rFonts w:ascii="Times New Roman" w:hAnsi="Times New Roman" w:cs="Times New Roman"/>
+                <w:sz w:val="24"/>
+                <w:szCs w:val="24"/>
+              </w:rPr>
+              <w:t>#17</w:t>
             </w:r>
           </w:p>
         </w:tc>
@@ -1745,6 +2026,20 @@
             </w:r>
           </w:p>
         </w:tc>
+        <w:tc>
+          <w:tcPr>
+            <w:tcW w:w="0" w:type="auto"/>
+          </w:tcPr>
+          <w:p>
+            <w:pPr>
+              <w:rPr>
+                <w:rFonts w:ascii="Times New Roman" w:hAnsi="Times New Roman" w:cs="Times New Roman"/>
+                <w:sz w:val="24"/>
+                <w:szCs w:val="24"/>
+              </w:rPr>
+            </w:pPr>
+          </w:p>
+        </w:tc>
       </w:tr>
       <w:tr>
         <w:trPr>
@@ -1838,6 +2133,20 @@
             </w:r>
           </w:p>
         </w:tc>
+        <w:tc>
+          <w:tcPr>
+            <w:tcW w:w="0" w:type="auto"/>
+          </w:tcPr>
+          <w:p>
+            <w:pPr>
+              <w:rPr>
+                <w:rFonts w:ascii="Times New Roman" w:hAnsi="Times New Roman" w:cs="Times New Roman"/>
+                <w:sz w:val="24"/>
+                <w:szCs w:val="24"/>
+              </w:rPr>
+            </w:pPr>
+          </w:p>
+        </w:tc>
       </w:tr>
       <w:tr>
         <w:trPr>
@@ -1931,6 +2240,20 @@
             </w:r>
           </w:p>
         </w:tc>
+        <w:tc>
+          <w:tcPr>
+            <w:tcW w:w="0" w:type="auto"/>
+          </w:tcPr>
+          <w:p>
+            <w:pPr>
+              <w:rPr>
+                <w:rFonts w:ascii="Times New Roman" w:hAnsi="Times New Roman" w:cs="Times New Roman"/>
+                <w:sz w:val="24"/>
+                <w:szCs w:val="24"/>
+              </w:rPr>
+            </w:pPr>
+          </w:p>
+        </w:tc>
       </w:tr>
       <w:tr>
         <w:trPr>
@@ -1954,7 +2277,25 @@
                 <w:sz w:val="24"/>
                 <w:szCs w:val="24"/>
               </w:rPr>
-              <w:t>Create json and print out</w:t>
+              <w:t xml:space="preserve">Create </w:t>
+            </w:r>
+            <w:proofErr w:type="spellStart"/>
+            <w:r>
+              <w:rPr>
+                <w:rFonts w:ascii="Times New Roman" w:hAnsi="Times New Roman" w:cs="Times New Roman"/>
+                <w:sz w:val="24"/>
+                <w:szCs w:val="24"/>
+              </w:rPr>
+              <w:t>json</w:t>
+            </w:r>
+            <w:proofErr w:type="spellEnd"/>
+            <w:r>
+              <w:rPr>
+                <w:rFonts w:ascii="Times New Roman" w:hAnsi="Times New Roman" w:cs="Times New Roman"/>
+                <w:sz w:val="24"/>
+                <w:szCs w:val="24"/>
+              </w:rPr>
+              <w:t xml:space="preserve"> and print out</w:t>
             </w:r>
           </w:p>
         </w:tc>
@@ -2016,66 +2357,44 @@
                 <w:sz w:val="24"/>
                 <w:szCs w:val="24"/>
               </w:rPr>
-              <w:t>{“event</w:t>
-            </w:r>
-            <w:proofErr w:type="gramStart"/>
-            <w:r>
-              <w:rPr>
-                <w:rFonts w:ascii="Times New Roman" w:hAnsi="Times New Roman" w:cs="Times New Roman"/>
-                <w:sz w:val="24"/>
-                <w:szCs w:val="24"/>
-              </w:rPr>
-              <w:t>” :</w:t>
-            </w:r>
-            <w:proofErr w:type="gramEnd"/>
-            <w:r>
-              <w:rPr>
-                <w:rFonts w:ascii="Times New Roman" w:hAnsi="Times New Roman" w:cs="Times New Roman"/>
-                <w:sz w:val="24"/>
-                <w:szCs w:val="24"/>
-              </w:rPr>
-              <w:t xml:space="preserve"> “test”}</w:t>
-            </w:r>
-          </w:p>
-        </w:tc>
-        <w:tc>
-          <w:tcPr>
-            <w:tcW w:w="0" w:type="auto"/>
-          </w:tcPr>
-          <w:p>
-            <w:pPr>
-              <w:rPr>
-                <w:rFonts w:ascii="Times New Roman" w:hAnsi="Times New Roman" w:cs="Times New Roman"/>
-                <w:sz w:val="24"/>
-                <w:szCs w:val="24"/>
-              </w:rPr>
-            </w:pPr>
-            <w:r>
-              <w:rPr>
-                <w:rFonts w:ascii="Times New Roman" w:hAnsi="Times New Roman" w:cs="Times New Roman"/>
-                <w:sz w:val="24"/>
-                <w:szCs w:val="24"/>
-              </w:rPr>
-              <w:t>{“event</w:t>
-            </w:r>
-            <w:proofErr w:type="gramStart"/>
-            <w:r>
-              <w:rPr>
-                <w:rFonts w:ascii="Times New Roman" w:hAnsi="Times New Roman" w:cs="Times New Roman"/>
-                <w:sz w:val="24"/>
-                <w:szCs w:val="24"/>
-              </w:rPr>
-              <w:t>” :</w:t>
-            </w:r>
-            <w:proofErr w:type="gramEnd"/>
-            <w:r>
-              <w:rPr>
-                <w:rFonts w:ascii="Times New Roman" w:hAnsi="Times New Roman" w:cs="Times New Roman"/>
-                <w:sz w:val="24"/>
-                <w:szCs w:val="24"/>
-              </w:rPr>
-              <w:t xml:space="preserve"> “test”}</w:t>
-            </w:r>
+              <w:t>{“event” : “test”}</w:t>
+            </w:r>
+          </w:p>
+        </w:tc>
+        <w:tc>
+          <w:tcPr>
+            <w:tcW w:w="0" w:type="auto"/>
+          </w:tcPr>
+          <w:p>
+            <w:pPr>
+              <w:rPr>
+                <w:rFonts w:ascii="Times New Roman" w:hAnsi="Times New Roman" w:cs="Times New Roman"/>
+                <w:sz w:val="24"/>
+                <w:szCs w:val="24"/>
+              </w:rPr>
+            </w:pPr>
+            <w:r>
+              <w:rPr>
+                <w:rFonts w:ascii="Times New Roman" w:hAnsi="Times New Roman" w:cs="Times New Roman"/>
+                <w:sz w:val="24"/>
+                <w:szCs w:val="24"/>
+              </w:rPr>
+              <w:t>{“event” : “test”}</w:t>
+            </w:r>
+          </w:p>
+        </w:tc>
+        <w:tc>
+          <w:tcPr>
+            <w:tcW w:w="0" w:type="auto"/>
+          </w:tcPr>
+          <w:p>
+            <w:pPr>
+              <w:rPr>
+                <w:rFonts w:ascii="Times New Roman" w:hAnsi="Times New Roman" w:cs="Times New Roman"/>
+                <w:sz w:val="24"/>
+                <w:szCs w:val="24"/>
+              </w:rPr>
+            </w:pPr>
           </w:p>
         </w:tc>
       </w:tr>
@@ -2171,6 +2490,20 @@
             </w:r>
           </w:p>
         </w:tc>
+        <w:tc>
+          <w:tcPr>
+            <w:tcW w:w="0" w:type="auto"/>
+          </w:tcPr>
+          <w:p>
+            <w:pPr>
+              <w:rPr>
+                <w:rFonts w:ascii="Times New Roman" w:hAnsi="Times New Roman" w:cs="Times New Roman"/>
+                <w:sz w:val="24"/>
+                <w:szCs w:val="24"/>
+              </w:rPr>
+            </w:pPr>
+          </w:p>
+        </w:tc>
       </w:tr>
       <w:tr>
         <w:trPr>
@@ -2194,23 +2527,7 @@
                 <w:sz w:val="24"/>
                 <w:szCs w:val="24"/>
               </w:rPr>
-              <w:t xml:space="preserve">Add 1 blue, 1 green, 1 red chip </w:t>
-            </w:r>
-            <w:r>
-              <w:rPr>
-                <w:rFonts w:ascii="Times New Roman" w:hAnsi="Times New Roman" w:cs="Times New Roman"/>
-                <w:sz w:val="24"/>
-                <w:szCs w:val="24"/>
-              </w:rPr>
-              <w:t xml:space="preserve">values </w:t>
-            </w:r>
-            <w:r>
-              <w:rPr>
-                <w:rFonts w:ascii="Times New Roman" w:hAnsi="Times New Roman" w:cs="Times New Roman"/>
-                <w:sz w:val="24"/>
-                <w:szCs w:val="24"/>
-              </w:rPr>
-              <w:t>to pot and check value</w:t>
+              <w:t>Add 1 blue, 1 green, 1 red chip values to pot and check value</w:t>
             </w:r>
           </w:p>
         </w:tc>
@@ -2278,6 +2595,20 @@
               </w:rPr>
               <w:t>31</w:t>
             </w:r>
+          </w:p>
+        </w:tc>
+        <w:tc>
+          <w:tcPr>
+            <w:tcW w:w="0" w:type="auto"/>
+          </w:tcPr>
+          <w:p>
+            <w:pPr>
+              <w:rPr>
+                <w:rFonts w:ascii="Times New Roman" w:hAnsi="Times New Roman" w:cs="Times New Roman"/>
+                <w:sz w:val="24"/>
+                <w:szCs w:val="24"/>
+              </w:rPr>
+            </w:pPr>
           </w:p>
         </w:tc>
       </w:tr>
@@ -2427,6 +2758,28 @@
             </w:r>
           </w:p>
         </w:tc>
+        <w:tc>
+          <w:tcPr>
+            <w:tcW w:w="0" w:type="auto"/>
+          </w:tcPr>
+          <w:p>
+            <w:pPr>
+              <w:rPr>
+                <w:rFonts w:ascii="Times New Roman" w:hAnsi="Times New Roman" w:cs="Times New Roman"/>
+                <w:sz w:val="24"/>
+                <w:szCs w:val="24"/>
+              </w:rPr>
+            </w:pPr>
+            <w:r>
+              <w:rPr>
+                <w:rFonts w:ascii="Times New Roman" w:hAnsi="Times New Roman" w:cs="Times New Roman"/>
+                <w:sz w:val="24"/>
+                <w:szCs w:val="24"/>
+              </w:rPr>
+              <w:t>#8</w:t>
+            </w:r>
+          </w:p>
+        </w:tc>
       </w:tr>
       <w:tr>
         <w:trPr>
@@ -2535,6 +2888,2091 @@
                 <w:szCs w:val="24"/>
               </w:rPr>
               <w:t>See Test 23</w:t>
+            </w:r>
+          </w:p>
+        </w:tc>
+        <w:tc>
+          <w:tcPr>
+            <w:tcW w:w="0" w:type="auto"/>
+          </w:tcPr>
+          <w:p>
+            <w:pPr>
+              <w:rPr>
+                <w:rFonts w:ascii="Times New Roman" w:hAnsi="Times New Roman" w:cs="Times New Roman"/>
+                <w:sz w:val="24"/>
+                <w:szCs w:val="24"/>
+              </w:rPr>
+            </w:pPr>
+          </w:p>
+        </w:tc>
+      </w:tr>
+      <w:tr>
+        <w:trPr>
+          <w:trHeight w:val="792"/>
+        </w:trPr>
+        <w:tc>
+          <w:tcPr>
+            <w:tcW w:w="0" w:type="auto"/>
+          </w:tcPr>
+          <w:p>
+            <w:pPr>
+              <w:rPr>
+                <w:rFonts w:ascii="Times New Roman" w:hAnsi="Times New Roman" w:cs="Times New Roman"/>
+                <w:sz w:val="24"/>
+                <w:szCs w:val="24"/>
+              </w:rPr>
+            </w:pPr>
+            <w:r>
+              <w:rPr>
+                <w:rFonts w:ascii="Times New Roman" w:hAnsi="Times New Roman" w:cs="Times New Roman"/>
+                <w:sz w:val="24"/>
+                <w:szCs w:val="24"/>
+              </w:rPr>
+              <w:lastRenderedPageBreak/>
+              <w:t>Run game and enter a name</w:t>
+            </w:r>
+          </w:p>
+        </w:tc>
+        <w:tc>
+          <w:tcPr>
+            <w:tcW w:w="2074" w:type="dxa"/>
+          </w:tcPr>
+          <w:p>
+            <w:pPr>
+              <w:rPr>
+                <w:rFonts w:ascii="Times New Roman" w:hAnsi="Times New Roman" w:cs="Times New Roman"/>
+                <w:sz w:val="24"/>
+                <w:szCs w:val="24"/>
+              </w:rPr>
+            </w:pPr>
+            <w:r>
+              <w:rPr>
+                <w:rFonts w:ascii="Times New Roman" w:hAnsi="Times New Roman" w:cs="Times New Roman"/>
+                <w:sz w:val="24"/>
+                <w:szCs w:val="24"/>
+              </w:rPr>
+              <w:t>Test if the player’s name can be entered</w:t>
+            </w:r>
+          </w:p>
+        </w:tc>
+        <w:tc>
+          <w:tcPr>
+            <w:tcW w:w="3174" w:type="dxa"/>
+          </w:tcPr>
+          <w:p>
+            <w:pPr>
+              <w:rPr>
+                <w:rFonts w:ascii="Times New Roman" w:hAnsi="Times New Roman" w:cs="Times New Roman"/>
+                <w:sz w:val="24"/>
+                <w:szCs w:val="24"/>
+              </w:rPr>
+            </w:pPr>
+            <w:r>
+              <w:rPr>
+                <w:rFonts w:ascii="Times New Roman" w:hAnsi="Times New Roman" w:cs="Times New Roman"/>
+                <w:sz w:val="24"/>
+                <w:szCs w:val="24"/>
+              </w:rPr>
+              <w:t>Alex Pham</w:t>
+            </w:r>
+          </w:p>
+        </w:tc>
+        <w:tc>
+          <w:tcPr>
+            <w:tcW w:w="0" w:type="auto"/>
+          </w:tcPr>
+          <w:p>
+            <w:pPr>
+              <w:rPr>
+                <w:rFonts w:ascii="Times New Roman" w:hAnsi="Times New Roman" w:cs="Times New Roman"/>
+                <w:sz w:val="24"/>
+                <w:szCs w:val="24"/>
+              </w:rPr>
+            </w:pPr>
+            <w:r>
+              <w:rPr>
+                <w:rFonts w:ascii="Times New Roman" w:hAnsi="Times New Roman" w:cs="Times New Roman"/>
+                <w:sz w:val="24"/>
+                <w:szCs w:val="24"/>
+              </w:rPr>
+              <w:t>Alex Pham</w:t>
+            </w:r>
+          </w:p>
+        </w:tc>
+        <w:tc>
+          <w:tcPr>
+            <w:tcW w:w="0" w:type="auto"/>
+          </w:tcPr>
+          <w:p>
+            <w:pPr>
+              <w:rPr>
+                <w:rFonts w:ascii="Times New Roman" w:hAnsi="Times New Roman" w:cs="Times New Roman"/>
+                <w:sz w:val="24"/>
+                <w:szCs w:val="24"/>
+              </w:rPr>
+            </w:pPr>
+            <w:r>
+              <w:rPr>
+                <w:rFonts w:ascii="Times New Roman" w:hAnsi="Times New Roman" w:cs="Times New Roman"/>
+                <w:sz w:val="24"/>
+                <w:szCs w:val="24"/>
+              </w:rPr>
+              <w:t>#9</w:t>
+            </w:r>
+          </w:p>
+        </w:tc>
+      </w:tr>
+      <w:tr>
+        <w:trPr>
+          <w:trHeight w:val="792"/>
+        </w:trPr>
+        <w:tc>
+          <w:tcPr>
+            <w:tcW w:w="0" w:type="auto"/>
+          </w:tcPr>
+          <w:p>
+            <w:pPr>
+              <w:rPr>
+                <w:rFonts w:ascii="Times New Roman" w:hAnsi="Times New Roman" w:cs="Times New Roman"/>
+                <w:sz w:val="24"/>
+                <w:szCs w:val="24"/>
+              </w:rPr>
+            </w:pPr>
+            <w:r>
+              <w:rPr>
+                <w:rFonts w:ascii="Times New Roman" w:hAnsi="Times New Roman" w:cs="Times New Roman"/>
+                <w:sz w:val="24"/>
+                <w:szCs w:val="24"/>
+              </w:rPr>
+              <w:t>Run game and check game state message</w:t>
+            </w:r>
+          </w:p>
+        </w:tc>
+        <w:tc>
+          <w:tcPr>
+            <w:tcW w:w="2074" w:type="dxa"/>
+          </w:tcPr>
+          <w:p>
+            <w:pPr>
+              <w:rPr>
+                <w:rFonts w:ascii="Times New Roman" w:hAnsi="Times New Roman" w:cs="Times New Roman"/>
+                <w:sz w:val="24"/>
+                <w:szCs w:val="24"/>
+              </w:rPr>
+            </w:pPr>
+            <w:r>
+              <w:rPr>
+                <w:rFonts w:ascii="Times New Roman" w:hAnsi="Times New Roman" w:cs="Times New Roman"/>
+                <w:sz w:val="24"/>
+                <w:szCs w:val="24"/>
+              </w:rPr>
+              <w:t>Test if players can receive messages about game state</w:t>
+            </w:r>
+          </w:p>
+        </w:tc>
+        <w:tc>
+          <w:tcPr>
+            <w:tcW w:w="3174" w:type="dxa"/>
+          </w:tcPr>
+          <w:p>
+            <w:pPr>
+              <w:rPr>
+                <w:rFonts w:ascii="Times New Roman" w:hAnsi="Times New Roman" w:cs="Times New Roman"/>
+                <w:sz w:val="24"/>
+                <w:szCs w:val="24"/>
+              </w:rPr>
+            </w:pPr>
+            <w:r>
+              <w:rPr>
+                <w:rFonts w:ascii="Times New Roman" w:hAnsi="Times New Roman" w:cs="Times New Roman"/>
+                <w:sz w:val="24"/>
+                <w:szCs w:val="24"/>
+              </w:rPr>
+              <w:t>A message about game state</w:t>
+            </w:r>
+          </w:p>
+        </w:tc>
+        <w:tc>
+          <w:tcPr>
+            <w:tcW w:w="0" w:type="auto"/>
+          </w:tcPr>
+          <w:p>
+            <w:pPr>
+              <w:rPr>
+                <w:rFonts w:ascii="Times New Roman" w:hAnsi="Times New Roman" w:cs="Times New Roman"/>
+                <w:sz w:val="24"/>
+                <w:szCs w:val="24"/>
+              </w:rPr>
+            </w:pPr>
+            <w:r>
+              <w:rPr>
+                <w:rFonts w:ascii="Times New Roman" w:hAnsi="Times New Roman" w:cs="Times New Roman"/>
+                <w:sz w:val="24"/>
+                <w:szCs w:val="24"/>
+              </w:rPr>
+              <w:t>“Waiting for players…”</w:t>
+            </w:r>
+          </w:p>
+        </w:tc>
+        <w:tc>
+          <w:tcPr>
+            <w:tcW w:w="0" w:type="auto"/>
+          </w:tcPr>
+          <w:p>
+            <w:pPr>
+              <w:rPr>
+                <w:rFonts w:ascii="Times New Roman" w:hAnsi="Times New Roman" w:cs="Times New Roman"/>
+                <w:sz w:val="24"/>
+                <w:szCs w:val="24"/>
+              </w:rPr>
+            </w:pPr>
+            <w:r>
+              <w:rPr>
+                <w:rFonts w:ascii="Times New Roman" w:hAnsi="Times New Roman" w:cs="Times New Roman"/>
+                <w:sz w:val="24"/>
+                <w:szCs w:val="24"/>
+              </w:rPr>
+              <w:t>#10</w:t>
+            </w:r>
+          </w:p>
+        </w:tc>
+      </w:tr>
+      <w:tr>
+        <w:trPr>
+          <w:trHeight w:val="792"/>
+        </w:trPr>
+        <w:tc>
+          <w:tcPr>
+            <w:tcW w:w="0" w:type="auto"/>
+          </w:tcPr>
+          <w:p>
+            <w:pPr>
+              <w:rPr>
+                <w:rFonts w:ascii="Times New Roman" w:hAnsi="Times New Roman" w:cs="Times New Roman"/>
+                <w:sz w:val="24"/>
+                <w:szCs w:val="24"/>
+              </w:rPr>
+            </w:pPr>
+            <w:r>
+              <w:rPr>
+                <w:rFonts w:ascii="Times New Roman" w:hAnsi="Times New Roman" w:cs="Times New Roman"/>
+                <w:sz w:val="24"/>
+                <w:szCs w:val="24"/>
+              </w:rPr>
+              <w:t>Run game and check amount of chips</w:t>
+            </w:r>
+          </w:p>
+        </w:tc>
+        <w:tc>
+          <w:tcPr>
+            <w:tcW w:w="2074" w:type="dxa"/>
+          </w:tcPr>
+          <w:p>
+            <w:pPr>
+              <w:rPr>
+                <w:rFonts w:ascii="Times New Roman" w:hAnsi="Times New Roman" w:cs="Times New Roman"/>
+                <w:sz w:val="24"/>
+                <w:szCs w:val="24"/>
+              </w:rPr>
+            </w:pPr>
+            <w:r>
+              <w:rPr>
+                <w:rFonts w:ascii="Times New Roman" w:hAnsi="Times New Roman" w:cs="Times New Roman"/>
+                <w:sz w:val="24"/>
+                <w:szCs w:val="24"/>
+              </w:rPr>
+              <w:t>Test if players start with $100 worth of chips</w:t>
+            </w:r>
+          </w:p>
+        </w:tc>
+        <w:tc>
+          <w:tcPr>
+            <w:tcW w:w="3174" w:type="dxa"/>
+          </w:tcPr>
+          <w:p>
+            <w:pPr>
+              <w:rPr>
+                <w:rFonts w:ascii="Times New Roman" w:hAnsi="Times New Roman" w:cs="Times New Roman"/>
+                <w:sz w:val="24"/>
+                <w:szCs w:val="24"/>
+              </w:rPr>
+            </w:pPr>
+            <w:r>
+              <w:rPr>
+                <w:rFonts w:ascii="Times New Roman" w:hAnsi="Times New Roman" w:cs="Times New Roman"/>
+                <w:sz w:val="24"/>
+                <w:szCs w:val="24"/>
+              </w:rPr>
+              <w:t>A representation of the player’s amount of chips</w:t>
+            </w:r>
+          </w:p>
+        </w:tc>
+        <w:tc>
+          <w:tcPr>
+            <w:tcW w:w="0" w:type="auto"/>
+          </w:tcPr>
+          <w:p>
+            <w:pPr>
+              <w:rPr>
+                <w:rFonts w:ascii="Times New Roman" w:hAnsi="Times New Roman" w:cs="Times New Roman"/>
+                <w:sz w:val="24"/>
+                <w:szCs w:val="24"/>
+              </w:rPr>
+            </w:pPr>
+            <w:r>
+              <w:rPr>
+                <w:rFonts w:ascii="Times New Roman" w:hAnsi="Times New Roman" w:cs="Times New Roman"/>
+                <w:sz w:val="24"/>
+                <w:szCs w:val="24"/>
+              </w:rPr>
+              <w:t>The player can only bet a maximum of $99 after the initial ante meaning they started with $100</w:t>
+            </w:r>
+          </w:p>
+        </w:tc>
+        <w:tc>
+          <w:tcPr>
+            <w:tcW w:w="0" w:type="auto"/>
+          </w:tcPr>
+          <w:p>
+            <w:pPr>
+              <w:rPr>
+                <w:rFonts w:ascii="Times New Roman" w:hAnsi="Times New Roman" w:cs="Times New Roman"/>
+                <w:sz w:val="24"/>
+                <w:szCs w:val="24"/>
+              </w:rPr>
+            </w:pPr>
+            <w:r>
+              <w:rPr>
+                <w:rFonts w:ascii="Times New Roman" w:hAnsi="Times New Roman" w:cs="Times New Roman"/>
+                <w:sz w:val="24"/>
+                <w:szCs w:val="24"/>
+              </w:rPr>
+              <w:t>#18</w:t>
+            </w:r>
+          </w:p>
+        </w:tc>
+      </w:tr>
+      <w:tr>
+        <w:trPr>
+          <w:trHeight w:val="792"/>
+        </w:trPr>
+        <w:tc>
+          <w:tcPr>
+            <w:tcW w:w="0" w:type="auto"/>
+          </w:tcPr>
+          <w:p>
+            <w:pPr>
+              <w:rPr>
+                <w:rFonts w:ascii="Times New Roman" w:hAnsi="Times New Roman" w:cs="Times New Roman"/>
+                <w:sz w:val="24"/>
+                <w:szCs w:val="24"/>
+              </w:rPr>
+            </w:pPr>
+            <w:r>
+              <w:rPr>
+                <w:rFonts w:ascii="Times New Roman" w:hAnsi="Times New Roman" w:cs="Times New Roman"/>
+                <w:sz w:val="24"/>
+                <w:szCs w:val="24"/>
+              </w:rPr>
+              <w:t>Run game and check if cards are dealt</w:t>
+            </w:r>
+          </w:p>
+        </w:tc>
+        <w:tc>
+          <w:tcPr>
+            <w:tcW w:w="2074" w:type="dxa"/>
+          </w:tcPr>
+          <w:p>
+            <w:pPr>
+              <w:rPr>
+                <w:rFonts w:ascii="Times New Roman" w:hAnsi="Times New Roman" w:cs="Times New Roman"/>
+                <w:sz w:val="24"/>
+                <w:szCs w:val="24"/>
+              </w:rPr>
+            </w:pPr>
+            <w:r>
+              <w:rPr>
+                <w:rFonts w:ascii="Times New Roman" w:hAnsi="Times New Roman" w:cs="Times New Roman"/>
+                <w:sz w:val="24"/>
+                <w:szCs w:val="24"/>
+              </w:rPr>
+              <w:t>Test if the dealer deals 5 cards to the player</w:t>
+            </w:r>
+          </w:p>
+        </w:tc>
+        <w:tc>
+          <w:tcPr>
+            <w:tcW w:w="3174" w:type="dxa"/>
+          </w:tcPr>
+          <w:p>
+            <w:pPr>
+              <w:rPr>
+                <w:rFonts w:ascii="Times New Roman" w:hAnsi="Times New Roman" w:cs="Times New Roman"/>
+                <w:sz w:val="24"/>
+                <w:szCs w:val="24"/>
+              </w:rPr>
+            </w:pPr>
+            <w:r>
+              <w:rPr>
+                <w:rFonts w:ascii="Times New Roman" w:hAnsi="Times New Roman" w:cs="Times New Roman"/>
+                <w:sz w:val="24"/>
+                <w:szCs w:val="24"/>
+              </w:rPr>
+              <w:t>There should be 5 card images on the player’s screen</w:t>
+            </w:r>
+          </w:p>
+        </w:tc>
+        <w:tc>
+          <w:tcPr>
+            <w:tcW w:w="0" w:type="auto"/>
+          </w:tcPr>
+          <w:p>
+            <w:pPr>
+              <w:rPr>
+                <w:rFonts w:ascii="Times New Roman" w:hAnsi="Times New Roman" w:cs="Times New Roman"/>
+                <w:sz w:val="24"/>
+                <w:szCs w:val="24"/>
+              </w:rPr>
+            </w:pPr>
+            <w:r>
+              <w:rPr>
+                <w:rFonts w:ascii="Times New Roman" w:hAnsi="Times New Roman" w:cs="Times New Roman"/>
+                <w:sz w:val="24"/>
+                <w:szCs w:val="24"/>
+              </w:rPr>
+              <w:t>There are 5 cards on the player’s screen</w:t>
+            </w:r>
+          </w:p>
+        </w:tc>
+        <w:tc>
+          <w:tcPr>
+            <w:tcW w:w="0" w:type="auto"/>
+          </w:tcPr>
+          <w:p>
+            <w:pPr>
+              <w:rPr>
+                <w:rFonts w:ascii="Times New Roman" w:hAnsi="Times New Roman" w:cs="Times New Roman"/>
+                <w:sz w:val="24"/>
+                <w:szCs w:val="24"/>
+              </w:rPr>
+            </w:pPr>
+            <w:r>
+              <w:rPr>
+                <w:rFonts w:ascii="Times New Roman" w:hAnsi="Times New Roman" w:cs="Times New Roman"/>
+                <w:sz w:val="24"/>
+                <w:szCs w:val="24"/>
+              </w:rPr>
+              <w:t>#24</w:t>
+            </w:r>
+          </w:p>
+        </w:tc>
+      </w:tr>
+      <w:tr>
+        <w:trPr>
+          <w:trHeight w:val="792"/>
+        </w:trPr>
+        <w:tc>
+          <w:tcPr>
+            <w:tcW w:w="0" w:type="auto"/>
+          </w:tcPr>
+          <w:p>
+            <w:pPr>
+              <w:rPr>
+                <w:rFonts w:ascii="Times New Roman" w:hAnsi="Times New Roman" w:cs="Times New Roman"/>
+                <w:sz w:val="24"/>
+                <w:szCs w:val="24"/>
+              </w:rPr>
+            </w:pPr>
+            <w:r>
+              <w:rPr>
+                <w:rFonts w:ascii="Times New Roman" w:hAnsi="Times New Roman" w:cs="Times New Roman"/>
+                <w:sz w:val="24"/>
+                <w:szCs w:val="24"/>
+              </w:rPr>
+              <w:t>Run game and check ante order</w:t>
+            </w:r>
+          </w:p>
+        </w:tc>
+        <w:tc>
+          <w:tcPr>
+            <w:tcW w:w="2074" w:type="dxa"/>
+          </w:tcPr>
+          <w:p>
+            <w:pPr>
+              <w:rPr>
+                <w:rFonts w:ascii="Times New Roman" w:hAnsi="Times New Roman" w:cs="Times New Roman"/>
+                <w:sz w:val="24"/>
+                <w:szCs w:val="24"/>
+              </w:rPr>
+            </w:pPr>
+            <w:r>
+              <w:rPr>
+                <w:rFonts w:ascii="Times New Roman" w:hAnsi="Times New Roman" w:cs="Times New Roman"/>
+                <w:sz w:val="24"/>
+                <w:szCs w:val="24"/>
+              </w:rPr>
+              <w:t>Test if the game allows the players to ante properly</w:t>
+            </w:r>
+          </w:p>
+        </w:tc>
+        <w:tc>
+          <w:tcPr>
+            <w:tcW w:w="3174" w:type="dxa"/>
+          </w:tcPr>
+          <w:p>
+            <w:pPr>
+              <w:rPr>
+                <w:rFonts w:ascii="Times New Roman" w:hAnsi="Times New Roman" w:cs="Times New Roman"/>
+                <w:sz w:val="24"/>
+                <w:szCs w:val="24"/>
+              </w:rPr>
+            </w:pPr>
+            <w:r>
+              <w:rPr>
+                <w:rFonts w:ascii="Times New Roman" w:hAnsi="Times New Roman" w:cs="Times New Roman"/>
+                <w:sz w:val="24"/>
+                <w:szCs w:val="24"/>
+              </w:rPr>
+              <w:t>The players should be able to ante in the order they joined the game</w:t>
+            </w:r>
+          </w:p>
+        </w:tc>
+        <w:tc>
+          <w:tcPr>
+            <w:tcW w:w="0" w:type="auto"/>
+          </w:tcPr>
+          <w:p>
+            <w:pPr>
+              <w:rPr>
+                <w:rFonts w:ascii="Times New Roman" w:hAnsi="Times New Roman" w:cs="Times New Roman"/>
+                <w:sz w:val="24"/>
+                <w:szCs w:val="24"/>
+              </w:rPr>
+            </w:pPr>
+            <w:r>
+              <w:rPr>
+                <w:rFonts w:ascii="Times New Roman" w:hAnsi="Times New Roman" w:cs="Times New Roman"/>
+                <w:sz w:val="24"/>
+                <w:szCs w:val="24"/>
+              </w:rPr>
+              <w:t>The players ante in the order they join the game</w:t>
+            </w:r>
+          </w:p>
+        </w:tc>
+        <w:tc>
+          <w:tcPr>
+            <w:tcW w:w="0" w:type="auto"/>
+          </w:tcPr>
+          <w:p>
+            <w:pPr>
+              <w:rPr>
+                <w:rFonts w:ascii="Times New Roman" w:hAnsi="Times New Roman" w:cs="Times New Roman"/>
+                <w:sz w:val="24"/>
+                <w:szCs w:val="24"/>
+              </w:rPr>
+            </w:pPr>
+            <w:r>
+              <w:rPr>
+                <w:rFonts w:ascii="Times New Roman" w:hAnsi="Times New Roman" w:cs="Times New Roman"/>
+                <w:sz w:val="24"/>
+                <w:szCs w:val="24"/>
+              </w:rPr>
+              <w:t>#21</w:t>
+            </w:r>
+          </w:p>
+        </w:tc>
+      </w:tr>
+      <w:tr>
+        <w:trPr>
+          <w:trHeight w:val="792"/>
+        </w:trPr>
+        <w:tc>
+          <w:tcPr>
+            <w:tcW w:w="0" w:type="auto"/>
+          </w:tcPr>
+          <w:p>
+            <w:pPr>
+              <w:rPr>
+                <w:rFonts w:ascii="Times New Roman" w:hAnsi="Times New Roman" w:cs="Times New Roman"/>
+                <w:sz w:val="24"/>
+                <w:szCs w:val="24"/>
+              </w:rPr>
+            </w:pPr>
+            <w:r>
+              <w:rPr>
+                <w:rFonts w:ascii="Times New Roman" w:hAnsi="Times New Roman" w:cs="Times New Roman"/>
+                <w:sz w:val="24"/>
+                <w:szCs w:val="24"/>
+              </w:rPr>
+              <w:t>Run game</w:t>
+            </w:r>
+            <w:r>
+              <w:rPr>
+                <w:rFonts w:ascii="Times New Roman" w:hAnsi="Times New Roman" w:cs="Times New Roman"/>
+                <w:sz w:val="24"/>
+                <w:szCs w:val="24"/>
+              </w:rPr>
+              <w:t>, enter a value,</w:t>
+            </w:r>
+            <w:r>
+              <w:rPr>
+                <w:rFonts w:ascii="Times New Roman" w:hAnsi="Times New Roman" w:cs="Times New Roman"/>
+                <w:sz w:val="24"/>
+                <w:szCs w:val="24"/>
+              </w:rPr>
+              <w:t xml:space="preserve"> and press ante</w:t>
+            </w:r>
+          </w:p>
+        </w:tc>
+        <w:tc>
+          <w:tcPr>
+            <w:tcW w:w="2074" w:type="dxa"/>
+          </w:tcPr>
+          <w:p>
+            <w:pPr>
+              <w:rPr>
+                <w:rFonts w:ascii="Times New Roman" w:hAnsi="Times New Roman" w:cs="Times New Roman"/>
+                <w:sz w:val="24"/>
+                <w:szCs w:val="24"/>
+              </w:rPr>
+            </w:pPr>
+            <w:r>
+              <w:rPr>
+                <w:rFonts w:ascii="Times New Roman" w:hAnsi="Times New Roman" w:cs="Times New Roman"/>
+                <w:sz w:val="24"/>
+                <w:szCs w:val="24"/>
+              </w:rPr>
+              <w:t xml:space="preserve">Test if game </w:t>
+            </w:r>
+            <w:r>
+              <w:rPr>
+                <w:rFonts w:ascii="Times New Roman" w:hAnsi="Times New Roman" w:cs="Times New Roman"/>
+                <w:sz w:val="24"/>
+                <w:szCs w:val="24"/>
+              </w:rPr>
+              <w:t xml:space="preserve">sets ante to $1 </w:t>
+            </w:r>
+          </w:p>
+        </w:tc>
+        <w:tc>
+          <w:tcPr>
+            <w:tcW w:w="3174" w:type="dxa"/>
+          </w:tcPr>
+          <w:p>
+            <w:pPr>
+              <w:rPr>
+                <w:rFonts w:ascii="Times New Roman" w:hAnsi="Times New Roman" w:cs="Times New Roman"/>
+                <w:sz w:val="24"/>
+                <w:szCs w:val="24"/>
+              </w:rPr>
+            </w:pPr>
+            <w:r>
+              <w:rPr>
+                <w:rFonts w:ascii="Times New Roman" w:hAnsi="Times New Roman" w:cs="Times New Roman"/>
+                <w:sz w:val="24"/>
+                <w:szCs w:val="24"/>
+              </w:rPr>
+              <w:t>The ante from a player should be taken as $1</w:t>
+            </w:r>
+          </w:p>
+        </w:tc>
+        <w:tc>
+          <w:tcPr>
+            <w:tcW w:w="0" w:type="auto"/>
+          </w:tcPr>
+          <w:p>
+            <w:pPr>
+              <w:rPr>
+                <w:rFonts w:ascii="Times New Roman" w:hAnsi="Times New Roman" w:cs="Times New Roman"/>
+                <w:sz w:val="24"/>
+                <w:szCs w:val="24"/>
+              </w:rPr>
+            </w:pPr>
+            <w:r>
+              <w:rPr>
+                <w:rFonts w:ascii="Times New Roman" w:hAnsi="Times New Roman" w:cs="Times New Roman"/>
+                <w:sz w:val="24"/>
+                <w:szCs w:val="24"/>
+              </w:rPr>
+              <w:t>The game takes the ante as $1 regardless of the value input</w:t>
+            </w:r>
+          </w:p>
+        </w:tc>
+        <w:tc>
+          <w:tcPr>
+            <w:tcW w:w="0" w:type="auto"/>
+          </w:tcPr>
+          <w:p>
+            <w:pPr>
+              <w:rPr>
+                <w:rFonts w:ascii="Times New Roman" w:hAnsi="Times New Roman" w:cs="Times New Roman"/>
+                <w:sz w:val="24"/>
+                <w:szCs w:val="24"/>
+              </w:rPr>
+            </w:pPr>
+            <w:r>
+              <w:rPr>
+                <w:rFonts w:ascii="Times New Roman" w:hAnsi="Times New Roman" w:cs="Times New Roman"/>
+                <w:sz w:val="24"/>
+                <w:szCs w:val="24"/>
+              </w:rPr>
+              <w:t>#22</w:t>
+            </w:r>
+          </w:p>
+        </w:tc>
+      </w:tr>
+      <w:tr>
+        <w:trPr>
+          <w:trHeight w:val="792"/>
+        </w:trPr>
+        <w:tc>
+          <w:tcPr>
+            <w:tcW w:w="0" w:type="auto"/>
+          </w:tcPr>
+          <w:p>
+            <w:pPr>
+              <w:rPr>
+                <w:rFonts w:ascii="Times New Roman" w:hAnsi="Times New Roman" w:cs="Times New Roman"/>
+                <w:sz w:val="24"/>
+                <w:szCs w:val="24"/>
+              </w:rPr>
+            </w:pPr>
+            <w:r>
+              <w:rPr>
+                <w:rFonts w:ascii="Times New Roman" w:hAnsi="Times New Roman" w:cs="Times New Roman"/>
+                <w:sz w:val="24"/>
+                <w:szCs w:val="24"/>
+              </w:rPr>
+              <w:t>Run game and see options available after cards are dealt</w:t>
+            </w:r>
+          </w:p>
+        </w:tc>
+        <w:tc>
+          <w:tcPr>
+            <w:tcW w:w="2074" w:type="dxa"/>
+          </w:tcPr>
+          <w:p>
+            <w:pPr>
+              <w:rPr>
+                <w:rFonts w:ascii="Times New Roman" w:hAnsi="Times New Roman" w:cs="Times New Roman"/>
+                <w:sz w:val="24"/>
+                <w:szCs w:val="24"/>
+              </w:rPr>
+            </w:pPr>
+            <w:r>
+              <w:rPr>
+                <w:rFonts w:ascii="Times New Roman" w:hAnsi="Times New Roman" w:cs="Times New Roman"/>
+                <w:sz w:val="24"/>
+                <w:szCs w:val="24"/>
+              </w:rPr>
+              <w:t>Test if the game allows the players to choose the correct options after the cards are dealt</w:t>
+            </w:r>
+          </w:p>
+        </w:tc>
+        <w:tc>
+          <w:tcPr>
+            <w:tcW w:w="3174" w:type="dxa"/>
+          </w:tcPr>
+          <w:p>
+            <w:pPr>
+              <w:rPr>
+                <w:rFonts w:ascii="Times New Roman" w:hAnsi="Times New Roman" w:cs="Times New Roman"/>
+                <w:sz w:val="24"/>
+                <w:szCs w:val="24"/>
+              </w:rPr>
+            </w:pPr>
+            <w:r>
+              <w:rPr>
+                <w:rFonts w:ascii="Times New Roman" w:hAnsi="Times New Roman" w:cs="Times New Roman"/>
+                <w:sz w:val="24"/>
+                <w:szCs w:val="24"/>
+              </w:rPr>
+              <w:t>The fold, check, and bet options should be available</w:t>
+            </w:r>
+          </w:p>
+        </w:tc>
+        <w:tc>
+          <w:tcPr>
+            <w:tcW w:w="0" w:type="auto"/>
+          </w:tcPr>
+          <w:p>
+            <w:pPr>
+              <w:rPr>
+                <w:rFonts w:ascii="Times New Roman" w:hAnsi="Times New Roman" w:cs="Times New Roman"/>
+                <w:sz w:val="24"/>
+                <w:szCs w:val="24"/>
+              </w:rPr>
+            </w:pPr>
+            <w:r>
+              <w:rPr>
+                <w:rFonts w:ascii="Times New Roman" w:hAnsi="Times New Roman" w:cs="Times New Roman"/>
+                <w:sz w:val="24"/>
+                <w:szCs w:val="24"/>
+              </w:rPr>
+              <w:t>The fold, check, and bet options are available</w:t>
+            </w:r>
+          </w:p>
+        </w:tc>
+        <w:tc>
+          <w:tcPr>
+            <w:tcW w:w="0" w:type="auto"/>
+          </w:tcPr>
+          <w:p>
+            <w:pPr>
+              <w:rPr>
+                <w:rFonts w:ascii="Times New Roman" w:hAnsi="Times New Roman" w:cs="Times New Roman"/>
+                <w:sz w:val="24"/>
+                <w:szCs w:val="24"/>
+              </w:rPr>
+            </w:pPr>
+            <w:r>
+              <w:rPr>
+                <w:rFonts w:ascii="Times New Roman" w:hAnsi="Times New Roman" w:cs="Times New Roman"/>
+                <w:sz w:val="24"/>
+                <w:szCs w:val="24"/>
+              </w:rPr>
+              <w:t>#28</w:t>
+            </w:r>
+          </w:p>
+        </w:tc>
+      </w:tr>
+      <w:tr>
+        <w:trPr>
+          <w:trHeight w:val="792"/>
+        </w:trPr>
+        <w:tc>
+          <w:tcPr>
+            <w:tcW w:w="0" w:type="auto"/>
+          </w:tcPr>
+          <w:p>
+            <w:pPr>
+              <w:rPr>
+                <w:rFonts w:ascii="Times New Roman" w:hAnsi="Times New Roman" w:cs="Times New Roman"/>
+                <w:sz w:val="24"/>
+                <w:szCs w:val="24"/>
+              </w:rPr>
+            </w:pPr>
+            <w:r>
+              <w:rPr>
+                <w:rFonts w:ascii="Times New Roman" w:hAnsi="Times New Roman" w:cs="Times New Roman"/>
+                <w:sz w:val="24"/>
+                <w:szCs w:val="24"/>
+              </w:rPr>
+              <w:t xml:space="preserve">Run game and see if check is available after </w:t>
+            </w:r>
+            <w:r>
+              <w:rPr>
+                <w:rFonts w:ascii="Times New Roman" w:hAnsi="Times New Roman" w:cs="Times New Roman"/>
+                <w:sz w:val="24"/>
+                <w:szCs w:val="24"/>
+              </w:rPr>
+              <w:t xml:space="preserve">a player has </w:t>
+            </w:r>
+            <w:r>
+              <w:rPr>
+                <w:rFonts w:ascii="Times New Roman" w:hAnsi="Times New Roman" w:cs="Times New Roman"/>
+                <w:sz w:val="24"/>
+                <w:szCs w:val="24"/>
+              </w:rPr>
+              <w:t>bet</w:t>
+            </w:r>
+          </w:p>
+        </w:tc>
+        <w:tc>
+          <w:tcPr>
+            <w:tcW w:w="2074" w:type="dxa"/>
+          </w:tcPr>
+          <w:p>
+            <w:pPr>
+              <w:rPr>
+                <w:rFonts w:ascii="Times New Roman" w:hAnsi="Times New Roman" w:cs="Times New Roman"/>
+                <w:sz w:val="24"/>
+                <w:szCs w:val="24"/>
+              </w:rPr>
+            </w:pPr>
+            <w:r>
+              <w:rPr>
+                <w:rFonts w:ascii="Times New Roman" w:hAnsi="Times New Roman" w:cs="Times New Roman"/>
+                <w:sz w:val="24"/>
+                <w:szCs w:val="24"/>
+              </w:rPr>
+              <w:t>Test if game allows a player to check after another player has bet</w:t>
+            </w:r>
+          </w:p>
+        </w:tc>
+        <w:tc>
+          <w:tcPr>
+            <w:tcW w:w="3174" w:type="dxa"/>
+          </w:tcPr>
+          <w:p>
+            <w:pPr>
+              <w:rPr>
+                <w:rFonts w:ascii="Times New Roman" w:hAnsi="Times New Roman" w:cs="Times New Roman"/>
+                <w:sz w:val="24"/>
+                <w:szCs w:val="24"/>
+              </w:rPr>
+            </w:pPr>
+            <w:r>
+              <w:rPr>
+                <w:rFonts w:ascii="Times New Roman" w:hAnsi="Times New Roman" w:cs="Times New Roman"/>
+                <w:sz w:val="24"/>
+                <w:szCs w:val="24"/>
+              </w:rPr>
+              <w:t>The check button should be unavailable if another player has bet</w:t>
+            </w:r>
+          </w:p>
+        </w:tc>
+        <w:tc>
+          <w:tcPr>
+            <w:tcW w:w="0" w:type="auto"/>
+          </w:tcPr>
+          <w:p>
+            <w:pPr>
+              <w:rPr>
+                <w:rFonts w:ascii="Times New Roman" w:hAnsi="Times New Roman" w:cs="Times New Roman"/>
+                <w:sz w:val="24"/>
+                <w:szCs w:val="24"/>
+              </w:rPr>
+            </w:pPr>
+            <w:r>
+              <w:rPr>
+                <w:rFonts w:ascii="Times New Roman" w:hAnsi="Times New Roman" w:cs="Times New Roman"/>
+                <w:sz w:val="24"/>
+                <w:szCs w:val="24"/>
+              </w:rPr>
+              <w:t>The check button is avai</w:t>
+            </w:r>
+            <w:r>
+              <w:rPr>
+                <w:rFonts w:ascii="Times New Roman" w:hAnsi="Times New Roman" w:cs="Times New Roman"/>
+                <w:sz w:val="24"/>
+                <w:szCs w:val="24"/>
+              </w:rPr>
+              <w:t>lable if another player has bet, but check will not be available (there will be some text in the input box)</w:t>
+            </w:r>
+          </w:p>
+        </w:tc>
+        <w:tc>
+          <w:tcPr>
+            <w:tcW w:w="0" w:type="auto"/>
+          </w:tcPr>
+          <w:p>
+            <w:pPr>
+              <w:rPr>
+                <w:rFonts w:ascii="Times New Roman" w:hAnsi="Times New Roman" w:cs="Times New Roman"/>
+                <w:sz w:val="24"/>
+                <w:szCs w:val="24"/>
+              </w:rPr>
+            </w:pPr>
+            <w:r>
+              <w:rPr>
+                <w:rFonts w:ascii="Times New Roman" w:hAnsi="Times New Roman" w:cs="Times New Roman"/>
+                <w:sz w:val="24"/>
+                <w:szCs w:val="24"/>
+              </w:rPr>
+              <w:t>#29</w:t>
+            </w:r>
+          </w:p>
+        </w:tc>
+      </w:tr>
+      <w:tr>
+        <w:trPr>
+          <w:trHeight w:val="792"/>
+        </w:trPr>
+        <w:tc>
+          <w:tcPr>
+            <w:tcW w:w="0" w:type="auto"/>
+          </w:tcPr>
+          <w:p>
+            <w:pPr>
+              <w:rPr>
+                <w:rFonts w:ascii="Times New Roman" w:hAnsi="Times New Roman" w:cs="Times New Roman"/>
+                <w:sz w:val="24"/>
+                <w:szCs w:val="24"/>
+              </w:rPr>
+            </w:pPr>
+            <w:r>
+              <w:rPr>
+                <w:rFonts w:ascii="Times New Roman" w:hAnsi="Times New Roman" w:cs="Times New Roman"/>
+                <w:sz w:val="24"/>
+                <w:szCs w:val="24"/>
+              </w:rPr>
+              <w:lastRenderedPageBreak/>
+              <w:t>Run game and check</w:t>
+            </w:r>
+          </w:p>
+        </w:tc>
+        <w:tc>
+          <w:tcPr>
+            <w:tcW w:w="2074" w:type="dxa"/>
+          </w:tcPr>
+          <w:p>
+            <w:pPr>
+              <w:rPr>
+                <w:rFonts w:ascii="Times New Roman" w:hAnsi="Times New Roman" w:cs="Times New Roman"/>
+                <w:sz w:val="24"/>
+                <w:szCs w:val="24"/>
+              </w:rPr>
+            </w:pPr>
+            <w:r>
+              <w:rPr>
+                <w:rFonts w:ascii="Times New Roman" w:hAnsi="Times New Roman" w:cs="Times New Roman"/>
+                <w:sz w:val="24"/>
+                <w:szCs w:val="24"/>
+              </w:rPr>
+              <w:t>Test if check works as intended</w:t>
+            </w:r>
+          </w:p>
+        </w:tc>
+        <w:tc>
+          <w:tcPr>
+            <w:tcW w:w="3174" w:type="dxa"/>
+          </w:tcPr>
+          <w:p>
+            <w:pPr>
+              <w:rPr>
+                <w:rFonts w:ascii="Times New Roman" w:hAnsi="Times New Roman" w:cs="Times New Roman"/>
+                <w:sz w:val="24"/>
+                <w:szCs w:val="24"/>
+              </w:rPr>
+            </w:pPr>
+            <w:r>
+              <w:rPr>
+                <w:rFonts w:ascii="Times New Roman" w:hAnsi="Times New Roman" w:cs="Times New Roman"/>
+                <w:sz w:val="24"/>
+                <w:szCs w:val="24"/>
+              </w:rPr>
+              <w:t>Check should allow the player to keep their hand and make no bet</w:t>
+            </w:r>
+          </w:p>
+        </w:tc>
+        <w:tc>
+          <w:tcPr>
+            <w:tcW w:w="0" w:type="auto"/>
+          </w:tcPr>
+          <w:p>
+            <w:pPr>
+              <w:rPr>
+                <w:rFonts w:ascii="Times New Roman" w:hAnsi="Times New Roman" w:cs="Times New Roman"/>
+                <w:sz w:val="24"/>
+                <w:szCs w:val="24"/>
+              </w:rPr>
+            </w:pPr>
+            <w:r>
+              <w:rPr>
+                <w:rFonts w:ascii="Times New Roman" w:hAnsi="Times New Roman" w:cs="Times New Roman"/>
+                <w:sz w:val="24"/>
+                <w:szCs w:val="24"/>
+              </w:rPr>
+              <w:t>Check</w:t>
+            </w:r>
+            <w:r>
+              <w:rPr>
+                <w:rFonts w:ascii="Times New Roman" w:hAnsi="Times New Roman" w:cs="Times New Roman"/>
+                <w:sz w:val="24"/>
+                <w:szCs w:val="24"/>
+              </w:rPr>
+              <w:t xml:space="preserve"> allow</w:t>
+            </w:r>
+            <w:r>
+              <w:rPr>
+                <w:rFonts w:ascii="Times New Roman" w:hAnsi="Times New Roman" w:cs="Times New Roman"/>
+                <w:sz w:val="24"/>
+                <w:szCs w:val="24"/>
+              </w:rPr>
+              <w:t>s</w:t>
+            </w:r>
+            <w:r>
+              <w:rPr>
+                <w:rFonts w:ascii="Times New Roman" w:hAnsi="Times New Roman" w:cs="Times New Roman"/>
+                <w:sz w:val="24"/>
+                <w:szCs w:val="24"/>
+              </w:rPr>
+              <w:t xml:space="preserve"> the player to keep their hand and make no bet</w:t>
+            </w:r>
+          </w:p>
+        </w:tc>
+        <w:tc>
+          <w:tcPr>
+            <w:tcW w:w="0" w:type="auto"/>
+          </w:tcPr>
+          <w:p>
+            <w:pPr>
+              <w:rPr>
+                <w:rFonts w:ascii="Times New Roman" w:hAnsi="Times New Roman" w:cs="Times New Roman"/>
+                <w:sz w:val="24"/>
+                <w:szCs w:val="24"/>
+              </w:rPr>
+            </w:pPr>
+            <w:r>
+              <w:rPr>
+                <w:rFonts w:ascii="Times New Roman" w:hAnsi="Times New Roman" w:cs="Times New Roman"/>
+                <w:sz w:val="24"/>
+                <w:szCs w:val="24"/>
+              </w:rPr>
+              <w:t>#30</w:t>
+            </w:r>
+          </w:p>
+        </w:tc>
+      </w:tr>
+      <w:tr>
+        <w:trPr>
+          <w:trHeight w:val="792"/>
+        </w:trPr>
+        <w:tc>
+          <w:tcPr>
+            <w:tcW w:w="0" w:type="auto"/>
+          </w:tcPr>
+          <w:p>
+            <w:pPr>
+              <w:rPr>
+                <w:rFonts w:ascii="Times New Roman" w:hAnsi="Times New Roman" w:cs="Times New Roman"/>
+                <w:sz w:val="24"/>
+                <w:szCs w:val="24"/>
+              </w:rPr>
+            </w:pPr>
+            <w:r>
+              <w:rPr>
+                <w:rFonts w:ascii="Times New Roman" w:hAnsi="Times New Roman" w:cs="Times New Roman"/>
+                <w:sz w:val="24"/>
+                <w:szCs w:val="24"/>
+              </w:rPr>
+              <w:t>Run game and bet</w:t>
+            </w:r>
+          </w:p>
+        </w:tc>
+        <w:tc>
+          <w:tcPr>
+            <w:tcW w:w="2074" w:type="dxa"/>
+          </w:tcPr>
+          <w:p>
+            <w:pPr>
+              <w:rPr>
+                <w:rFonts w:ascii="Times New Roman" w:hAnsi="Times New Roman" w:cs="Times New Roman"/>
+                <w:sz w:val="24"/>
+                <w:szCs w:val="24"/>
+              </w:rPr>
+            </w:pPr>
+            <w:r>
+              <w:rPr>
+                <w:rFonts w:ascii="Times New Roman" w:hAnsi="Times New Roman" w:cs="Times New Roman"/>
+                <w:sz w:val="24"/>
+                <w:szCs w:val="24"/>
+              </w:rPr>
+              <w:t>Test if bet works as intended</w:t>
+            </w:r>
+          </w:p>
+        </w:tc>
+        <w:tc>
+          <w:tcPr>
+            <w:tcW w:w="3174" w:type="dxa"/>
+          </w:tcPr>
+          <w:p>
+            <w:pPr>
+              <w:rPr>
+                <w:rFonts w:ascii="Times New Roman" w:hAnsi="Times New Roman" w:cs="Times New Roman"/>
+                <w:sz w:val="24"/>
+                <w:szCs w:val="24"/>
+              </w:rPr>
+            </w:pPr>
+            <w:r>
+              <w:rPr>
+                <w:rFonts w:ascii="Times New Roman" w:hAnsi="Times New Roman" w:cs="Times New Roman"/>
+                <w:sz w:val="24"/>
+                <w:szCs w:val="24"/>
+              </w:rPr>
+              <w:t>Bet should be an amount that a player wagers</w:t>
+            </w:r>
+          </w:p>
+        </w:tc>
+        <w:tc>
+          <w:tcPr>
+            <w:tcW w:w="0" w:type="auto"/>
+          </w:tcPr>
+          <w:p>
+            <w:pPr>
+              <w:rPr>
+                <w:rFonts w:ascii="Times New Roman" w:hAnsi="Times New Roman" w:cs="Times New Roman"/>
+                <w:sz w:val="24"/>
+                <w:szCs w:val="24"/>
+              </w:rPr>
+            </w:pPr>
+            <w:r>
+              <w:rPr>
+                <w:rFonts w:ascii="Times New Roman" w:hAnsi="Times New Roman" w:cs="Times New Roman"/>
+                <w:sz w:val="24"/>
+                <w:szCs w:val="24"/>
+              </w:rPr>
+              <w:t>Bet wagers the amount the player enters</w:t>
+            </w:r>
+          </w:p>
+        </w:tc>
+        <w:tc>
+          <w:tcPr>
+            <w:tcW w:w="0" w:type="auto"/>
+          </w:tcPr>
+          <w:p>
+            <w:pPr>
+              <w:rPr>
+                <w:rFonts w:ascii="Times New Roman" w:hAnsi="Times New Roman" w:cs="Times New Roman"/>
+                <w:sz w:val="24"/>
+                <w:szCs w:val="24"/>
+              </w:rPr>
+            </w:pPr>
+            <w:r>
+              <w:rPr>
+                <w:rFonts w:ascii="Times New Roman" w:hAnsi="Times New Roman" w:cs="Times New Roman"/>
+                <w:sz w:val="24"/>
+                <w:szCs w:val="24"/>
+              </w:rPr>
+              <w:t>#31</w:t>
+            </w:r>
+          </w:p>
+        </w:tc>
+      </w:tr>
+      <w:tr>
+        <w:trPr>
+          <w:trHeight w:val="792"/>
+        </w:trPr>
+        <w:tc>
+          <w:tcPr>
+            <w:tcW w:w="0" w:type="auto"/>
+          </w:tcPr>
+          <w:p>
+            <w:pPr>
+              <w:rPr>
+                <w:rFonts w:ascii="Times New Roman" w:hAnsi="Times New Roman" w:cs="Times New Roman"/>
+                <w:sz w:val="24"/>
+                <w:szCs w:val="24"/>
+              </w:rPr>
+            </w:pPr>
+            <w:r>
+              <w:rPr>
+                <w:rFonts w:ascii="Times New Roman" w:hAnsi="Times New Roman" w:cs="Times New Roman"/>
+                <w:sz w:val="24"/>
+                <w:szCs w:val="24"/>
+              </w:rPr>
+              <w:t>Run game and fold</w:t>
+            </w:r>
+          </w:p>
+        </w:tc>
+        <w:tc>
+          <w:tcPr>
+            <w:tcW w:w="2074" w:type="dxa"/>
+          </w:tcPr>
+          <w:p>
+            <w:pPr>
+              <w:rPr>
+                <w:rFonts w:ascii="Times New Roman" w:hAnsi="Times New Roman" w:cs="Times New Roman"/>
+                <w:sz w:val="24"/>
+                <w:szCs w:val="24"/>
+              </w:rPr>
+            </w:pPr>
+            <w:r>
+              <w:rPr>
+                <w:rFonts w:ascii="Times New Roman" w:hAnsi="Times New Roman" w:cs="Times New Roman"/>
+                <w:sz w:val="24"/>
+                <w:szCs w:val="24"/>
+              </w:rPr>
+              <w:t>Test if fold works as intended</w:t>
+            </w:r>
+          </w:p>
+        </w:tc>
+        <w:tc>
+          <w:tcPr>
+            <w:tcW w:w="3174" w:type="dxa"/>
+          </w:tcPr>
+          <w:p>
+            <w:pPr>
+              <w:rPr>
+                <w:rFonts w:ascii="Times New Roman" w:hAnsi="Times New Roman" w:cs="Times New Roman"/>
+                <w:sz w:val="24"/>
+                <w:szCs w:val="24"/>
+              </w:rPr>
+            </w:pPr>
+            <w:r>
+              <w:rPr>
+                <w:rFonts w:ascii="Times New Roman" w:hAnsi="Times New Roman" w:cs="Times New Roman"/>
+                <w:sz w:val="24"/>
+                <w:szCs w:val="24"/>
+              </w:rPr>
+              <w:t xml:space="preserve">Fold should discard cards and forfeit the </w:t>
+            </w:r>
+            <w:r>
+              <w:rPr>
+                <w:rFonts w:ascii="Times New Roman" w:hAnsi="Times New Roman" w:cs="Times New Roman"/>
+                <w:sz w:val="24"/>
+                <w:szCs w:val="24"/>
+              </w:rPr>
+              <w:t>round</w:t>
+            </w:r>
+          </w:p>
+        </w:tc>
+        <w:tc>
+          <w:tcPr>
+            <w:tcW w:w="0" w:type="auto"/>
+          </w:tcPr>
+          <w:p>
+            <w:pPr>
+              <w:rPr>
+                <w:rFonts w:ascii="Times New Roman" w:hAnsi="Times New Roman" w:cs="Times New Roman"/>
+                <w:sz w:val="24"/>
+                <w:szCs w:val="24"/>
+              </w:rPr>
+            </w:pPr>
+            <w:r>
+              <w:rPr>
+                <w:rFonts w:ascii="Times New Roman" w:hAnsi="Times New Roman" w:cs="Times New Roman"/>
+                <w:sz w:val="24"/>
+                <w:szCs w:val="24"/>
+              </w:rPr>
+              <w:t>Fold discards cards and forfeits</w:t>
+            </w:r>
+            <w:r>
+              <w:rPr>
+                <w:rFonts w:ascii="Times New Roman" w:hAnsi="Times New Roman" w:cs="Times New Roman"/>
+                <w:sz w:val="24"/>
+                <w:szCs w:val="24"/>
+              </w:rPr>
+              <w:t xml:space="preserve"> the round</w:t>
+            </w:r>
+          </w:p>
+        </w:tc>
+        <w:tc>
+          <w:tcPr>
+            <w:tcW w:w="0" w:type="auto"/>
+          </w:tcPr>
+          <w:p>
+            <w:pPr>
+              <w:rPr>
+                <w:rFonts w:ascii="Times New Roman" w:hAnsi="Times New Roman" w:cs="Times New Roman"/>
+                <w:sz w:val="24"/>
+                <w:szCs w:val="24"/>
+              </w:rPr>
+            </w:pPr>
+            <w:r>
+              <w:rPr>
+                <w:rFonts w:ascii="Times New Roman" w:hAnsi="Times New Roman" w:cs="Times New Roman"/>
+                <w:sz w:val="24"/>
+                <w:szCs w:val="24"/>
+              </w:rPr>
+              <w:t>#32</w:t>
+            </w:r>
+          </w:p>
+        </w:tc>
+      </w:tr>
+      <w:tr>
+        <w:trPr>
+          <w:trHeight w:val="792"/>
+        </w:trPr>
+        <w:tc>
+          <w:tcPr>
+            <w:tcW w:w="0" w:type="auto"/>
+          </w:tcPr>
+          <w:p>
+            <w:pPr>
+              <w:rPr>
+                <w:rFonts w:ascii="Times New Roman" w:hAnsi="Times New Roman" w:cs="Times New Roman"/>
+                <w:sz w:val="24"/>
+                <w:szCs w:val="24"/>
+              </w:rPr>
+            </w:pPr>
+            <w:r>
+              <w:rPr>
+                <w:rFonts w:ascii="Times New Roman" w:hAnsi="Times New Roman" w:cs="Times New Roman"/>
+                <w:sz w:val="24"/>
+                <w:szCs w:val="24"/>
+              </w:rPr>
+              <w:t xml:space="preserve">Run game and see if exchange cards </w:t>
+            </w:r>
+            <w:r>
+              <w:rPr>
+                <w:rFonts w:ascii="Times New Roman" w:hAnsi="Times New Roman" w:cs="Times New Roman"/>
+                <w:sz w:val="24"/>
+                <w:szCs w:val="24"/>
+              </w:rPr>
+              <w:t xml:space="preserve">and stand </w:t>
+            </w:r>
+            <w:r>
+              <w:rPr>
+                <w:rFonts w:ascii="Times New Roman" w:hAnsi="Times New Roman" w:cs="Times New Roman"/>
+                <w:sz w:val="24"/>
+                <w:szCs w:val="24"/>
+              </w:rPr>
+              <w:t>is available after the first betting round is over</w:t>
+            </w:r>
+          </w:p>
+        </w:tc>
+        <w:tc>
+          <w:tcPr>
+            <w:tcW w:w="2074" w:type="dxa"/>
+          </w:tcPr>
+          <w:p>
+            <w:pPr>
+              <w:rPr>
+                <w:rFonts w:ascii="Times New Roman" w:hAnsi="Times New Roman" w:cs="Times New Roman"/>
+                <w:sz w:val="24"/>
+                <w:szCs w:val="24"/>
+              </w:rPr>
+            </w:pPr>
+            <w:r>
+              <w:rPr>
+                <w:rFonts w:ascii="Times New Roman" w:hAnsi="Times New Roman" w:cs="Times New Roman"/>
+                <w:sz w:val="24"/>
+                <w:szCs w:val="24"/>
+              </w:rPr>
+              <w:t xml:space="preserve">Test if exchange cards and stand both work as </w:t>
+            </w:r>
+            <w:r>
+              <w:rPr>
+                <w:rFonts w:ascii="Times New Roman" w:hAnsi="Times New Roman" w:cs="Times New Roman"/>
+                <w:sz w:val="24"/>
+                <w:szCs w:val="24"/>
+              </w:rPr>
+              <w:t xml:space="preserve">and when </w:t>
+            </w:r>
+            <w:r>
+              <w:rPr>
+                <w:rFonts w:ascii="Times New Roman" w:hAnsi="Times New Roman" w:cs="Times New Roman"/>
+                <w:sz w:val="24"/>
+                <w:szCs w:val="24"/>
+              </w:rPr>
+              <w:t>intended</w:t>
+            </w:r>
+          </w:p>
+        </w:tc>
+        <w:tc>
+          <w:tcPr>
+            <w:tcW w:w="3174" w:type="dxa"/>
+          </w:tcPr>
+          <w:p>
+            <w:pPr>
+              <w:rPr>
+                <w:rFonts w:ascii="Times New Roman" w:hAnsi="Times New Roman" w:cs="Times New Roman"/>
+                <w:sz w:val="24"/>
+                <w:szCs w:val="24"/>
+              </w:rPr>
+            </w:pPr>
+            <w:r>
+              <w:rPr>
+                <w:rFonts w:ascii="Times New Roman" w:hAnsi="Times New Roman" w:cs="Times New Roman"/>
+                <w:sz w:val="24"/>
+                <w:szCs w:val="24"/>
+              </w:rPr>
+              <w:t>Exchange cards: should be available after first betting round, and should display new cards based on the number input</w:t>
+            </w:r>
+          </w:p>
+          <w:p>
+            <w:pPr>
+              <w:rPr>
+                <w:rFonts w:ascii="Times New Roman" w:hAnsi="Times New Roman" w:cs="Times New Roman"/>
+                <w:sz w:val="24"/>
+                <w:szCs w:val="24"/>
+              </w:rPr>
+            </w:pPr>
+            <w:r>
+              <w:rPr>
+                <w:rFonts w:ascii="Times New Roman" w:hAnsi="Times New Roman" w:cs="Times New Roman"/>
+                <w:sz w:val="24"/>
+                <w:szCs w:val="24"/>
+              </w:rPr>
+              <w:t xml:space="preserve">Stand: </w:t>
+            </w:r>
+            <w:r>
+              <w:rPr>
+                <w:rFonts w:ascii="Times New Roman" w:hAnsi="Times New Roman" w:cs="Times New Roman"/>
+                <w:sz w:val="24"/>
+                <w:szCs w:val="24"/>
+              </w:rPr>
+              <w:t>should be available after first betting round, and should keep all cards</w:t>
+            </w:r>
+          </w:p>
+        </w:tc>
+        <w:tc>
+          <w:tcPr>
+            <w:tcW w:w="0" w:type="auto"/>
+          </w:tcPr>
+          <w:p>
+            <w:pPr>
+              <w:rPr>
+                <w:rFonts w:ascii="Times New Roman" w:hAnsi="Times New Roman" w:cs="Times New Roman"/>
+                <w:sz w:val="24"/>
+                <w:szCs w:val="24"/>
+              </w:rPr>
+            </w:pPr>
+            <w:r>
+              <w:rPr>
+                <w:rFonts w:ascii="Times New Roman" w:hAnsi="Times New Roman" w:cs="Times New Roman"/>
+                <w:sz w:val="24"/>
+                <w:szCs w:val="24"/>
+              </w:rPr>
+              <w:t>Exchange cards: it switches cards randomly based on the number input</w:t>
+            </w:r>
+            <w:r>
+              <w:rPr>
+                <w:rFonts w:ascii="Times New Roman" w:hAnsi="Times New Roman" w:cs="Times New Roman"/>
+                <w:sz w:val="24"/>
+                <w:szCs w:val="24"/>
+              </w:rPr>
+              <w:t xml:space="preserve"> and is available at the right time</w:t>
+            </w:r>
+          </w:p>
+          <w:p>
+            <w:pPr>
+              <w:rPr>
+                <w:rFonts w:ascii="Times New Roman" w:hAnsi="Times New Roman" w:cs="Times New Roman"/>
+                <w:sz w:val="24"/>
+                <w:szCs w:val="24"/>
+              </w:rPr>
+            </w:pPr>
+            <w:r>
+              <w:rPr>
+                <w:rFonts w:ascii="Times New Roman" w:hAnsi="Times New Roman" w:cs="Times New Roman"/>
+                <w:sz w:val="24"/>
+                <w:szCs w:val="24"/>
+              </w:rPr>
+              <w:t>Stand: keeps all cards</w:t>
+            </w:r>
+            <w:r>
+              <w:rPr>
+                <w:rFonts w:ascii="Times New Roman" w:hAnsi="Times New Roman" w:cs="Times New Roman"/>
+                <w:sz w:val="24"/>
+                <w:szCs w:val="24"/>
+              </w:rPr>
+              <w:t xml:space="preserve"> and is available at the right time</w:t>
+            </w:r>
+          </w:p>
+        </w:tc>
+        <w:tc>
+          <w:tcPr>
+            <w:tcW w:w="0" w:type="auto"/>
+          </w:tcPr>
+          <w:p>
+            <w:pPr>
+              <w:rPr>
+                <w:rFonts w:ascii="Times New Roman" w:hAnsi="Times New Roman" w:cs="Times New Roman"/>
+                <w:sz w:val="24"/>
+                <w:szCs w:val="24"/>
+              </w:rPr>
+            </w:pPr>
+            <w:r>
+              <w:rPr>
+                <w:rFonts w:ascii="Times New Roman" w:hAnsi="Times New Roman" w:cs="Times New Roman"/>
+                <w:sz w:val="24"/>
+                <w:szCs w:val="24"/>
+              </w:rPr>
+              <w:t>#33</w:t>
+            </w:r>
+          </w:p>
+        </w:tc>
+      </w:tr>
+      <w:tr>
+        <w:trPr>
+          <w:trHeight w:val="792"/>
+        </w:trPr>
+        <w:tc>
+          <w:tcPr>
+            <w:tcW w:w="0" w:type="auto"/>
+          </w:tcPr>
+          <w:p>
+            <w:pPr>
+              <w:rPr>
+                <w:rFonts w:ascii="Times New Roman" w:hAnsi="Times New Roman" w:cs="Times New Roman"/>
+                <w:sz w:val="24"/>
+                <w:szCs w:val="24"/>
+              </w:rPr>
+            </w:pPr>
+            <w:r>
+              <w:rPr>
+                <w:rFonts w:ascii="Times New Roman" w:hAnsi="Times New Roman" w:cs="Times New Roman"/>
+                <w:sz w:val="24"/>
+                <w:szCs w:val="24"/>
+              </w:rPr>
+              <w:t xml:space="preserve">Run game and use stand when it’s </w:t>
+            </w:r>
+            <w:r>
+              <w:rPr>
+                <w:rFonts w:ascii="Times New Roman" w:hAnsi="Times New Roman" w:cs="Times New Roman"/>
+                <w:sz w:val="24"/>
+                <w:szCs w:val="24"/>
+              </w:rPr>
+              <w:t>available</w:t>
+            </w:r>
+          </w:p>
+        </w:tc>
+        <w:tc>
+          <w:tcPr>
+            <w:tcW w:w="2074" w:type="dxa"/>
+          </w:tcPr>
+          <w:p>
+            <w:pPr>
+              <w:rPr>
+                <w:rFonts w:ascii="Times New Roman" w:hAnsi="Times New Roman" w:cs="Times New Roman"/>
+                <w:sz w:val="24"/>
+                <w:szCs w:val="24"/>
+              </w:rPr>
+            </w:pPr>
+            <w:r>
+              <w:rPr>
+                <w:rFonts w:ascii="Times New Roman" w:hAnsi="Times New Roman" w:cs="Times New Roman"/>
+                <w:sz w:val="24"/>
+                <w:szCs w:val="24"/>
+              </w:rPr>
+              <w:t>Test</w:t>
+            </w:r>
+            <w:r>
+              <w:rPr>
+                <w:rFonts w:ascii="Times New Roman" w:hAnsi="Times New Roman" w:cs="Times New Roman"/>
+                <w:sz w:val="24"/>
+                <w:szCs w:val="24"/>
+              </w:rPr>
+              <w:t xml:space="preserve"> if stand works as intended</w:t>
+            </w:r>
+          </w:p>
+        </w:tc>
+        <w:tc>
+          <w:tcPr>
+            <w:tcW w:w="3174" w:type="dxa"/>
+          </w:tcPr>
+          <w:p>
+            <w:pPr>
+              <w:rPr>
+                <w:rFonts w:ascii="Times New Roman" w:hAnsi="Times New Roman" w:cs="Times New Roman"/>
+                <w:sz w:val="24"/>
+                <w:szCs w:val="24"/>
+              </w:rPr>
+            </w:pPr>
+            <w:r>
+              <w:rPr>
+                <w:rFonts w:ascii="Times New Roman" w:hAnsi="Times New Roman" w:cs="Times New Roman"/>
+                <w:sz w:val="24"/>
+                <w:szCs w:val="24"/>
+              </w:rPr>
+              <w:t>Stand should keep all cards</w:t>
+            </w:r>
+          </w:p>
+        </w:tc>
+        <w:tc>
+          <w:tcPr>
+            <w:tcW w:w="0" w:type="auto"/>
+          </w:tcPr>
+          <w:p>
+            <w:pPr>
+              <w:rPr>
+                <w:rFonts w:ascii="Times New Roman" w:hAnsi="Times New Roman" w:cs="Times New Roman"/>
+                <w:sz w:val="24"/>
+                <w:szCs w:val="24"/>
+              </w:rPr>
+            </w:pPr>
+            <w:r>
+              <w:rPr>
+                <w:rFonts w:ascii="Times New Roman" w:hAnsi="Times New Roman" w:cs="Times New Roman"/>
+                <w:sz w:val="24"/>
+                <w:szCs w:val="24"/>
+              </w:rPr>
+              <w:t>Keeps all cards</w:t>
+            </w:r>
+          </w:p>
+        </w:tc>
+        <w:tc>
+          <w:tcPr>
+            <w:tcW w:w="0" w:type="auto"/>
+          </w:tcPr>
+          <w:p>
+            <w:pPr>
+              <w:rPr>
+                <w:rFonts w:ascii="Times New Roman" w:hAnsi="Times New Roman" w:cs="Times New Roman"/>
+                <w:sz w:val="24"/>
+                <w:szCs w:val="24"/>
+              </w:rPr>
+            </w:pPr>
+            <w:r>
+              <w:rPr>
+                <w:rFonts w:ascii="Times New Roman" w:hAnsi="Times New Roman" w:cs="Times New Roman"/>
+                <w:sz w:val="24"/>
+                <w:szCs w:val="24"/>
+              </w:rPr>
+              <w:t>#34</w:t>
+            </w:r>
+          </w:p>
+        </w:tc>
+      </w:tr>
+      <w:tr>
+        <w:trPr>
+          <w:trHeight w:val="792"/>
+        </w:trPr>
+        <w:tc>
+          <w:tcPr>
+            <w:tcW w:w="0" w:type="auto"/>
+          </w:tcPr>
+          <w:p>
+            <w:pPr>
+              <w:rPr>
+                <w:rFonts w:ascii="Times New Roman" w:hAnsi="Times New Roman" w:cs="Times New Roman"/>
+                <w:sz w:val="24"/>
+                <w:szCs w:val="24"/>
+              </w:rPr>
+            </w:pPr>
+            <w:r>
+              <w:rPr>
+                <w:rFonts w:ascii="Times New Roman" w:hAnsi="Times New Roman" w:cs="Times New Roman"/>
+                <w:sz w:val="24"/>
+                <w:szCs w:val="24"/>
+              </w:rPr>
+              <w:t>Run game and check behavior after all players are allowed to exchange cards or stand</w:t>
+            </w:r>
+          </w:p>
+        </w:tc>
+        <w:tc>
+          <w:tcPr>
+            <w:tcW w:w="2074" w:type="dxa"/>
+          </w:tcPr>
+          <w:p>
+            <w:pPr>
+              <w:rPr>
+                <w:rFonts w:ascii="Times New Roman" w:hAnsi="Times New Roman" w:cs="Times New Roman"/>
+                <w:sz w:val="24"/>
+                <w:szCs w:val="24"/>
+              </w:rPr>
+            </w:pPr>
+            <w:r>
+              <w:rPr>
+                <w:rFonts w:ascii="Times New Roman" w:hAnsi="Times New Roman" w:cs="Times New Roman"/>
+                <w:sz w:val="24"/>
+                <w:szCs w:val="24"/>
+              </w:rPr>
+              <w:t>Test if the game works after a round of exchange c</w:t>
+            </w:r>
+            <w:r>
+              <w:rPr>
+                <w:rFonts w:ascii="Times New Roman" w:hAnsi="Times New Roman" w:cs="Times New Roman"/>
+                <w:sz w:val="24"/>
+                <w:szCs w:val="24"/>
+              </w:rPr>
+              <w:t>ards/</w:t>
+            </w:r>
+            <w:r>
+              <w:rPr>
+                <w:rFonts w:ascii="Times New Roman" w:hAnsi="Times New Roman" w:cs="Times New Roman"/>
+                <w:sz w:val="24"/>
+                <w:szCs w:val="24"/>
+              </w:rPr>
+              <w:t>stand</w:t>
+            </w:r>
+          </w:p>
+        </w:tc>
+        <w:tc>
+          <w:tcPr>
+            <w:tcW w:w="3174" w:type="dxa"/>
+          </w:tcPr>
+          <w:p>
+            <w:pPr>
+              <w:rPr>
+                <w:rFonts w:ascii="Times New Roman" w:hAnsi="Times New Roman" w:cs="Times New Roman"/>
+                <w:sz w:val="24"/>
+                <w:szCs w:val="24"/>
+              </w:rPr>
+            </w:pPr>
+            <w:r>
+              <w:rPr>
+                <w:rFonts w:ascii="Times New Roman" w:hAnsi="Times New Roman" w:cs="Times New Roman"/>
+                <w:sz w:val="24"/>
+                <w:szCs w:val="24"/>
+              </w:rPr>
+              <w:t>Another betting round should be played after a round of exchange cards/stand</w:t>
+            </w:r>
+          </w:p>
+        </w:tc>
+        <w:tc>
+          <w:tcPr>
+            <w:tcW w:w="0" w:type="auto"/>
+          </w:tcPr>
+          <w:p>
+            <w:pPr>
+              <w:rPr>
+                <w:rFonts w:ascii="Times New Roman" w:hAnsi="Times New Roman" w:cs="Times New Roman"/>
+                <w:sz w:val="24"/>
+                <w:szCs w:val="24"/>
+              </w:rPr>
+            </w:pPr>
+            <w:r>
+              <w:rPr>
+                <w:rFonts w:ascii="Times New Roman" w:hAnsi="Times New Roman" w:cs="Times New Roman"/>
+                <w:sz w:val="24"/>
+                <w:szCs w:val="24"/>
+              </w:rPr>
+              <w:t>Another betting round is played at the correct time</w:t>
+            </w:r>
+          </w:p>
+        </w:tc>
+        <w:tc>
+          <w:tcPr>
+            <w:tcW w:w="0" w:type="auto"/>
+          </w:tcPr>
+          <w:p>
+            <w:pPr>
+              <w:rPr>
+                <w:rFonts w:ascii="Times New Roman" w:hAnsi="Times New Roman" w:cs="Times New Roman"/>
+                <w:sz w:val="24"/>
+                <w:szCs w:val="24"/>
+              </w:rPr>
+            </w:pPr>
+            <w:r>
+              <w:rPr>
+                <w:rFonts w:ascii="Times New Roman" w:hAnsi="Times New Roman" w:cs="Times New Roman"/>
+                <w:sz w:val="24"/>
+                <w:szCs w:val="24"/>
+              </w:rPr>
+              <w:t>#35</w:t>
+            </w:r>
+          </w:p>
+        </w:tc>
+      </w:tr>
+      <w:tr>
+        <w:trPr>
+          <w:trHeight w:val="792"/>
+        </w:trPr>
+        <w:tc>
+          <w:tcPr>
+            <w:tcW w:w="0" w:type="auto"/>
+          </w:tcPr>
+          <w:p>
+            <w:pPr>
+              <w:rPr>
+                <w:rFonts w:ascii="Times New Roman" w:hAnsi="Times New Roman" w:cs="Times New Roman"/>
+                <w:sz w:val="24"/>
+                <w:szCs w:val="24"/>
+              </w:rPr>
+            </w:pPr>
+            <w:r>
+              <w:rPr>
+                <w:rFonts w:ascii="Times New Roman" w:hAnsi="Times New Roman" w:cs="Times New Roman"/>
+                <w:sz w:val="24"/>
+                <w:szCs w:val="24"/>
+              </w:rPr>
+              <w:t>Run game and complete game</w:t>
+            </w:r>
+          </w:p>
+        </w:tc>
+        <w:tc>
+          <w:tcPr>
+            <w:tcW w:w="2074" w:type="dxa"/>
+          </w:tcPr>
+          <w:p>
+            <w:pPr>
+              <w:rPr>
+                <w:rFonts w:ascii="Times New Roman" w:hAnsi="Times New Roman" w:cs="Times New Roman"/>
+                <w:sz w:val="24"/>
+                <w:szCs w:val="24"/>
+              </w:rPr>
+            </w:pPr>
+            <w:r>
+              <w:rPr>
+                <w:rFonts w:ascii="Times New Roman" w:hAnsi="Times New Roman" w:cs="Times New Roman"/>
+                <w:sz w:val="24"/>
+                <w:szCs w:val="24"/>
+              </w:rPr>
+              <w:t>Test if the game determines the winner correctly</w:t>
+            </w:r>
+          </w:p>
+        </w:tc>
+        <w:tc>
+          <w:tcPr>
+            <w:tcW w:w="3174" w:type="dxa"/>
+          </w:tcPr>
+          <w:p>
+            <w:pPr>
+              <w:rPr>
+                <w:rFonts w:ascii="Times New Roman" w:hAnsi="Times New Roman" w:cs="Times New Roman"/>
+                <w:sz w:val="24"/>
+                <w:szCs w:val="24"/>
+              </w:rPr>
+            </w:pPr>
+            <w:r>
+              <w:rPr>
+                <w:rFonts w:ascii="Times New Roman" w:hAnsi="Times New Roman" w:cs="Times New Roman"/>
+                <w:sz w:val="24"/>
+                <w:szCs w:val="24"/>
+              </w:rPr>
+              <w:t>The player who won should be displayed as the winner</w:t>
+            </w:r>
+          </w:p>
+        </w:tc>
+        <w:tc>
+          <w:tcPr>
+            <w:tcW w:w="0" w:type="auto"/>
+          </w:tcPr>
+          <w:p>
+            <w:pPr>
+              <w:rPr>
+                <w:rFonts w:ascii="Times New Roman" w:hAnsi="Times New Roman" w:cs="Times New Roman"/>
+                <w:sz w:val="24"/>
+                <w:szCs w:val="24"/>
+              </w:rPr>
+            </w:pPr>
+            <w:r>
+              <w:rPr>
+                <w:rFonts w:ascii="Times New Roman" w:hAnsi="Times New Roman" w:cs="Times New Roman"/>
+                <w:sz w:val="24"/>
+                <w:szCs w:val="24"/>
+              </w:rPr>
+              <w:t>The player who won will see a little message that tells them they won</w:t>
+            </w:r>
+          </w:p>
+        </w:tc>
+        <w:tc>
+          <w:tcPr>
+            <w:tcW w:w="0" w:type="auto"/>
+          </w:tcPr>
+          <w:p>
+            <w:pPr>
+              <w:rPr>
+                <w:rFonts w:ascii="Times New Roman" w:hAnsi="Times New Roman" w:cs="Times New Roman"/>
+                <w:sz w:val="24"/>
+                <w:szCs w:val="24"/>
+              </w:rPr>
+            </w:pPr>
+            <w:r>
+              <w:rPr>
+                <w:rFonts w:ascii="Times New Roman" w:hAnsi="Times New Roman" w:cs="Times New Roman"/>
+                <w:sz w:val="24"/>
+                <w:szCs w:val="24"/>
+              </w:rPr>
+              <w:t>#36</w:t>
+            </w:r>
+            <w:bookmarkStart w:id="0" w:name="_GoBack"/>
+            <w:bookmarkEnd w:id="0"/>
+          </w:p>
+        </w:tc>
+      </w:tr>
+      <w:tr>
+        <w:trPr>
+          <w:trHeight w:val="792"/>
+        </w:trPr>
+        <w:tc>
+          <w:tcPr>
+            <w:tcW w:w="0" w:type="auto"/>
+          </w:tcPr>
+          <w:p>
+            <w:pPr>
+              <w:rPr>
+                <w:rFonts w:ascii="Times New Roman" w:hAnsi="Times New Roman" w:cs="Times New Roman"/>
+                <w:sz w:val="24"/>
+                <w:szCs w:val="24"/>
+              </w:rPr>
+            </w:pPr>
+            <w:r>
+              <w:rPr>
+                <w:rFonts w:ascii="Times New Roman" w:hAnsi="Times New Roman" w:cs="Times New Roman"/>
+                <w:sz w:val="24"/>
+                <w:szCs w:val="24"/>
+              </w:rPr>
+              <w:lastRenderedPageBreak/>
+              <w:t>Run game and complete game</w:t>
+            </w:r>
+          </w:p>
+        </w:tc>
+        <w:tc>
+          <w:tcPr>
+            <w:tcW w:w="2074" w:type="dxa"/>
+          </w:tcPr>
+          <w:p>
+            <w:pPr>
+              <w:rPr>
+                <w:rFonts w:ascii="Times New Roman" w:hAnsi="Times New Roman" w:cs="Times New Roman"/>
+                <w:sz w:val="24"/>
+                <w:szCs w:val="24"/>
+              </w:rPr>
+            </w:pPr>
+            <w:r>
+              <w:rPr>
+                <w:rFonts w:ascii="Times New Roman" w:hAnsi="Times New Roman" w:cs="Times New Roman"/>
+                <w:sz w:val="24"/>
+                <w:szCs w:val="24"/>
+              </w:rPr>
+              <w:t>Test if game terminates after a game has concluded</w:t>
+            </w:r>
+          </w:p>
+        </w:tc>
+        <w:tc>
+          <w:tcPr>
+            <w:tcW w:w="3174" w:type="dxa"/>
+          </w:tcPr>
+          <w:p>
+            <w:pPr>
+              <w:rPr>
+                <w:rFonts w:ascii="Times New Roman" w:hAnsi="Times New Roman" w:cs="Times New Roman"/>
+                <w:sz w:val="24"/>
+                <w:szCs w:val="24"/>
+              </w:rPr>
+            </w:pPr>
+            <w:r>
+              <w:rPr>
+                <w:rFonts w:ascii="Times New Roman" w:hAnsi="Times New Roman" w:cs="Times New Roman"/>
+                <w:sz w:val="24"/>
+                <w:szCs w:val="24"/>
+              </w:rPr>
+              <w:t xml:space="preserve">The </w:t>
+            </w:r>
+            <w:r>
+              <w:rPr>
+                <w:rFonts w:ascii="Times New Roman" w:hAnsi="Times New Roman" w:cs="Times New Roman"/>
+                <w:sz w:val="24"/>
+                <w:szCs w:val="24"/>
+              </w:rPr>
+              <w:t>program should not allow the players to play</w:t>
+            </w:r>
+            <w:r>
+              <w:rPr>
+                <w:rFonts w:ascii="Times New Roman" w:hAnsi="Times New Roman" w:cs="Times New Roman"/>
+                <w:sz w:val="24"/>
+                <w:szCs w:val="24"/>
+              </w:rPr>
+              <w:t xml:space="preserve"> once the game is complete</w:t>
+            </w:r>
+          </w:p>
+        </w:tc>
+        <w:tc>
+          <w:tcPr>
+            <w:tcW w:w="0" w:type="auto"/>
+          </w:tcPr>
+          <w:p>
+            <w:pPr>
+              <w:rPr>
+                <w:rFonts w:ascii="Times New Roman" w:hAnsi="Times New Roman" w:cs="Times New Roman"/>
+                <w:sz w:val="24"/>
+                <w:szCs w:val="24"/>
+              </w:rPr>
+            </w:pPr>
+            <w:r>
+              <w:rPr>
+                <w:rFonts w:ascii="Times New Roman" w:hAnsi="Times New Roman" w:cs="Times New Roman"/>
+                <w:sz w:val="24"/>
+                <w:szCs w:val="24"/>
+              </w:rPr>
+              <w:t>Once the game is finished, no options are available</w:t>
+            </w:r>
+          </w:p>
+        </w:tc>
+        <w:tc>
+          <w:tcPr>
+            <w:tcW w:w="0" w:type="auto"/>
+          </w:tcPr>
+          <w:p>
+            <w:pPr>
+              <w:rPr>
+                <w:rFonts w:ascii="Times New Roman" w:hAnsi="Times New Roman" w:cs="Times New Roman"/>
+                <w:sz w:val="24"/>
+                <w:szCs w:val="24"/>
+              </w:rPr>
+            </w:pPr>
+            <w:r>
+              <w:rPr>
+                <w:rFonts w:ascii="Times New Roman" w:hAnsi="Times New Roman" w:cs="Times New Roman"/>
+                <w:sz w:val="24"/>
+                <w:szCs w:val="24"/>
+              </w:rPr>
+              <w:t>#48</w:t>
             </w:r>
           </w:p>
         </w:tc>
@@ -2582,823 +5020,7 @@
           <w:sz w:val="24"/>
           <w:szCs w:val="24"/>
         </w:rPr>
-        <w:t>13S</w:t>
-      </w:r>
-      <w:r>
-        <w:rPr>
-          <w:rFonts w:ascii="Times New Roman" w:hAnsi="Times New Roman" w:cs="Times New Roman"/>
-          <w:sz w:val="24"/>
-          <w:szCs w:val="24"/>
-        </w:rPr>
-        <w:t xml:space="preserve"> </w:t>
-      </w:r>
-      <w:r>
-        <w:rPr>
-          <w:rFonts w:ascii="Times New Roman" w:hAnsi="Times New Roman" w:cs="Times New Roman"/>
-          <w:sz w:val="24"/>
-          <w:szCs w:val="24"/>
-        </w:rPr>
-        <w:t>13H</w:t>
-      </w:r>
-      <w:r>
-        <w:rPr>
-          <w:rFonts w:ascii="Times New Roman" w:hAnsi="Times New Roman" w:cs="Times New Roman"/>
-          <w:sz w:val="24"/>
-          <w:szCs w:val="24"/>
-        </w:rPr>
-        <w:t xml:space="preserve"> </w:t>
-      </w:r>
-      <w:r>
-        <w:rPr>
-          <w:rFonts w:ascii="Times New Roman" w:hAnsi="Times New Roman" w:cs="Times New Roman"/>
-          <w:sz w:val="24"/>
-          <w:szCs w:val="24"/>
-        </w:rPr>
-        <w:t>13D</w:t>
-      </w:r>
-      <w:r>
-        <w:rPr>
-          <w:rFonts w:ascii="Times New Roman" w:hAnsi="Times New Roman" w:cs="Times New Roman"/>
-          <w:sz w:val="24"/>
-          <w:szCs w:val="24"/>
-        </w:rPr>
-        <w:t xml:space="preserve"> </w:t>
-      </w:r>
-      <w:r>
-        <w:rPr>
-          <w:rFonts w:ascii="Times New Roman" w:hAnsi="Times New Roman" w:cs="Times New Roman"/>
-          <w:sz w:val="24"/>
-          <w:szCs w:val="24"/>
-        </w:rPr>
-        <w:t>13C</w:t>
-      </w:r>
-      <w:r>
-        <w:rPr>
-          <w:rFonts w:ascii="Times New Roman" w:hAnsi="Times New Roman" w:cs="Times New Roman"/>
-          <w:sz w:val="24"/>
-          <w:szCs w:val="24"/>
-        </w:rPr>
-        <w:t xml:space="preserve"> </w:t>
-      </w:r>
-      <w:r>
-        <w:rPr>
-          <w:rFonts w:ascii="Times New Roman" w:hAnsi="Times New Roman" w:cs="Times New Roman"/>
-          <w:sz w:val="24"/>
-          <w:szCs w:val="24"/>
-        </w:rPr>
-        <w:t>12S</w:t>
-      </w:r>
-      <w:r>
-        <w:rPr>
-          <w:rFonts w:ascii="Times New Roman" w:hAnsi="Times New Roman" w:cs="Times New Roman"/>
-          <w:sz w:val="24"/>
-          <w:szCs w:val="24"/>
-        </w:rPr>
-        <w:t xml:space="preserve"> </w:t>
-      </w:r>
-      <w:r>
-        <w:rPr>
-          <w:rFonts w:ascii="Times New Roman" w:hAnsi="Times New Roman" w:cs="Times New Roman"/>
-          <w:sz w:val="24"/>
-          <w:szCs w:val="24"/>
-        </w:rPr>
-        <w:t>12H</w:t>
-      </w:r>
-      <w:r>
-        <w:rPr>
-          <w:rFonts w:ascii="Times New Roman" w:hAnsi="Times New Roman" w:cs="Times New Roman"/>
-          <w:sz w:val="24"/>
-          <w:szCs w:val="24"/>
-        </w:rPr>
-        <w:t xml:space="preserve"> </w:t>
-      </w:r>
-      <w:r>
-        <w:rPr>
-          <w:rFonts w:ascii="Times New Roman" w:hAnsi="Times New Roman" w:cs="Times New Roman"/>
-          <w:sz w:val="24"/>
-          <w:szCs w:val="24"/>
-        </w:rPr>
-        <w:t>12D</w:t>
-      </w:r>
-      <w:r>
-        <w:rPr>
-          <w:rFonts w:ascii="Times New Roman" w:hAnsi="Times New Roman" w:cs="Times New Roman"/>
-          <w:sz w:val="24"/>
-          <w:szCs w:val="24"/>
-        </w:rPr>
-        <w:t xml:space="preserve"> </w:t>
-      </w:r>
-      <w:r>
-        <w:rPr>
-          <w:rFonts w:ascii="Times New Roman" w:hAnsi="Times New Roman" w:cs="Times New Roman"/>
-          <w:sz w:val="24"/>
-          <w:szCs w:val="24"/>
-        </w:rPr>
-        <w:t>12C</w:t>
-      </w:r>
-      <w:r>
-        <w:rPr>
-          <w:rFonts w:ascii="Times New Roman" w:hAnsi="Times New Roman" w:cs="Times New Roman"/>
-          <w:sz w:val="24"/>
-          <w:szCs w:val="24"/>
-        </w:rPr>
-        <w:t xml:space="preserve"> </w:t>
-      </w:r>
-      <w:r>
-        <w:rPr>
-          <w:rFonts w:ascii="Times New Roman" w:hAnsi="Times New Roman" w:cs="Times New Roman"/>
-          <w:sz w:val="24"/>
-          <w:szCs w:val="24"/>
-        </w:rPr>
-        <w:t>11S</w:t>
-      </w:r>
-      <w:r>
-        <w:rPr>
-          <w:rFonts w:ascii="Times New Roman" w:hAnsi="Times New Roman" w:cs="Times New Roman"/>
-          <w:sz w:val="24"/>
-          <w:szCs w:val="24"/>
-        </w:rPr>
-        <w:t xml:space="preserve"> </w:t>
-      </w:r>
-      <w:r>
-        <w:rPr>
-          <w:rFonts w:ascii="Times New Roman" w:hAnsi="Times New Roman" w:cs="Times New Roman"/>
-          <w:sz w:val="24"/>
-          <w:szCs w:val="24"/>
-        </w:rPr>
-        <w:t>11H</w:t>
-      </w:r>
-      <w:r>
-        <w:rPr>
-          <w:rFonts w:ascii="Times New Roman" w:hAnsi="Times New Roman" w:cs="Times New Roman"/>
-          <w:sz w:val="24"/>
-          <w:szCs w:val="24"/>
-        </w:rPr>
-        <w:t xml:space="preserve"> </w:t>
-      </w:r>
-      <w:r>
-        <w:rPr>
-          <w:rFonts w:ascii="Times New Roman" w:hAnsi="Times New Roman" w:cs="Times New Roman"/>
-          <w:sz w:val="24"/>
-          <w:szCs w:val="24"/>
-        </w:rPr>
-        <w:t>11D</w:t>
-      </w:r>
-      <w:r>
-        <w:rPr>
-          <w:rFonts w:ascii="Times New Roman" w:hAnsi="Times New Roman" w:cs="Times New Roman"/>
-          <w:sz w:val="24"/>
-          <w:szCs w:val="24"/>
-        </w:rPr>
-        <w:t xml:space="preserve"> </w:t>
-      </w:r>
-      <w:r>
-        <w:rPr>
-          <w:rFonts w:ascii="Times New Roman" w:hAnsi="Times New Roman" w:cs="Times New Roman"/>
-          <w:sz w:val="24"/>
-          <w:szCs w:val="24"/>
-        </w:rPr>
-        <w:t>11C</w:t>
-      </w:r>
-      <w:r>
-        <w:rPr>
-          <w:rFonts w:ascii="Times New Roman" w:hAnsi="Times New Roman" w:cs="Times New Roman"/>
-          <w:sz w:val="24"/>
-          <w:szCs w:val="24"/>
-        </w:rPr>
-        <w:t xml:space="preserve"> </w:t>
-      </w:r>
-      <w:r>
-        <w:rPr>
-          <w:rFonts w:ascii="Times New Roman" w:hAnsi="Times New Roman" w:cs="Times New Roman"/>
-          <w:sz w:val="24"/>
-          <w:szCs w:val="24"/>
-        </w:rPr>
-        <w:t>10S</w:t>
-      </w:r>
-      <w:r>
-        <w:rPr>
-          <w:rFonts w:ascii="Times New Roman" w:hAnsi="Times New Roman" w:cs="Times New Roman"/>
-          <w:sz w:val="24"/>
-          <w:szCs w:val="24"/>
-        </w:rPr>
-        <w:t xml:space="preserve"> </w:t>
-      </w:r>
-      <w:r>
-        <w:rPr>
-          <w:rFonts w:ascii="Times New Roman" w:hAnsi="Times New Roman" w:cs="Times New Roman"/>
-          <w:sz w:val="24"/>
-          <w:szCs w:val="24"/>
-        </w:rPr>
-        <w:t>10H</w:t>
-      </w:r>
-      <w:r>
-        <w:rPr>
-          <w:rFonts w:ascii="Times New Roman" w:hAnsi="Times New Roman" w:cs="Times New Roman"/>
-          <w:sz w:val="24"/>
-          <w:szCs w:val="24"/>
-        </w:rPr>
-        <w:t xml:space="preserve"> </w:t>
-      </w:r>
-      <w:r>
-        <w:rPr>
-          <w:rFonts w:ascii="Times New Roman" w:hAnsi="Times New Roman" w:cs="Times New Roman"/>
-          <w:sz w:val="24"/>
-          <w:szCs w:val="24"/>
-        </w:rPr>
-        <w:t>10D</w:t>
-      </w:r>
-      <w:r>
-        <w:rPr>
-          <w:rFonts w:ascii="Times New Roman" w:hAnsi="Times New Roman" w:cs="Times New Roman"/>
-          <w:sz w:val="24"/>
-          <w:szCs w:val="24"/>
-        </w:rPr>
-        <w:t xml:space="preserve"> </w:t>
-      </w:r>
-      <w:r>
-        <w:rPr>
-          <w:rFonts w:ascii="Times New Roman" w:hAnsi="Times New Roman" w:cs="Times New Roman"/>
-          <w:sz w:val="24"/>
-          <w:szCs w:val="24"/>
-        </w:rPr>
-        <w:t>10C</w:t>
-      </w:r>
-      <w:r>
-        <w:rPr>
-          <w:rFonts w:ascii="Times New Roman" w:hAnsi="Times New Roman" w:cs="Times New Roman"/>
-          <w:sz w:val="24"/>
-          <w:szCs w:val="24"/>
-        </w:rPr>
-        <w:t xml:space="preserve"> </w:t>
-      </w:r>
-      <w:r>
-        <w:rPr>
-          <w:rFonts w:ascii="Times New Roman" w:hAnsi="Times New Roman" w:cs="Times New Roman"/>
-          <w:sz w:val="24"/>
-          <w:szCs w:val="24"/>
-        </w:rPr>
-        <w:t>9S</w:t>
-      </w:r>
-      <w:r>
-        <w:rPr>
-          <w:rFonts w:ascii="Times New Roman" w:hAnsi="Times New Roman" w:cs="Times New Roman"/>
-          <w:sz w:val="24"/>
-          <w:szCs w:val="24"/>
-        </w:rPr>
-        <w:t xml:space="preserve"> </w:t>
-      </w:r>
-      <w:r>
-        <w:rPr>
-          <w:rFonts w:ascii="Times New Roman" w:hAnsi="Times New Roman" w:cs="Times New Roman"/>
-          <w:sz w:val="24"/>
-          <w:szCs w:val="24"/>
-        </w:rPr>
-        <w:t>9H</w:t>
-      </w:r>
-      <w:r>
-        <w:rPr>
-          <w:rFonts w:ascii="Times New Roman" w:hAnsi="Times New Roman" w:cs="Times New Roman"/>
-          <w:sz w:val="24"/>
-          <w:szCs w:val="24"/>
-        </w:rPr>
-        <w:t xml:space="preserve"> </w:t>
-      </w:r>
-      <w:r>
-        <w:rPr>
-          <w:rFonts w:ascii="Times New Roman" w:hAnsi="Times New Roman" w:cs="Times New Roman"/>
-          <w:sz w:val="24"/>
-          <w:szCs w:val="24"/>
-        </w:rPr>
-        <w:t>9D</w:t>
-      </w:r>
-      <w:r>
-        <w:rPr>
-          <w:rFonts w:ascii="Times New Roman" w:hAnsi="Times New Roman" w:cs="Times New Roman"/>
-          <w:sz w:val="24"/>
-          <w:szCs w:val="24"/>
-        </w:rPr>
-        <w:t xml:space="preserve"> </w:t>
-      </w:r>
-      <w:r>
-        <w:rPr>
-          <w:rFonts w:ascii="Times New Roman" w:hAnsi="Times New Roman" w:cs="Times New Roman"/>
-          <w:sz w:val="24"/>
-          <w:szCs w:val="24"/>
-        </w:rPr>
-        <w:t>9C</w:t>
-      </w:r>
-      <w:r>
-        <w:rPr>
-          <w:rFonts w:ascii="Times New Roman" w:hAnsi="Times New Roman" w:cs="Times New Roman"/>
-          <w:sz w:val="24"/>
-          <w:szCs w:val="24"/>
-        </w:rPr>
-        <w:t xml:space="preserve"> </w:t>
-      </w:r>
-      <w:r>
-        <w:rPr>
-          <w:rFonts w:ascii="Times New Roman" w:hAnsi="Times New Roman" w:cs="Times New Roman"/>
-          <w:sz w:val="24"/>
-          <w:szCs w:val="24"/>
-        </w:rPr>
-        <w:t>8S</w:t>
-      </w:r>
-      <w:r>
-        <w:rPr>
-          <w:rFonts w:ascii="Times New Roman" w:hAnsi="Times New Roman" w:cs="Times New Roman"/>
-          <w:sz w:val="24"/>
-          <w:szCs w:val="24"/>
-        </w:rPr>
-        <w:t xml:space="preserve"> </w:t>
-      </w:r>
-      <w:r>
-        <w:rPr>
-          <w:rFonts w:ascii="Times New Roman" w:hAnsi="Times New Roman" w:cs="Times New Roman"/>
-          <w:sz w:val="24"/>
-          <w:szCs w:val="24"/>
-        </w:rPr>
-        <w:t>8H</w:t>
-      </w:r>
-      <w:r>
-        <w:rPr>
-          <w:rFonts w:ascii="Times New Roman" w:hAnsi="Times New Roman" w:cs="Times New Roman"/>
-          <w:sz w:val="24"/>
-          <w:szCs w:val="24"/>
-        </w:rPr>
-        <w:t xml:space="preserve"> </w:t>
-      </w:r>
-      <w:r>
-        <w:rPr>
-          <w:rFonts w:ascii="Times New Roman" w:hAnsi="Times New Roman" w:cs="Times New Roman"/>
-          <w:sz w:val="24"/>
-          <w:szCs w:val="24"/>
-        </w:rPr>
-        <w:t>8D</w:t>
-      </w:r>
-      <w:r>
-        <w:rPr>
-          <w:rFonts w:ascii="Times New Roman" w:hAnsi="Times New Roman" w:cs="Times New Roman"/>
-          <w:sz w:val="24"/>
-          <w:szCs w:val="24"/>
-        </w:rPr>
-        <w:t xml:space="preserve"> </w:t>
-      </w:r>
-      <w:r>
-        <w:rPr>
-          <w:rFonts w:ascii="Times New Roman" w:hAnsi="Times New Roman" w:cs="Times New Roman"/>
-          <w:sz w:val="24"/>
-          <w:szCs w:val="24"/>
-        </w:rPr>
-        <w:t>8C</w:t>
-      </w:r>
-      <w:r>
-        <w:rPr>
-          <w:rFonts w:ascii="Times New Roman" w:hAnsi="Times New Roman" w:cs="Times New Roman"/>
-          <w:sz w:val="24"/>
-          <w:szCs w:val="24"/>
-        </w:rPr>
-        <w:t xml:space="preserve"> </w:t>
-      </w:r>
-      <w:r>
-        <w:rPr>
-          <w:rFonts w:ascii="Times New Roman" w:hAnsi="Times New Roman" w:cs="Times New Roman"/>
-          <w:sz w:val="24"/>
-          <w:szCs w:val="24"/>
-        </w:rPr>
-        <w:t>7S</w:t>
-      </w:r>
-      <w:r>
-        <w:rPr>
-          <w:rFonts w:ascii="Times New Roman" w:hAnsi="Times New Roman" w:cs="Times New Roman"/>
-          <w:sz w:val="24"/>
-          <w:szCs w:val="24"/>
-        </w:rPr>
-        <w:t xml:space="preserve"> </w:t>
-      </w:r>
-      <w:r>
-        <w:rPr>
-          <w:rFonts w:ascii="Times New Roman" w:hAnsi="Times New Roman" w:cs="Times New Roman"/>
-          <w:sz w:val="24"/>
-          <w:szCs w:val="24"/>
-        </w:rPr>
-        <w:t>7H</w:t>
-      </w:r>
-      <w:r>
-        <w:rPr>
-          <w:rFonts w:ascii="Times New Roman" w:hAnsi="Times New Roman" w:cs="Times New Roman"/>
-          <w:sz w:val="24"/>
-          <w:szCs w:val="24"/>
-        </w:rPr>
-        <w:t xml:space="preserve"> </w:t>
-      </w:r>
-      <w:r>
-        <w:rPr>
-          <w:rFonts w:ascii="Times New Roman" w:hAnsi="Times New Roman" w:cs="Times New Roman"/>
-          <w:sz w:val="24"/>
-          <w:szCs w:val="24"/>
-        </w:rPr>
-        <w:t>7D</w:t>
-      </w:r>
-      <w:r>
-        <w:rPr>
-          <w:rFonts w:ascii="Times New Roman" w:hAnsi="Times New Roman" w:cs="Times New Roman"/>
-          <w:sz w:val="24"/>
-          <w:szCs w:val="24"/>
-        </w:rPr>
-        <w:t xml:space="preserve"> </w:t>
-      </w:r>
-      <w:r>
-        <w:rPr>
-          <w:rFonts w:ascii="Times New Roman" w:hAnsi="Times New Roman" w:cs="Times New Roman"/>
-          <w:sz w:val="24"/>
-          <w:szCs w:val="24"/>
-        </w:rPr>
-        <w:t>7C</w:t>
-      </w:r>
-      <w:r>
-        <w:rPr>
-          <w:rFonts w:ascii="Times New Roman" w:hAnsi="Times New Roman" w:cs="Times New Roman"/>
-          <w:sz w:val="24"/>
-          <w:szCs w:val="24"/>
-        </w:rPr>
-        <w:t xml:space="preserve"> </w:t>
-      </w:r>
-      <w:r>
-        <w:rPr>
-          <w:rFonts w:ascii="Times New Roman" w:hAnsi="Times New Roman" w:cs="Times New Roman"/>
-          <w:sz w:val="24"/>
-          <w:szCs w:val="24"/>
-        </w:rPr>
-        <w:t>6S</w:t>
-      </w:r>
-      <w:r>
-        <w:rPr>
-          <w:rFonts w:ascii="Times New Roman" w:hAnsi="Times New Roman" w:cs="Times New Roman"/>
-          <w:sz w:val="24"/>
-          <w:szCs w:val="24"/>
-        </w:rPr>
-        <w:t xml:space="preserve"> </w:t>
-      </w:r>
-      <w:r>
-        <w:rPr>
-          <w:rFonts w:ascii="Times New Roman" w:hAnsi="Times New Roman" w:cs="Times New Roman"/>
-          <w:sz w:val="24"/>
-          <w:szCs w:val="24"/>
-        </w:rPr>
-        <w:t>6H</w:t>
-      </w:r>
-      <w:r>
-        <w:rPr>
-          <w:rFonts w:ascii="Times New Roman" w:hAnsi="Times New Roman" w:cs="Times New Roman"/>
-          <w:sz w:val="24"/>
-          <w:szCs w:val="24"/>
-        </w:rPr>
-        <w:t xml:space="preserve"> </w:t>
-      </w:r>
-      <w:r>
-        <w:rPr>
-          <w:rFonts w:ascii="Times New Roman" w:hAnsi="Times New Roman" w:cs="Times New Roman"/>
-          <w:sz w:val="24"/>
-          <w:szCs w:val="24"/>
-        </w:rPr>
-        <w:t>6D</w:t>
-      </w:r>
-      <w:r>
-        <w:rPr>
-          <w:rFonts w:ascii="Times New Roman" w:hAnsi="Times New Roman" w:cs="Times New Roman"/>
-          <w:sz w:val="24"/>
-          <w:szCs w:val="24"/>
-        </w:rPr>
-        <w:t xml:space="preserve"> </w:t>
-      </w:r>
-      <w:r>
-        <w:rPr>
-          <w:rFonts w:ascii="Times New Roman" w:hAnsi="Times New Roman" w:cs="Times New Roman"/>
-          <w:sz w:val="24"/>
-          <w:szCs w:val="24"/>
-        </w:rPr>
-        <w:t>6C</w:t>
-      </w:r>
-      <w:r>
-        <w:rPr>
-          <w:rFonts w:ascii="Times New Roman" w:hAnsi="Times New Roman" w:cs="Times New Roman"/>
-          <w:sz w:val="24"/>
-          <w:szCs w:val="24"/>
-        </w:rPr>
-        <w:t xml:space="preserve"> </w:t>
-      </w:r>
-      <w:r>
-        <w:rPr>
-          <w:rFonts w:ascii="Times New Roman" w:hAnsi="Times New Roman" w:cs="Times New Roman"/>
-          <w:sz w:val="24"/>
-          <w:szCs w:val="24"/>
-        </w:rPr>
-        <w:t>5S</w:t>
-      </w:r>
-      <w:r>
-        <w:rPr>
-          <w:rFonts w:ascii="Times New Roman" w:hAnsi="Times New Roman" w:cs="Times New Roman"/>
-          <w:sz w:val="24"/>
-          <w:szCs w:val="24"/>
-        </w:rPr>
-        <w:t xml:space="preserve"> </w:t>
-      </w:r>
-      <w:r>
-        <w:rPr>
-          <w:rFonts w:ascii="Times New Roman" w:hAnsi="Times New Roman" w:cs="Times New Roman"/>
-          <w:sz w:val="24"/>
-          <w:szCs w:val="24"/>
-        </w:rPr>
-        <w:t>5H</w:t>
-      </w:r>
-      <w:r>
-        <w:rPr>
-          <w:rFonts w:ascii="Times New Roman" w:hAnsi="Times New Roman" w:cs="Times New Roman"/>
-          <w:sz w:val="24"/>
-          <w:szCs w:val="24"/>
-        </w:rPr>
-        <w:t xml:space="preserve"> </w:t>
-      </w:r>
-      <w:r>
-        <w:rPr>
-          <w:rFonts w:ascii="Times New Roman" w:hAnsi="Times New Roman" w:cs="Times New Roman"/>
-          <w:sz w:val="24"/>
-          <w:szCs w:val="24"/>
-        </w:rPr>
-        <w:t>5D</w:t>
-      </w:r>
-      <w:r>
-        <w:rPr>
-          <w:rFonts w:ascii="Times New Roman" w:hAnsi="Times New Roman" w:cs="Times New Roman"/>
-          <w:sz w:val="24"/>
-          <w:szCs w:val="24"/>
-        </w:rPr>
-        <w:t xml:space="preserve"> </w:t>
-      </w:r>
-      <w:r>
-        <w:rPr>
-          <w:rFonts w:ascii="Times New Roman" w:hAnsi="Times New Roman" w:cs="Times New Roman"/>
-          <w:sz w:val="24"/>
-          <w:szCs w:val="24"/>
-        </w:rPr>
-        <w:t>5C</w:t>
-      </w:r>
-      <w:r>
-        <w:rPr>
-          <w:rFonts w:ascii="Times New Roman" w:hAnsi="Times New Roman" w:cs="Times New Roman"/>
-          <w:sz w:val="24"/>
-          <w:szCs w:val="24"/>
-        </w:rPr>
-        <w:t xml:space="preserve"> </w:t>
-      </w:r>
-      <w:r>
-        <w:rPr>
-          <w:rFonts w:ascii="Times New Roman" w:hAnsi="Times New Roman" w:cs="Times New Roman"/>
-          <w:sz w:val="24"/>
-          <w:szCs w:val="24"/>
-        </w:rPr>
-        <w:t>4S</w:t>
-      </w:r>
-      <w:r>
-        <w:rPr>
-          <w:rFonts w:ascii="Times New Roman" w:hAnsi="Times New Roman" w:cs="Times New Roman"/>
-          <w:sz w:val="24"/>
-          <w:szCs w:val="24"/>
-        </w:rPr>
-        <w:t xml:space="preserve"> </w:t>
-      </w:r>
-      <w:r>
-        <w:rPr>
-          <w:rFonts w:ascii="Times New Roman" w:hAnsi="Times New Roman" w:cs="Times New Roman"/>
-          <w:sz w:val="24"/>
-          <w:szCs w:val="24"/>
-        </w:rPr>
-        <w:t>4H</w:t>
-      </w:r>
-      <w:r>
-        <w:rPr>
-          <w:rFonts w:ascii="Times New Roman" w:hAnsi="Times New Roman" w:cs="Times New Roman"/>
-          <w:sz w:val="24"/>
-          <w:szCs w:val="24"/>
-        </w:rPr>
-        <w:t xml:space="preserve"> </w:t>
-      </w:r>
-      <w:r>
-        <w:rPr>
-          <w:rFonts w:ascii="Times New Roman" w:hAnsi="Times New Roman" w:cs="Times New Roman"/>
-          <w:sz w:val="24"/>
-          <w:szCs w:val="24"/>
-        </w:rPr>
-        <w:t>4D</w:t>
-      </w:r>
-      <w:r>
-        <w:rPr>
-          <w:rFonts w:ascii="Times New Roman" w:hAnsi="Times New Roman" w:cs="Times New Roman"/>
-          <w:sz w:val="24"/>
-          <w:szCs w:val="24"/>
-        </w:rPr>
-        <w:t xml:space="preserve"> </w:t>
-      </w:r>
-      <w:r>
-        <w:rPr>
-          <w:rFonts w:ascii="Times New Roman" w:hAnsi="Times New Roman" w:cs="Times New Roman"/>
-          <w:sz w:val="24"/>
-          <w:szCs w:val="24"/>
-        </w:rPr>
-        <w:t>4C</w:t>
-      </w:r>
-      <w:r>
-        <w:rPr>
-          <w:rFonts w:ascii="Times New Roman" w:hAnsi="Times New Roman" w:cs="Times New Roman"/>
-          <w:sz w:val="24"/>
-          <w:szCs w:val="24"/>
-        </w:rPr>
-        <w:t xml:space="preserve"> </w:t>
-      </w:r>
-      <w:r>
-        <w:rPr>
-          <w:rFonts w:ascii="Times New Roman" w:hAnsi="Times New Roman" w:cs="Times New Roman"/>
-          <w:sz w:val="24"/>
-          <w:szCs w:val="24"/>
-        </w:rPr>
-        <w:t>3S</w:t>
-      </w:r>
-      <w:r>
-        <w:rPr>
-          <w:rFonts w:ascii="Times New Roman" w:hAnsi="Times New Roman" w:cs="Times New Roman"/>
-          <w:sz w:val="24"/>
-          <w:szCs w:val="24"/>
-        </w:rPr>
-        <w:t xml:space="preserve"> </w:t>
-      </w:r>
-      <w:r>
-        <w:rPr>
-          <w:rFonts w:ascii="Times New Roman" w:hAnsi="Times New Roman" w:cs="Times New Roman"/>
-          <w:sz w:val="24"/>
-          <w:szCs w:val="24"/>
-        </w:rPr>
-        <w:t>3H</w:t>
-      </w:r>
-      <w:r>
-        <w:rPr>
-          <w:rFonts w:ascii="Times New Roman" w:hAnsi="Times New Roman" w:cs="Times New Roman"/>
-          <w:sz w:val="24"/>
-          <w:szCs w:val="24"/>
-        </w:rPr>
-        <w:t xml:space="preserve"> </w:t>
-      </w:r>
-      <w:r>
-        <w:rPr>
-          <w:rFonts w:ascii="Times New Roman" w:hAnsi="Times New Roman" w:cs="Times New Roman"/>
-          <w:sz w:val="24"/>
-          <w:szCs w:val="24"/>
-        </w:rPr>
-        <w:t>3D</w:t>
-      </w:r>
-      <w:r>
-        <w:rPr>
-          <w:rFonts w:ascii="Times New Roman" w:hAnsi="Times New Roman" w:cs="Times New Roman"/>
-          <w:sz w:val="24"/>
-          <w:szCs w:val="24"/>
-        </w:rPr>
-        <w:t xml:space="preserve"> </w:t>
-      </w:r>
-      <w:r>
-        <w:rPr>
-          <w:rFonts w:ascii="Times New Roman" w:hAnsi="Times New Roman" w:cs="Times New Roman"/>
-          <w:sz w:val="24"/>
-          <w:szCs w:val="24"/>
-        </w:rPr>
-        <w:t>3C</w:t>
-      </w:r>
-      <w:r>
-        <w:rPr>
-          <w:rFonts w:ascii="Times New Roman" w:hAnsi="Times New Roman" w:cs="Times New Roman"/>
-          <w:sz w:val="24"/>
-          <w:szCs w:val="24"/>
-        </w:rPr>
-        <w:t xml:space="preserve"> </w:t>
-      </w:r>
-      <w:r>
-        <w:rPr>
-          <w:rFonts w:ascii="Times New Roman" w:hAnsi="Times New Roman" w:cs="Times New Roman"/>
-          <w:sz w:val="24"/>
-          <w:szCs w:val="24"/>
-        </w:rPr>
-        <w:t>2S</w:t>
-      </w:r>
-      <w:r>
-        <w:rPr>
-          <w:rFonts w:ascii="Times New Roman" w:hAnsi="Times New Roman" w:cs="Times New Roman"/>
-          <w:sz w:val="24"/>
-          <w:szCs w:val="24"/>
-        </w:rPr>
-        <w:t xml:space="preserve"> </w:t>
-      </w:r>
-      <w:r>
-        <w:rPr>
-          <w:rFonts w:ascii="Times New Roman" w:hAnsi="Times New Roman" w:cs="Times New Roman"/>
-          <w:sz w:val="24"/>
-          <w:szCs w:val="24"/>
-        </w:rPr>
-        <w:t>2H</w:t>
-      </w:r>
-      <w:r>
-        <w:rPr>
-          <w:rFonts w:ascii="Times New Roman" w:hAnsi="Times New Roman" w:cs="Times New Roman"/>
-          <w:sz w:val="24"/>
-          <w:szCs w:val="24"/>
-        </w:rPr>
-        <w:t xml:space="preserve"> </w:t>
-      </w:r>
-      <w:r>
-        <w:rPr>
-          <w:rFonts w:ascii="Times New Roman" w:hAnsi="Times New Roman" w:cs="Times New Roman"/>
-          <w:sz w:val="24"/>
-          <w:szCs w:val="24"/>
-        </w:rPr>
-        <w:t>2D</w:t>
-      </w:r>
-      <w:r>
-        <w:rPr>
-          <w:rFonts w:ascii="Times New Roman" w:hAnsi="Times New Roman" w:cs="Times New Roman"/>
-          <w:sz w:val="24"/>
-          <w:szCs w:val="24"/>
-        </w:rPr>
-        <w:t xml:space="preserve"> </w:t>
-      </w:r>
-      <w:r>
-        <w:rPr>
-          <w:rFonts w:ascii="Times New Roman" w:hAnsi="Times New Roman" w:cs="Times New Roman"/>
-          <w:sz w:val="24"/>
-          <w:szCs w:val="24"/>
-        </w:rPr>
-        <w:t>2C</w:t>
-      </w:r>
-      <w:r>
-        <w:rPr>
-          <w:rFonts w:ascii="Times New Roman" w:hAnsi="Times New Roman" w:cs="Times New Roman"/>
-          <w:sz w:val="24"/>
-          <w:szCs w:val="24"/>
-        </w:rPr>
-        <w:t xml:space="preserve"> </w:t>
-      </w:r>
-      <w:r>
-        <w:rPr>
-          <w:rFonts w:ascii="Times New Roman" w:hAnsi="Times New Roman" w:cs="Times New Roman"/>
-          <w:sz w:val="24"/>
-          <w:szCs w:val="24"/>
-        </w:rPr>
-        <w:t>1S</w:t>
-      </w:r>
-      <w:r>
-        <w:rPr>
-          <w:rFonts w:ascii="Times New Roman" w:hAnsi="Times New Roman" w:cs="Times New Roman"/>
-          <w:sz w:val="24"/>
-          <w:szCs w:val="24"/>
-        </w:rPr>
-        <w:t xml:space="preserve"> </w:t>
-      </w:r>
-      <w:r>
-        <w:rPr>
-          <w:rFonts w:ascii="Times New Roman" w:hAnsi="Times New Roman" w:cs="Times New Roman"/>
-          <w:sz w:val="24"/>
-          <w:szCs w:val="24"/>
-        </w:rPr>
-        <w:t>1H</w:t>
-      </w:r>
-      <w:r>
-        <w:rPr>
-          <w:rFonts w:ascii="Times New Roman" w:hAnsi="Times New Roman" w:cs="Times New Roman"/>
-          <w:sz w:val="24"/>
-          <w:szCs w:val="24"/>
-        </w:rPr>
-        <w:t xml:space="preserve"> </w:t>
-      </w:r>
-      <w:r>
-        <w:rPr>
-          <w:rFonts w:ascii="Times New Roman" w:hAnsi="Times New Roman" w:cs="Times New Roman"/>
-          <w:sz w:val="24"/>
-          <w:szCs w:val="24"/>
-        </w:rPr>
-        <w:t>1D</w:t>
-      </w:r>
-      <w:r>
-        <w:rPr>
-          <w:rFonts w:ascii="Times New Roman" w:hAnsi="Times New Roman" w:cs="Times New Roman"/>
-          <w:sz w:val="24"/>
-          <w:szCs w:val="24"/>
-        </w:rPr>
-        <w:t xml:space="preserve"> </w:t>
-      </w:r>
-      <w:r>
-        <w:rPr>
-          <w:rFonts w:ascii="Times New Roman" w:hAnsi="Times New Roman" w:cs="Times New Roman"/>
-          <w:sz w:val="24"/>
-          <w:szCs w:val="24"/>
-        </w:rPr>
-        <w:t>1C</w:t>
+        <w:t>13S 13H 13D 13C 12S 12H 12D 12C 11S 11H 11D 11C 10S 10H 10D 10C 9S 9H 9D 9C 8S 8H 8D 8C 7S 7H 7D 7C 6S 6H 6D 6C 5S 5H 5D 5C 4S 4H 4D 4C 3S 3H 3D 3C 2S 2H 2D 2C 1S 1H 1D 1C</w:t>
       </w:r>
     </w:p>
     <w:p>
@@ -3444,823 +5066,7 @@
           <w:sz w:val="24"/>
           <w:szCs w:val="24"/>
         </w:rPr>
-        <w:t>10S</w:t>
-      </w:r>
-      <w:r>
-        <w:rPr>
-          <w:rFonts w:ascii="Times New Roman" w:hAnsi="Times New Roman" w:cs="Times New Roman"/>
-          <w:sz w:val="24"/>
-          <w:szCs w:val="24"/>
-        </w:rPr>
-        <w:t xml:space="preserve"> </w:t>
-      </w:r>
-      <w:r>
-        <w:rPr>
-          <w:rFonts w:ascii="Times New Roman" w:hAnsi="Times New Roman" w:cs="Times New Roman"/>
-          <w:sz w:val="24"/>
-          <w:szCs w:val="24"/>
-        </w:rPr>
-        <w:t>13S</w:t>
-      </w:r>
-      <w:r>
-        <w:rPr>
-          <w:rFonts w:ascii="Times New Roman" w:hAnsi="Times New Roman" w:cs="Times New Roman"/>
-          <w:sz w:val="24"/>
-          <w:szCs w:val="24"/>
-        </w:rPr>
-        <w:t xml:space="preserve"> </w:t>
-      </w:r>
-      <w:r>
-        <w:rPr>
-          <w:rFonts w:ascii="Times New Roman" w:hAnsi="Times New Roman" w:cs="Times New Roman"/>
-          <w:sz w:val="24"/>
-          <w:szCs w:val="24"/>
-        </w:rPr>
-        <w:t>8C</w:t>
-      </w:r>
-      <w:r>
-        <w:rPr>
-          <w:rFonts w:ascii="Times New Roman" w:hAnsi="Times New Roman" w:cs="Times New Roman"/>
-          <w:sz w:val="24"/>
-          <w:szCs w:val="24"/>
-        </w:rPr>
-        <w:t xml:space="preserve"> </w:t>
-      </w:r>
-      <w:r>
-        <w:rPr>
-          <w:rFonts w:ascii="Times New Roman" w:hAnsi="Times New Roman" w:cs="Times New Roman"/>
-          <w:sz w:val="24"/>
-          <w:szCs w:val="24"/>
-        </w:rPr>
-        <w:t>11H</w:t>
-      </w:r>
-      <w:r>
-        <w:rPr>
-          <w:rFonts w:ascii="Times New Roman" w:hAnsi="Times New Roman" w:cs="Times New Roman"/>
-          <w:sz w:val="24"/>
-          <w:szCs w:val="24"/>
-        </w:rPr>
-        <w:t xml:space="preserve"> </w:t>
-      </w:r>
-      <w:r>
-        <w:rPr>
-          <w:rFonts w:ascii="Times New Roman" w:hAnsi="Times New Roman" w:cs="Times New Roman"/>
-          <w:sz w:val="24"/>
-          <w:szCs w:val="24"/>
-        </w:rPr>
-        <w:t>1D</w:t>
-      </w:r>
-      <w:r>
-        <w:rPr>
-          <w:rFonts w:ascii="Times New Roman" w:hAnsi="Times New Roman" w:cs="Times New Roman"/>
-          <w:sz w:val="24"/>
-          <w:szCs w:val="24"/>
-        </w:rPr>
-        <w:t xml:space="preserve"> </w:t>
-      </w:r>
-      <w:r>
-        <w:rPr>
-          <w:rFonts w:ascii="Times New Roman" w:hAnsi="Times New Roman" w:cs="Times New Roman"/>
-          <w:sz w:val="24"/>
-          <w:szCs w:val="24"/>
-        </w:rPr>
-        <w:t>1S</w:t>
-      </w:r>
-      <w:r>
-        <w:rPr>
-          <w:rFonts w:ascii="Times New Roman" w:hAnsi="Times New Roman" w:cs="Times New Roman"/>
-          <w:sz w:val="24"/>
-          <w:szCs w:val="24"/>
-        </w:rPr>
-        <w:t xml:space="preserve"> </w:t>
-      </w:r>
-      <w:r>
-        <w:rPr>
-          <w:rFonts w:ascii="Times New Roman" w:hAnsi="Times New Roman" w:cs="Times New Roman"/>
-          <w:sz w:val="24"/>
-          <w:szCs w:val="24"/>
-        </w:rPr>
-        <w:t>12H</w:t>
-      </w:r>
-      <w:r>
-        <w:rPr>
-          <w:rFonts w:ascii="Times New Roman" w:hAnsi="Times New Roman" w:cs="Times New Roman"/>
-          <w:sz w:val="24"/>
-          <w:szCs w:val="24"/>
-        </w:rPr>
-        <w:t xml:space="preserve"> </w:t>
-      </w:r>
-      <w:r>
-        <w:rPr>
-          <w:rFonts w:ascii="Times New Roman" w:hAnsi="Times New Roman" w:cs="Times New Roman"/>
-          <w:sz w:val="24"/>
-          <w:szCs w:val="24"/>
-        </w:rPr>
-        <w:t>12S</w:t>
-      </w:r>
-      <w:r>
-        <w:rPr>
-          <w:rFonts w:ascii="Times New Roman" w:hAnsi="Times New Roman" w:cs="Times New Roman"/>
-          <w:sz w:val="24"/>
-          <w:szCs w:val="24"/>
-        </w:rPr>
-        <w:t xml:space="preserve"> </w:t>
-      </w:r>
-      <w:r>
-        <w:rPr>
-          <w:rFonts w:ascii="Times New Roman" w:hAnsi="Times New Roman" w:cs="Times New Roman"/>
-          <w:sz w:val="24"/>
-          <w:szCs w:val="24"/>
-        </w:rPr>
-        <w:t>3C</w:t>
-      </w:r>
-      <w:r>
-        <w:rPr>
-          <w:rFonts w:ascii="Times New Roman" w:hAnsi="Times New Roman" w:cs="Times New Roman"/>
-          <w:sz w:val="24"/>
-          <w:szCs w:val="24"/>
-        </w:rPr>
-        <w:t xml:space="preserve"> </w:t>
-      </w:r>
-      <w:r>
-        <w:rPr>
-          <w:rFonts w:ascii="Times New Roman" w:hAnsi="Times New Roman" w:cs="Times New Roman"/>
-          <w:sz w:val="24"/>
-          <w:szCs w:val="24"/>
-        </w:rPr>
-        <w:t>7H</w:t>
-      </w:r>
-      <w:r>
-        <w:rPr>
-          <w:rFonts w:ascii="Times New Roman" w:hAnsi="Times New Roman" w:cs="Times New Roman"/>
-          <w:sz w:val="24"/>
-          <w:szCs w:val="24"/>
-        </w:rPr>
-        <w:t xml:space="preserve"> </w:t>
-      </w:r>
-      <w:r>
-        <w:rPr>
-          <w:rFonts w:ascii="Times New Roman" w:hAnsi="Times New Roman" w:cs="Times New Roman"/>
-          <w:sz w:val="24"/>
-          <w:szCs w:val="24"/>
-        </w:rPr>
-        <w:t>13D</w:t>
-      </w:r>
-      <w:r>
-        <w:rPr>
-          <w:rFonts w:ascii="Times New Roman" w:hAnsi="Times New Roman" w:cs="Times New Roman"/>
-          <w:sz w:val="24"/>
-          <w:szCs w:val="24"/>
-        </w:rPr>
-        <w:t xml:space="preserve"> </w:t>
-      </w:r>
-      <w:r>
-        <w:rPr>
-          <w:rFonts w:ascii="Times New Roman" w:hAnsi="Times New Roman" w:cs="Times New Roman"/>
-          <w:sz w:val="24"/>
-          <w:szCs w:val="24"/>
-        </w:rPr>
-        <w:t>4H</w:t>
-      </w:r>
-      <w:r>
-        <w:rPr>
-          <w:rFonts w:ascii="Times New Roman" w:hAnsi="Times New Roman" w:cs="Times New Roman"/>
-          <w:sz w:val="24"/>
-          <w:szCs w:val="24"/>
-        </w:rPr>
-        <w:t xml:space="preserve"> </w:t>
-      </w:r>
-      <w:r>
-        <w:rPr>
-          <w:rFonts w:ascii="Times New Roman" w:hAnsi="Times New Roman" w:cs="Times New Roman"/>
-          <w:sz w:val="24"/>
-          <w:szCs w:val="24"/>
-        </w:rPr>
-        <w:t>3H</w:t>
-      </w:r>
-      <w:r>
-        <w:rPr>
-          <w:rFonts w:ascii="Times New Roman" w:hAnsi="Times New Roman" w:cs="Times New Roman"/>
-          <w:sz w:val="24"/>
-          <w:szCs w:val="24"/>
-        </w:rPr>
-        <w:t xml:space="preserve"> </w:t>
-      </w:r>
-      <w:r>
-        <w:rPr>
-          <w:rFonts w:ascii="Times New Roman" w:hAnsi="Times New Roman" w:cs="Times New Roman"/>
-          <w:sz w:val="24"/>
-          <w:szCs w:val="24"/>
-        </w:rPr>
-        <w:t>3S</w:t>
-      </w:r>
-      <w:r>
-        <w:rPr>
-          <w:rFonts w:ascii="Times New Roman" w:hAnsi="Times New Roman" w:cs="Times New Roman"/>
-          <w:sz w:val="24"/>
-          <w:szCs w:val="24"/>
-        </w:rPr>
-        <w:t xml:space="preserve"> </w:t>
-      </w:r>
-      <w:r>
-        <w:rPr>
-          <w:rFonts w:ascii="Times New Roman" w:hAnsi="Times New Roman" w:cs="Times New Roman"/>
-          <w:sz w:val="24"/>
-          <w:szCs w:val="24"/>
-        </w:rPr>
-        <w:t>8H</w:t>
-      </w:r>
-      <w:r>
-        <w:rPr>
-          <w:rFonts w:ascii="Times New Roman" w:hAnsi="Times New Roman" w:cs="Times New Roman"/>
-          <w:sz w:val="24"/>
-          <w:szCs w:val="24"/>
-        </w:rPr>
-        <w:t xml:space="preserve"> </w:t>
-      </w:r>
-      <w:r>
-        <w:rPr>
-          <w:rFonts w:ascii="Times New Roman" w:hAnsi="Times New Roman" w:cs="Times New Roman"/>
-          <w:sz w:val="24"/>
-          <w:szCs w:val="24"/>
-        </w:rPr>
-        <w:t>1H</w:t>
-      </w:r>
-      <w:r>
-        <w:rPr>
-          <w:rFonts w:ascii="Times New Roman" w:hAnsi="Times New Roman" w:cs="Times New Roman"/>
-          <w:sz w:val="24"/>
-          <w:szCs w:val="24"/>
-        </w:rPr>
-        <w:t xml:space="preserve"> </w:t>
-      </w:r>
-      <w:r>
-        <w:rPr>
-          <w:rFonts w:ascii="Times New Roman" w:hAnsi="Times New Roman" w:cs="Times New Roman"/>
-          <w:sz w:val="24"/>
-          <w:szCs w:val="24"/>
-        </w:rPr>
-        <w:t>13C</w:t>
-      </w:r>
-      <w:r>
-        <w:rPr>
-          <w:rFonts w:ascii="Times New Roman" w:hAnsi="Times New Roman" w:cs="Times New Roman"/>
-          <w:sz w:val="24"/>
-          <w:szCs w:val="24"/>
-        </w:rPr>
-        <w:t xml:space="preserve"> </w:t>
-      </w:r>
-      <w:r>
-        <w:rPr>
-          <w:rFonts w:ascii="Times New Roman" w:hAnsi="Times New Roman" w:cs="Times New Roman"/>
-          <w:sz w:val="24"/>
-          <w:szCs w:val="24"/>
-        </w:rPr>
-        <w:t>5S</w:t>
-      </w:r>
-      <w:r>
-        <w:rPr>
-          <w:rFonts w:ascii="Times New Roman" w:hAnsi="Times New Roman" w:cs="Times New Roman"/>
-          <w:sz w:val="24"/>
-          <w:szCs w:val="24"/>
-        </w:rPr>
-        <w:t xml:space="preserve"> </w:t>
-      </w:r>
-      <w:r>
-        <w:rPr>
-          <w:rFonts w:ascii="Times New Roman" w:hAnsi="Times New Roman" w:cs="Times New Roman"/>
-          <w:sz w:val="24"/>
-          <w:szCs w:val="24"/>
-        </w:rPr>
-        <w:t>7S</w:t>
-      </w:r>
-      <w:r>
-        <w:rPr>
-          <w:rFonts w:ascii="Times New Roman" w:hAnsi="Times New Roman" w:cs="Times New Roman"/>
-          <w:sz w:val="24"/>
-          <w:szCs w:val="24"/>
-        </w:rPr>
-        <w:t xml:space="preserve"> </w:t>
-      </w:r>
-      <w:r>
-        <w:rPr>
-          <w:rFonts w:ascii="Times New Roman" w:hAnsi="Times New Roman" w:cs="Times New Roman"/>
-          <w:sz w:val="24"/>
-          <w:szCs w:val="24"/>
-        </w:rPr>
-        <w:t>2C</w:t>
-      </w:r>
-      <w:r>
-        <w:rPr>
-          <w:rFonts w:ascii="Times New Roman" w:hAnsi="Times New Roman" w:cs="Times New Roman"/>
-          <w:sz w:val="24"/>
-          <w:szCs w:val="24"/>
-        </w:rPr>
-        <w:t xml:space="preserve"> </w:t>
-      </w:r>
-      <w:r>
-        <w:rPr>
-          <w:rFonts w:ascii="Times New Roman" w:hAnsi="Times New Roman" w:cs="Times New Roman"/>
-          <w:sz w:val="24"/>
-          <w:szCs w:val="24"/>
-        </w:rPr>
-        <w:t>5D</w:t>
-      </w:r>
-      <w:r>
-        <w:rPr>
-          <w:rFonts w:ascii="Times New Roman" w:hAnsi="Times New Roman" w:cs="Times New Roman"/>
-          <w:sz w:val="24"/>
-          <w:szCs w:val="24"/>
-        </w:rPr>
-        <w:t xml:space="preserve"> </w:t>
-      </w:r>
-      <w:r>
-        <w:rPr>
-          <w:rFonts w:ascii="Times New Roman" w:hAnsi="Times New Roman" w:cs="Times New Roman"/>
-          <w:sz w:val="24"/>
-          <w:szCs w:val="24"/>
-        </w:rPr>
-        <w:t>12D</w:t>
-      </w:r>
-      <w:r>
-        <w:rPr>
-          <w:rFonts w:ascii="Times New Roman" w:hAnsi="Times New Roman" w:cs="Times New Roman"/>
-          <w:sz w:val="24"/>
-          <w:szCs w:val="24"/>
-        </w:rPr>
-        <w:t xml:space="preserve"> </w:t>
-      </w:r>
-      <w:r>
-        <w:rPr>
-          <w:rFonts w:ascii="Times New Roman" w:hAnsi="Times New Roman" w:cs="Times New Roman"/>
-          <w:sz w:val="24"/>
-          <w:szCs w:val="24"/>
-        </w:rPr>
-        <w:t>7D</w:t>
-      </w:r>
-      <w:r>
-        <w:rPr>
-          <w:rFonts w:ascii="Times New Roman" w:hAnsi="Times New Roman" w:cs="Times New Roman"/>
-          <w:sz w:val="24"/>
-          <w:szCs w:val="24"/>
-        </w:rPr>
-        <w:t xml:space="preserve"> </w:t>
-      </w:r>
-      <w:r>
-        <w:rPr>
-          <w:rFonts w:ascii="Times New Roman" w:hAnsi="Times New Roman" w:cs="Times New Roman"/>
-          <w:sz w:val="24"/>
-          <w:szCs w:val="24"/>
-        </w:rPr>
-        <w:t>2H</w:t>
-      </w:r>
-      <w:r>
-        <w:rPr>
-          <w:rFonts w:ascii="Times New Roman" w:hAnsi="Times New Roman" w:cs="Times New Roman"/>
-          <w:sz w:val="24"/>
-          <w:szCs w:val="24"/>
-        </w:rPr>
-        <w:t xml:space="preserve"> </w:t>
-      </w:r>
-      <w:r>
-        <w:rPr>
-          <w:rFonts w:ascii="Times New Roman" w:hAnsi="Times New Roman" w:cs="Times New Roman"/>
-          <w:sz w:val="24"/>
-          <w:szCs w:val="24"/>
-        </w:rPr>
-        <w:t>1C</w:t>
-      </w:r>
-      <w:r>
-        <w:rPr>
-          <w:rFonts w:ascii="Times New Roman" w:hAnsi="Times New Roman" w:cs="Times New Roman"/>
-          <w:sz w:val="24"/>
-          <w:szCs w:val="24"/>
-        </w:rPr>
-        <w:t xml:space="preserve"> </w:t>
-      </w:r>
-      <w:r>
-        <w:rPr>
-          <w:rFonts w:ascii="Times New Roman" w:hAnsi="Times New Roman" w:cs="Times New Roman"/>
-          <w:sz w:val="24"/>
-          <w:szCs w:val="24"/>
-        </w:rPr>
-        <w:t>6S</w:t>
-      </w:r>
-      <w:r>
-        <w:rPr>
-          <w:rFonts w:ascii="Times New Roman" w:hAnsi="Times New Roman" w:cs="Times New Roman"/>
-          <w:sz w:val="24"/>
-          <w:szCs w:val="24"/>
-        </w:rPr>
-        <w:t xml:space="preserve"> </w:t>
-      </w:r>
-      <w:r>
-        <w:rPr>
-          <w:rFonts w:ascii="Times New Roman" w:hAnsi="Times New Roman" w:cs="Times New Roman"/>
-          <w:sz w:val="24"/>
-          <w:szCs w:val="24"/>
-        </w:rPr>
-        <w:t>5C</w:t>
-      </w:r>
-      <w:r>
-        <w:rPr>
-          <w:rFonts w:ascii="Times New Roman" w:hAnsi="Times New Roman" w:cs="Times New Roman"/>
-          <w:sz w:val="24"/>
-          <w:szCs w:val="24"/>
-        </w:rPr>
-        <w:t xml:space="preserve"> </w:t>
-      </w:r>
-      <w:r>
-        <w:rPr>
-          <w:rFonts w:ascii="Times New Roman" w:hAnsi="Times New Roman" w:cs="Times New Roman"/>
-          <w:sz w:val="24"/>
-          <w:szCs w:val="24"/>
-        </w:rPr>
-        <w:t>10D</w:t>
-      </w:r>
-      <w:r>
-        <w:rPr>
-          <w:rFonts w:ascii="Times New Roman" w:hAnsi="Times New Roman" w:cs="Times New Roman"/>
-          <w:sz w:val="24"/>
-          <w:szCs w:val="24"/>
-        </w:rPr>
-        <w:t xml:space="preserve"> </w:t>
-      </w:r>
-      <w:r>
-        <w:rPr>
-          <w:rFonts w:ascii="Times New Roman" w:hAnsi="Times New Roman" w:cs="Times New Roman"/>
-          <w:sz w:val="24"/>
-          <w:szCs w:val="24"/>
-        </w:rPr>
-        <w:t>8S</w:t>
-      </w:r>
-      <w:r>
-        <w:rPr>
-          <w:rFonts w:ascii="Times New Roman" w:hAnsi="Times New Roman" w:cs="Times New Roman"/>
-          <w:sz w:val="24"/>
-          <w:szCs w:val="24"/>
-        </w:rPr>
-        <w:t xml:space="preserve"> </w:t>
-      </w:r>
-      <w:r>
-        <w:rPr>
-          <w:rFonts w:ascii="Times New Roman" w:hAnsi="Times New Roman" w:cs="Times New Roman"/>
-          <w:sz w:val="24"/>
-          <w:szCs w:val="24"/>
-        </w:rPr>
-        <w:t>11S</w:t>
-      </w:r>
-      <w:r>
-        <w:rPr>
-          <w:rFonts w:ascii="Times New Roman" w:hAnsi="Times New Roman" w:cs="Times New Roman"/>
-          <w:sz w:val="24"/>
-          <w:szCs w:val="24"/>
-        </w:rPr>
-        <w:t xml:space="preserve"> </w:t>
-      </w:r>
-      <w:r>
-        <w:rPr>
-          <w:rFonts w:ascii="Times New Roman" w:hAnsi="Times New Roman" w:cs="Times New Roman"/>
-          <w:sz w:val="24"/>
-          <w:szCs w:val="24"/>
-        </w:rPr>
-        <w:t>3D</w:t>
-      </w:r>
-      <w:r>
-        <w:rPr>
-          <w:rFonts w:ascii="Times New Roman" w:hAnsi="Times New Roman" w:cs="Times New Roman"/>
-          <w:sz w:val="24"/>
-          <w:szCs w:val="24"/>
-        </w:rPr>
-        <w:t xml:space="preserve"> </w:t>
-      </w:r>
-      <w:r>
-        <w:rPr>
-          <w:rFonts w:ascii="Times New Roman" w:hAnsi="Times New Roman" w:cs="Times New Roman"/>
-          <w:sz w:val="24"/>
-          <w:szCs w:val="24"/>
-        </w:rPr>
-        <w:t>9D</w:t>
-      </w:r>
-      <w:r>
-        <w:rPr>
-          <w:rFonts w:ascii="Times New Roman" w:hAnsi="Times New Roman" w:cs="Times New Roman"/>
-          <w:sz w:val="24"/>
-          <w:szCs w:val="24"/>
-        </w:rPr>
-        <w:t xml:space="preserve"> </w:t>
-      </w:r>
-      <w:r>
-        <w:rPr>
-          <w:rFonts w:ascii="Times New Roman" w:hAnsi="Times New Roman" w:cs="Times New Roman"/>
-          <w:sz w:val="24"/>
-          <w:szCs w:val="24"/>
-        </w:rPr>
-        <w:t>4S</w:t>
-      </w:r>
-      <w:r>
-        <w:rPr>
-          <w:rFonts w:ascii="Times New Roman" w:hAnsi="Times New Roman" w:cs="Times New Roman"/>
-          <w:sz w:val="24"/>
-          <w:szCs w:val="24"/>
-        </w:rPr>
-        <w:t xml:space="preserve"> </w:t>
-      </w:r>
-      <w:r>
-        <w:rPr>
-          <w:rFonts w:ascii="Times New Roman" w:hAnsi="Times New Roman" w:cs="Times New Roman"/>
-          <w:sz w:val="24"/>
-          <w:szCs w:val="24"/>
-        </w:rPr>
-        <w:t>6H</w:t>
-      </w:r>
-      <w:r>
-        <w:rPr>
-          <w:rFonts w:ascii="Times New Roman" w:hAnsi="Times New Roman" w:cs="Times New Roman"/>
-          <w:sz w:val="24"/>
-          <w:szCs w:val="24"/>
-        </w:rPr>
-        <w:t xml:space="preserve"> </w:t>
-      </w:r>
-      <w:r>
-        <w:rPr>
-          <w:rFonts w:ascii="Times New Roman" w:hAnsi="Times New Roman" w:cs="Times New Roman"/>
-          <w:sz w:val="24"/>
-          <w:szCs w:val="24"/>
-        </w:rPr>
-        <w:t>8D</w:t>
-      </w:r>
-      <w:r>
-        <w:rPr>
-          <w:rFonts w:ascii="Times New Roman" w:hAnsi="Times New Roman" w:cs="Times New Roman"/>
-          <w:sz w:val="24"/>
-          <w:szCs w:val="24"/>
-        </w:rPr>
-        <w:t xml:space="preserve"> </w:t>
-      </w:r>
-      <w:r>
-        <w:rPr>
-          <w:rFonts w:ascii="Times New Roman" w:hAnsi="Times New Roman" w:cs="Times New Roman"/>
-          <w:sz w:val="24"/>
-          <w:szCs w:val="24"/>
-        </w:rPr>
-        <w:t>4C</w:t>
-      </w:r>
-      <w:r>
-        <w:rPr>
-          <w:rFonts w:ascii="Times New Roman" w:hAnsi="Times New Roman" w:cs="Times New Roman"/>
-          <w:sz w:val="24"/>
-          <w:szCs w:val="24"/>
-        </w:rPr>
-        <w:t xml:space="preserve"> </w:t>
-      </w:r>
-      <w:r>
-        <w:rPr>
-          <w:rFonts w:ascii="Times New Roman" w:hAnsi="Times New Roman" w:cs="Times New Roman"/>
-          <w:sz w:val="24"/>
-          <w:szCs w:val="24"/>
-        </w:rPr>
-        <w:t>11C</w:t>
-      </w:r>
-      <w:r>
-        <w:rPr>
-          <w:rFonts w:ascii="Times New Roman" w:hAnsi="Times New Roman" w:cs="Times New Roman"/>
-          <w:sz w:val="24"/>
-          <w:szCs w:val="24"/>
-        </w:rPr>
-        <w:t xml:space="preserve"> </w:t>
-      </w:r>
-      <w:r>
-        <w:rPr>
-          <w:rFonts w:ascii="Times New Roman" w:hAnsi="Times New Roman" w:cs="Times New Roman"/>
-          <w:sz w:val="24"/>
-          <w:szCs w:val="24"/>
-        </w:rPr>
-        <w:t>2D</w:t>
-      </w:r>
-      <w:r>
-        <w:rPr>
-          <w:rFonts w:ascii="Times New Roman" w:hAnsi="Times New Roman" w:cs="Times New Roman"/>
-          <w:sz w:val="24"/>
-          <w:szCs w:val="24"/>
-        </w:rPr>
-        <w:t xml:space="preserve"> </w:t>
-      </w:r>
-      <w:r>
-        <w:rPr>
-          <w:rFonts w:ascii="Times New Roman" w:hAnsi="Times New Roman" w:cs="Times New Roman"/>
-          <w:sz w:val="24"/>
-          <w:szCs w:val="24"/>
-        </w:rPr>
-        <w:t>6C</w:t>
-      </w:r>
-      <w:r>
-        <w:rPr>
-          <w:rFonts w:ascii="Times New Roman" w:hAnsi="Times New Roman" w:cs="Times New Roman"/>
-          <w:sz w:val="24"/>
-          <w:szCs w:val="24"/>
-        </w:rPr>
-        <w:t xml:space="preserve"> </w:t>
-      </w:r>
-      <w:r>
-        <w:rPr>
-          <w:rFonts w:ascii="Times New Roman" w:hAnsi="Times New Roman" w:cs="Times New Roman"/>
-          <w:sz w:val="24"/>
-          <w:szCs w:val="24"/>
-        </w:rPr>
-        <w:t>6D</w:t>
-      </w:r>
-      <w:r>
-        <w:rPr>
-          <w:rFonts w:ascii="Times New Roman" w:hAnsi="Times New Roman" w:cs="Times New Roman"/>
-          <w:sz w:val="24"/>
-          <w:szCs w:val="24"/>
-        </w:rPr>
-        <w:t xml:space="preserve"> </w:t>
-      </w:r>
-      <w:r>
-        <w:rPr>
-          <w:rFonts w:ascii="Times New Roman" w:hAnsi="Times New Roman" w:cs="Times New Roman"/>
-          <w:sz w:val="24"/>
-          <w:szCs w:val="24"/>
-        </w:rPr>
-        <w:t>10H</w:t>
-      </w:r>
-      <w:r>
-        <w:rPr>
-          <w:rFonts w:ascii="Times New Roman" w:hAnsi="Times New Roman" w:cs="Times New Roman"/>
-          <w:sz w:val="24"/>
-          <w:szCs w:val="24"/>
-        </w:rPr>
-        <w:t xml:space="preserve"> </w:t>
-      </w:r>
-      <w:r>
-        <w:rPr>
-          <w:rFonts w:ascii="Times New Roman" w:hAnsi="Times New Roman" w:cs="Times New Roman"/>
-          <w:sz w:val="24"/>
-          <w:szCs w:val="24"/>
-        </w:rPr>
-        <w:t>11D</w:t>
-      </w:r>
-      <w:r>
-        <w:rPr>
-          <w:rFonts w:ascii="Times New Roman" w:hAnsi="Times New Roman" w:cs="Times New Roman"/>
-          <w:sz w:val="24"/>
-          <w:szCs w:val="24"/>
-        </w:rPr>
-        <w:t xml:space="preserve"> </w:t>
-      </w:r>
-      <w:r>
-        <w:rPr>
-          <w:rFonts w:ascii="Times New Roman" w:hAnsi="Times New Roman" w:cs="Times New Roman"/>
-          <w:sz w:val="24"/>
-          <w:szCs w:val="24"/>
-        </w:rPr>
-        <w:t>9H</w:t>
-      </w:r>
-      <w:r>
-        <w:rPr>
-          <w:rFonts w:ascii="Times New Roman" w:hAnsi="Times New Roman" w:cs="Times New Roman"/>
-          <w:sz w:val="24"/>
-          <w:szCs w:val="24"/>
-        </w:rPr>
-        <w:t xml:space="preserve"> </w:t>
-      </w:r>
-      <w:r>
-        <w:rPr>
-          <w:rFonts w:ascii="Times New Roman" w:hAnsi="Times New Roman" w:cs="Times New Roman"/>
-          <w:sz w:val="24"/>
-          <w:szCs w:val="24"/>
-        </w:rPr>
-        <w:t>10C</w:t>
-      </w:r>
-      <w:r>
-        <w:rPr>
-          <w:rFonts w:ascii="Times New Roman" w:hAnsi="Times New Roman" w:cs="Times New Roman"/>
-          <w:sz w:val="24"/>
-          <w:szCs w:val="24"/>
-        </w:rPr>
-        <w:t xml:space="preserve"> </w:t>
-      </w:r>
-      <w:r>
-        <w:rPr>
-          <w:rFonts w:ascii="Times New Roman" w:hAnsi="Times New Roman" w:cs="Times New Roman"/>
-          <w:sz w:val="24"/>
-          <w:szCs w:val="24"/>
-        </w:rPr>
-        <w:t>12C</w:t>
-      </w:r>
-      <w:r>
-        <w:rPr>
-          <w:rFonts w:ascii="Times New Roman" w:hAnsi="Times New Roman" w:cs="Times New Roman"/>
-          <w:sz w:val="24"/>
-          <w:szCs w:val="24"/>
-        </w:rPr>
-        <w:t xml:space="preserve"> </w:t>
-      </w:r>
-      <w:r>
-        <w:rPr>
-          <w:rFonts w:ascii="Times New Roman" w:hAnsi="Times New Roman" w:cs="Times New Roman"/>
-          <w:sz w:val="24"/>
-          <w:szCs w:val="24"/>
-        </w:rPr>
-        <w:t>9C</w:t>
-      </w:r>
-      <w:r>
-        <w:rPr>
-          <w:rFonts w:ascii="Times New Roman" w:hAnsi="Times New Roman" w:cs="Times New Roman"/>
-          <w:sz w:val="24"/>
-          <w:szCs w:val="24"/>
-        </w:rPr>
-        <w:t xml:space="preserve"> </w:t>
-      </w:r>
-      <w:r>
-        <w:rPr>
-          <w:rFonts w:ascii="Times New Roman" w:hAnsi="Times New Roman" w:cs="Times New Roman"/>
-          <w:sz w:val="24"/>
-          <w:szCs w:val="24"/>
-        </w:rPr>
-        <w:t>13H</w:t>
-      </w:r>
-      <w:r>
-        <w:rPr>
-          <w:rFonts w:ascii="Times New Roman" w:hAnsi="Times New Roman" w:cs="Times New Roman"/>
-          <w:sz w:val="24"/>
-          <w:szCs w:val="24"/>
-        </w:rPr>
-        <w:t xml:space="preserve"> </w:t>
-      </w:r>
-      <w:r>
-        <w:rPr>
-          <w:rFonts w:ascii="Times New Roman" w:hAnsi="Times New Roman" w:cs="Times New Roman"/>
-          <w:sz w:val="24"/>
-          <w:szCs w:val="24"/>
-        </w:rPr>
-        <w:t>4D</w:t>
-      </w:r>
-      <w:r>
-        <w:rPr>
-          <w:rFonts w:ascii="Times New Roman" w:hAnsi="Times New Roman" w:cs="Times New Roman"/>
-          <w:sz w:val="24"/>
-          <w:szCs w:val="24"/>
-        </w:rPr>
-        <w:t xml:space="preserve"> </w:t>
-      </w:r>
-      <w:r>
-        <w:rPr>
-          <w:rFonts w:ascii="Times New Roman" w:hAnsi="Times New Roman" w:cs="Times New Roman"/>
-          <w:sz w:val="24"/>
-          <w:szCs w:val="24"/>
-        </w:rPr>
-        <w:t>9S</w:t>
-      </w:r>
-      <w:r>
-        <w:rPr>
-          <w:rFonts w:ascii="Times New Roman" w:hAnsi="Times New Roman" w:cs="Times New Roman"/>
-          <w:sz w:val="24"/>
-          <w:szCs w:val="24"/>
-        </w:rPr>
-        <w:t xml:space="preserve"> </w:t>
-      </w:r>
-      <w:r>
-        <w:rPr>
-          <w:rFonts w:ascii="Times New Roman" w:hAnsi="Times New Roman" w:cs="Times New Roman"/>
-          <w:sz w:val="24"/>
-          <w:szCs w:val="24"/>
-        </w:rPr>
-        <w:t>7C</w:t>
-      </w:r>
-      <w:r>
-        <w:rPr>
-          <w:rFonts w:ascii="Times New Roman" w:hAnsi="Times New Roman" w:cs="Times New Roman"/>
-          <w:sz w:val="24"/>
-          <w:szCs w:val="24"/>
-        </w:rPr>
-        <w:t xml:space="preserve"> </w:t>
-      </w:r>
-      <w:r>
-        <w:rPr>
-          <w:rFonts w:ascii="Times New Roman" w:hAnsi="Times New Roman" w:cs="Times New Roman"/>
-          <w:sz w:val="24"/>
-          <w:szCs w:val="24"/>
-        </w:rPr>
-        <w:t>2S</w:t>
-      </w:r>
-      <w:r>
-        <w:rPr>
-          <w:rFonts w:ascii="Times New Roman" w:hAnsi="Times New Roman" w:cs="Times New Roman"/>
-          <w:sz w:val="24"/>
-          <w:szCs w:val="24"/>
-        </w:rPr>
-        <w:t xml:space="preserve"> </w:t>
-      </w:r>
-      <w:r>
-        <w:rPr>
-          <w:rFonts w:ascii="Times New Roman" w:hAnsi="Times New Roman" w:cs="Times New Roman"/>
-          <w:sz w:val="24"/>
-          <w:szCs w:val="24"/>
-        </w:rPr>
-        <w:t>5H</w:t>
+        <w:t>10S 13S 8C 11H 1D 1S 12H 12S 3C 7H 13D 4H 3H 3S 8H 1H 13C 5S 7S 2C 5D 12D 7D 2H 1C 6S 5C 10D 8S 11S 3D 9D 4S 6H 8D 4C 11C 2D 6C 6D 10H 11D 9H 10C 12C 9C 13H 4D 9S 7C 2S 5H</w:t>
       </w:r>
     </w:p>
     <w:p>
@@ -4307,7 +5113,6 @@
           <w:sz w:val="24"/>
           <w:szCs w:val="24"/>
         </w:rPr>
-        <w:lastRenderedPageBreak/>
         <w:t xml:space="preserve">Test 22: </w:t>
       </w:r>
     </w:p>
@@ -4474,7 +5279,7 @@
 </file>
 
 <file path=word/styles.xml><?xml version="1.0" encoding="utf-8"?>
-<w:styles xmlns:mc="http://schemas.openxmlformats.org/markup-compatibility/2006" xmlns:r="http://schemas.openxmlformats.org/officeDocument/2006/relationships" xmlns:w="http://schemas.openxmlformats.org/wordprocessingml/2006/main" xmlns:w14="http://schemas.microsoft.com/office/word/2010/wordml" xmlns:w15="http://schemas.microsoft.com/office/word/2012/wordml" xmlns:w16cex="http://schemas.microsoft.com/office/word/2018/wordml/cex" xmlns:w16cid="http://schemas.microsoft.com/office/word/2016/wordml/cid" xmlns:w16="http://schemas.microsoft.com/office/word/2018/wordml" xmlns:w16se="http://schemas.microsoft.com/office/word/2015/wordml/symex" mc:Ignorable="w14 w15 w16se w16cid w16 w16cex">
+<w:styles xmlns:mc="http://schemas.openxmlformats.org/markup-compatibility/2006" xmlns:r="http://schemas.openxmlformats.org/officeDocument/2006/relationships" xmlns:w="http://schemas.openxmlformats.org/wordprocessingml/2006/main" xmlns:w14="http://schemas.microsoft.com/office/word/2010/wordml" xmlns:w15="http://schemas.microsoft.com/office/word/2012/wordml" xmlns:w16se="http://schemas.microsoft.com/office/word/2015/wordml/symex" mc:Ignorable="w14 w15 w16se">
   <w:docDefaults>
     <w:rPrDefault>
       <w:rPr>
@@ -4490,7 +5295,7 @@
       </w:pPr>
     </w:pPrDefault>
   </w:docDefaults>
-  <w:latentStyles w:defLockedState="0" w:defUIPriority="99" w:defSemiHidden="0" w:defUnhideWhenUsed="0" w:defQFormat="0" w:count="376">
+  <w:latentStyles w:defLockedState="0" w:defUIPriority="99" w:defSemiHidden="0" w:defUnhideWhenUsed="0" w:defQFormat="0" w:count="371">
     <w:lsdException w:name="Normal" w:uiPriority="0" w:qFormat="1"/>
     <w:lsdException w:name="heading 1" w:uiPriority="9" w:qFormat="1"/>
     <w:lsdException w:name="heading 2" w:semiHidden="1" w:uiPriority="9" w:unhideWhenUsed="1" w:qFormat="1"/>
@@ -4862,11 +5667,6 @@
     <w:lsdException w:name="List Table 5 Dark Accent 6" w:uiPriority="50"/>
     <w:lsdException w:name="List Table 6 Colorful Accent 6" w:uiPriority="51"/>
     <w:lsdException w:name="List Table 7 Colorful Accent 6" w:uiPriority="52"/>
-    <w:lsdException w:name="Mention" w:semiHidden="1" w:unhideWhenUsed="1"/>
-    <w:lsdException w:name="Smart Hyperlink" w:semiHidden="1" w:unhideWhenUsed="1"/>
-    <w:lsdException w:name="Hashtag" w:semiHidden="1" w:unhideWhenUsed="1"/>
-    <w:lsdException w:name="Unresolved Mention" w:semiHidden="1" w:unhideWhenUsed="1"/>
-    <w:lsdException w:name="Smart Link" w:semiHidden="1" w:unhideWhenUsed="1"/>
   </w:latentStyles>
   <w:style w:type="paragraph" w:default="1" w:styleId="Normal">
     <w:name w:val="Normal"/>

</xml_diff>